<commit_message>
Project Proposal updated by adding the objectives
</commit_message>
<xml_diff>
--- a/Project Proposal/Delivery/7COSC012W_19489124_Hasan_Guray.docx
+++ b/Project Proposal/Delivery/7COSC012W_19489124_Hasan_Guray.docx
@@ -1113,19 +1113,181 @@
         </w:rPr>
         <w:t xml:space="preserve">The primary goal of this MSc project is to conduct a comprehensive comparative sentiment analysis of discussions related to Apple products on both social media and e-commerce platforms. The intention is to bridge the existing gap in knowledge by investigating the subtleties of sentiment expressions within these distinct digital landscapes. This research </w:t>
       </w:r>
+      <w:r>
+        <w:rPr>
+          <w:lang w:val="en-GB"/>
+        </w:rPr>
+        <w:t>endeavours</w:t>
+      </w:r>
+      <w:r>
+        <w:rPr>
+          <w:lang w:val="en-GB"/>
+        </w:rPr>
+        <w:t xml:space="preserve"> will employ advanced data science techniques to extract meaningful insights from unstructured textual data, making contributions to both the academic field of sentiment analysis and the practical world of business decision-making.</w:t>
+      </w:r>
+    </w:p>
+    <w:p>
+      <w:pPr>
+        <w:pStyle w:val="Normal2"/>
+        <w:rPr>
+          <w:lang w:val="en-GB"/>
+        </w:rPr>
+      </w:pPr>
+      <w:r>
+        <w:rPr>
+          <w:lang w:val="en-GB"/>
+        </w:rPr>
+        <w:t>To begin, the project aims to assemble and curate a substantial dataset sourced from diverse platforms, encompassing social media outlets such as YouTube and Reddit, as well as e-commerce giants Amazon and eBay. This data will undergo meticulous preprocessing procedures to ensure its cleanliness and suitability for subsequent sentiment analysis.</w:t>
+      </w:r>
+    </w:p>
+    <w:p>
+      <w:pPr>
+        <w:pStyle w:val="Normal2"/>
+        <w:rPr>
+          <w:lang w:val="en-GB"/>
+        </w:rPr>
+      </w:pPr>
+      <w:r>
+        <w:rPr>
+          <w:lang w:val="en-GB"/>
+        </w:rPr>
+        <w:t>The project will delve into the realm of sentiment analysis methodologies, investigating state-of-the-art techniques tailored to the specific characteristics of textual data extracted from social media and e-commerce platforms. The objective here is to adapt existing models or devise novel ones capable of accurately capturing the intricate nuances of sentiment expression.</w:t>
+      </w:r>
+    </w:p>
+    <w:p>
+      <w:pPr>
+        <w:pStyle w:val="Normal2"/>
+        <w:rPr>
+          <w:lang w:val="en-GB"/>
+        </w:rPr>
+      </w:pPr>
+      <w:r>
+        <w:rPr>
+          <w:lang w:val="en-GB"/>
+        </w:rPr>
+        <w:t>An integral facet of the project is the in-depth comparative analysis of sentiment expressions between the distinct worlds of social media and e-commerce. The research will highlight notable similarities and discrepancies in sentiment trends, considering factors such as platform dynamics, user demographics, and the nature of the products under scrutiny.</w:t>
+      </w:r>
+    </w:p>
+    <w:p>
+      <w:pPr>
+        <w:pStyle w:val="Normal2"/>
+        <w:rPr>
+          <w:lang w:val="en-GB"/>
+        </w:rPr>
+      </w:pPr>
+      <w:r>
+        <w:rPr>
+          <w:lang w:val="en-GB"/>
+        </w:rPr>
+        <w:t>Through the application of data aggregation techniques, the project aims to uncover recurrent sentiment patterns that emerge over time within these digital realms. By identifying prevalent themes, significant keywords, and recurring topics, the project intends to elucidate the drivers behind positive and negative sentiments for Apple products across both social media and e-commerce platforms.</w:t>
+      </w:r>
+    </w:p>
+    <w:p>
+      <w:pPr>
+        <w:pStyle w:val="Normal2"/>
+        <w:rPr>
+          <w:lang w:val="en-GB"/>
+        </w:rPr>
+      </w:pPr>
+      <w:r>
+        <w:rPr>
+          <w:lang w:val="en-GB"/>
+        </w:rPr>
+        <w:t>The project's broader scope extends to the strategic implications these sentiment analysis outcomes hold for business decision-making. This involves interpreting the tangible impact on crucial aspects like product innovation, marketing strategies, and the enhancement of overall customer satisfaction. The project's aspiration is to offer actionable insights capable of steering companies like Apple toward refined strategies rooted in an astute understanding of customer sentiments.</w:t>
+      </w:r>
+    </w:p>
+    <w:p>
+      <w:pPr>
+        <w:pStyle w:val="Normal2"/>
+        <w:rPr>
+          <w:lang w:val="en-GB"/>
+        </w:rPr>
+      </w:pPr>
+      <w:r>
+        <w:rPr>
+          <w:lang w:val="en-GB"/>
+        </w:rPr>
+        <w:t>While the primary focus remains on the practical applications of sentiment analysis, the project concurrently strives to enhance existing methodologies within the academic domain. By bolstering the discourse surrounding sentiment analysis and natural language processing, the project seeks to provide empirical evidence that illuminates sentiment variations across distinct digital platforms.</w:t>
+      </w:r>
+    </w:p>
+    <w:p>
+      <w:pPr>
+        <w:pStyle w:val="Normal2"/>
+        <w:rPr>
+          <w:lang w:val="en-GB"/>
+        </w:rPr>
+      </w:pPr>
+      <w:r>
+        <w:rPr>
+          <w:lang w:val="en-GB"/>
+        </w:rPr>
+        <w:t xml:space="preserve">An essential component of the project is knowledge enrichment. The research </w:t>
+      </w:r>
+      <w:r>
+        <w:rPr>
+          <w:lang w:val="en-GB"/>
+        </w:rPr>
+        <w:t>endeavours</w:t>
+      </w:r>
+      <w:r>
+        <w:rPr>
+          <w:lang w:val="en-GB"/>
+        </w:rPr>
+        <w:t xml:space="preserve"> to deepen understanding in the realm of advanced data science techniques and sentiment analysis, especially when applied in the real-world context of dynamic digital ecosystems. This aspect of the project is geared toward equipping the researcher with insights into the challenges and opportunities embedded in sentiment analysis across various online platforms.</w:t>
+      </w:r>
+    </w:p>
+    <w:p>
+      <w:pPr>
+        <w:pStyle w:val="Normal2"/>
+        <w:rPr>
+          <w:lang w:val="en-GB"/>
+        </w:rPr>
+      </w:pPr>
+      <w:r>
+        <w:rPr>
+          <w:lang w:val="en-GB"/>
+        </w:rPr>
+        <w:t>Dissemination of the project's findings stands as another significant objective. The research aims to present its outcomes</w:t>
+      </w:r>
+      <w:r>
+        <w:rPr>
+          <w:lang w:val="en-GB"/>
+        </w:rPr>
+        <w:t xml:space="preserve"> with Apple and the University of Westminster</w:t>
+      </w:r>
+      <w:r>
+        <w:rPr>
+          <w:lang w:val="en-GB"/>
+        </w:rPr>
+        <w:t xml:space="preserve"> through academic papers, presentations, thus contributing to the broader research community's comprehension of challenges and solutions within the field of sentiment analysis.</w:t>
+      </w:r>
+    </w:p>
+    <w:p>
+      <w:pPr>
+        <w:pStyle w:val="Normal2"/>
+        <w:rPr>
+          <w:lang w:val="en-GB"/>
+        </w:rPr>
+      </w:pPr>
+      <w:r>
+        <w:rPr>
+          <w:lang w:val="en-GB"/>
+        </w:rPr>
+        <w:t xml:space="preserve">Lastly, the project underscores its practical applicability and relevance within the industry. By showcasing how sentiment analysis can be harnessed to refine business strategies, particularly within the technology sector epitomized by Apple, the research </w:t>
+      </w:r>
       <w:proofErr w:type="spellStart"/>
       <w:r>
         <w:rPr>
           <w:lang w:val="en-GB"/>
         </w:rPr>
-        <w:t>endeavor</w:t>
+        <w:t>endeavors</w:t>
       </w:r>
       <w:proofErr w:type="spellEnd"/>
       <w:r>
         <w:rPr>
           <w:lang w:val="en-GB"/>
         </w:rPr>
-        <w:t xml:space="preserve"> will employ advanced data science techniques to extract meaningful insights from unstructured textual data, making contributions to both the academic field of sentiment analysis and the practical world of business decision-making.</w:t>
+        <w:t xml:space="preserve"> to highlight the capacity of sentiment insights to guide companies through the dynamic evolution of the digital landscape.</w:t>
       </w:r>
     </w:p>
     <w:p>
@@ -1139,161 +1301,19 @@
         <w:rPr>
           <w:lang w:val="en-GB"/>
         </w:rPr>
-        <w:t>To begin, the project aims to assemble and curate a substantial dataset sourced from diverse platforms, encompassing social media outlets such as YouTube and Reddit, as well as e-commerce giants Amazon and eBay. This data will undergo meticulous preprocessing procedures to ensure its cleanliness and suitability for subsequent sentiment analysis.</w:t>
-      </w:r>
-    </w:p>
-    <w:p>
-      <w:pPr>
-        <w:pStyle w:val="Normal2"/>
-        <w:rPr>
-          <w:lang w:val="en-GB"/>
-        </w:rPr>
-      </w:pPr>
-      <w:r>
-        <w:rPr>
-          <w:lang w:val="en-GB"/>
-        </w:rPr>
-        <w:t>The project will delve into the realm of sentiment analysis methodologies, investigating state-of-the-art techniques tailored to the specific characteristics of textual data extracted from social media and e-commerce platforms. The objective here is to adapt existing models or devise novel ones capable of accurately capturing the intricate nuances of sentiment expression.</w:t>
-      </w:r>
-    </w:p>
-    <w:p>
-      <w:pPr>
-        <w:pStyle w:val="Normal2"/>
-        <w:rPr>
-          <w:lang w:val="en-GB"/>
-        </w:rPr>
-      </w:pPr>
-      <w:r>
-        <w:rPr>
-          <w:lang w:val="en-GB"/>
-        </w:rPr>
-        <w:t>An integral facet of the project is the in-depth comparative analysis of sentiment expressions between the distinct worlds of social media and e-commerce. The research will highlight notable similarities and discrepancies in sentiment trends, considering factors such as platform dynamics, user demographics, and the nature of the products under scrutiny.</w:t>
-      </w:r>
-    </w:p>
-    <w:p>
-      <w:pPr>
-        <w:pStyle w:val="Normal2"/>
-        <w:rPr>
-          <w:lang w:val="en-GB"/>
-        </w:rPr>
-      </w:pPr>
-      <w:r>
-        <w:rPr>
-          <w:lang w:val="en-GB"/>
-        </w:rPr>
-        <w:t>Through the application of data aggregation techniques, the project aims to uncover recurrent sentiment patterns that emerge over time within these digital realms. By identifying prevalent themes, significant keywords, and recurring topics, the project intends to elucidate the drivers behind positive and negative sentiments for Apple products across both social media and e-commerce platforms.</w:t>
-      </w:r>
-    </w:p>
-    <w:p>
-      <w:pPr>
-        <w:pStyle w:val="Normal2"/>
-        <w:rPr>
-          <w:lang w:val="en-GB"/>
-        </w:rPr>
-      </w:pPr>
-      <w:r>
-        <w:rPr>
-          <w:lang w:val="en-GB"/>
-        </w:rPr>
-        <w:t>The project's broader scope extends to the strategic implications these sentiment analysis outcomes hold for business decision-making. This involves interpreting the tangible impact on crucial aspects like product innovation, marketing strategies, and the enhancement of overall customer satisfaction. The project's aspiration is to offer actionable insights capable of steering companies like Apple toward refined strategies rooted in an astute understanding of customer sentiments.</w:t>
-      </w:r>
-    </w:p>
-    <w:p>
-      <w:pPr>
-        <w:pStyle w:val="Normal2"/>
-        <w:rPr>
-          <w:lang w:val="en-GB"/>
-        </w:rPr>
-      </w:pPr>
-      <w:r>
-        <w:rPr>
-          <w:lang w:val="en-GB"/>
-        </w:rPr>
-        <w:t>While the primary focus remains on the practical applications of sentiment analysis, the project concurrently strives to enhance existing methodologies within the academic domain. By bolstering the discourse surrounding sentiment analysis and natural language processing, the project seeks to provide empirical evidence that illuminates sentiment variations across distinct digital platforms.</w:t>
-      </w:r>
-    </w:p>
-    <w:p>
-      <w:pPr>
-        <w:pStyle w:val="Normal2"/>
-        <w:rPr>
-          <w:lang w:val="en-GB"/>
-        </w:rPr>
-      </w:pPr>
-      <w:r>
-        <w:rPr>
-          <w:lang w:val="en-GB"/>
-        </w:rPr>
-        <w:t xml:space="preserve">An essential component of the project is knowledge enrichment. The research </w:t>
-      </w:r>
-      <w:proofErr w:type="spellStart"/>
-      <w:r>
-        <w:rPr>
-          <w:lang w:val="en-GB"/>
-        </w:rPr>
-        <w:t>endeavors</w:t>
-      </w:r>
-      <w:proofErr w:type="spellEnd"/>
-      <w:r>
-        <w:rPr>
-          <w:lang w:val="en-GB"/>
-        </w:rPr>
-        <w:t xml:space="preserve"> to deepen understanding in the realm of advanced data science techniques and sentiment analysis, especially when applied in the real-world context of dynamic digital ecosystems. This aspect of the project is geared toward equipping the researcher with insights into the challenges and opportunities embedded in sentiment analysis across various online platforms.</w:t>
-      </w:r>
-    </w:p>
-    <w:p>
-      <w:pPr>
-        <w:pStyle w:val="Normal2"/>
-        <w:rPr>
-          <w:lang w:val="en-GB"/>
-        </w:rPr>
-      </w:pPr>
-      <w:r>
-        <w:rPr>
-          <w:lang w:val="en-GB"/>
-        </w:rPr>
-        <w:t>Dissemination of the project's findings stands as another significant objective. The research aims to present its outcomes through academic papers, conferences, and presentations, thus contributing to the broader research community's comprehension of challenges and solutions within the field of sentiment analysis.</w:t>
-      </w:r>
-    </w:p>
-    <w:p>
-      <w:pPr>
-        <w:pStyle w:val="Normal2"/>
-        <w:rPr>
-          <w:lang w:val="en-GB"/>
-        </w:rPr>
-      </w:pPr>
-      <w:r>
-        <w:rPr>
-          <w:lang w:val="en-GB"/>
-        </w:rPr>
-        <w:t xml:space="preserve">Lastly, the project underscores its practical applicability and relevance within the industry. By showcasing how sentiment analysis can be harnessed to refine business strategies, particularly within the technology sector epitomized by Apple, the research </w:t>
-      </w:r>
-      <w:proofErr w:type="spellStart"/>
-      <w:r>
-        <w:rPr>
-          <w:lang w:val="en-GB"/>
-        </w:rPr>
-        <w:t>endeavors</w:t>
-      </w:r>
-      <w:proofErr w:type="spellEnd"/>
-      <w:r>
-        <w:rPr>
-          <w:lang w:val="en-GB"/>
-        </w:rPr>
-        <w:t xml:space="preserve"> to highlight the capacity of sentiment insights to guide companies through the dynamic evolution of the digital landscape.</w:t>
-      </w:r>
-    </w:p>
-    <w:p>
-      <w:pPr>
-        <w:pStyle w:val="Normal2"/>
-        <w:rPr>
-          <w:lang w:val="en-GB"/>
-        </w:rPr>
-      </w:pPr>
-      <w:r>
-        <w:rPr>
-          <w:lang w:val="en-GB"/>
-        </w:rPr>
-        <w:t>The proposed objectives encompass a well-balanced synthesis of theoretical exploration, technical execution, and pragmatic implications. Through the systematic pursuit of these objectives, the project aims to fill a critical void in existing literature and present fresh insights that can enrich both academic discourse and industry practices. The temporal framework of the project has been meticulously designed to ensure the successful attainment of these objectives, all within the constraints of the designated MSc program duration.</w:t>
+        <w:t xml:space="preserve">The proposed objectives encompass a well-balanced synthesis of theoretical exploration, technical execution, and pragmatic implications. Through the systematic pursuit of these objectives, the project aims to fill a critical void in existing literature and present fresh insights that can enrich both academic discourse and industry practices. The temporal framework of the project has been meticulously designed to ensure the successful attainment of these objectives, all within the constraints of the designated MSc </w:t>
+      </w:r>
+      <w:r>
+        <w:rPr>
+          <w:lang w:val="en-GB"/>
+        </w:rPr>
+        <w:t>project</w:t>
+      </w:r>
+      <w:r>
+        <w:rPr>
+          <w:lang w:val="en-GB"/>
+        </w:rPr>
+        <w:t xml:space="preserve"> duration.</w:t>
       </w:r>
     </w:p>
     <w:p>

</xml_diff>

<commit_message>
Project Proposal updated by adding the methodology
</commit_message>
<xml_diff>
--- a/Project Proposal/Delivery/7COSC012W_19489124_Hasan_Guray.docx
+++ b/Project Proposal/Delivery/7COSC012W_19489124_Hasan_Guray.docx
@@ -1328,62 +1328,261 @@
           <w:rFonts w:asciiTheme="minorHAnsi" w:hAnsiTheme="minorHAnsi" w:cstheme="minorHAnsi"/>
         </w:rPr>
         <w:lastRenderedPageBreak/>
-        <w:t>Preparation</w:t>
-      </w:r>
-    </w:p>
-    <w:p>
-      <w:pPr>
-        <w:rPr>
-          <w:rFonts w:asciiTheme="minorHAnsi" w:hAnsiTheme="minorHAnsi" w:cstheme="minorHAnsi"/>
-          <w:lang w:val="en-US"/>
-        </w:rPr>
-      </w:pPr>
-      <w:r>
-        <w:rPr>
-          <w:rFonts w:asciiTheme="minorHAnsi" w:hAnsiTheme="minorHAnsi" w:cstheme="minorHAnsi"/>
-          <w:lang w:val="en-US"/>
-        </w:rPr>
-        <w:t>Power BI was utilized for exploratory data analysis and visualization as it provided an excellent user experience, including data preparation operations with Power Query support in its background. Furthermore, its choice was strengthened by being able to collect all graphics onto one page with filtering operations performed using a slicer.</w:t>
-      </w:r>
-    </w:p>
-    <w:p>
-      <w:pPr>
-        <w:pStyle w:val="Normal2"/>
-        <w:rPr>
-          <w:rFonts w:asciiTheme="minorHAnsi" w:hAnsiTheme="minorHAnsi" w:cstheme="minorHAnsi"/>
-        </w:rPr>
-      </w:pPr>
-      <w:r>
-        <w:rPr>
-          <w:rFonts w:asciiTheme="minorHAnsi" w:hAnsiTheme="minorHAnsi" w:cstheme="minorHAnsi"/>
-        </w:rPr>
-        <w:t>As this dataset comprises various tables, each visualization requires creating its own distinct query. Due to multiple rows and columns being present on one sheet, operations such as row/column deletion must also take place for these to be included as individual queries. As relevant units vary across tables (million, billion, and percent), they need to be standardized using Power BI's Custom Formula feature. Some tables also use the Transpose functionality to reduce column count while collecting years in one column. As the rate of change over the years is an essential element in answering research queries, Index and Custom Formula functionality must be utilized when formulating these figures. With all preparation processes completed, the dataset was ready for exploratory data analysis. As 2017-2022 is of interest in this research question, data that occurred after 2023 (projection data) were removed prior to analysis.</w:t>
-      </w:r>
-    </w:p>
-    <w:p>
-      <w:pPr>
-        <w:pStyle w:val="Heading1"/>
-        <w:rPr>
-          <w:rFonts w:asciiTheme="minorHAnsi" w:hAnsiTheme="minorHAnsi" w:cstheme="minorHAnsi"/>
-        </w:rPr>
-      </w:pPr>
-      <w:r>
-        <w:rPr>
-          <w:rFonts w:asciiTheme="minorHAnsi" w:hAnsiTheme="minorHAnsi" w:cstheme="minorHAnsi"/>
-        </w:rPr>
-        <w:t>Data Analysis</w:t>
-      </w:r>
-      <w:r>
-        <w:rPr>
-          <w:rFonts w:asciiTheme="minorHAnsi" w:hAnsiTheme="minorHAnsi" w:cstheme="minorHAnsi"/>
-        </w:rPr>
-        <w:t xml:space="preserve"> (NARRATIVE)</w:t>
+        <w:t>Pr</w:t>
+      </w:r>
+      <w:r>
+        <w:rPr>
+          <w:rFonts w:asciiTheme="minorHAnsi" w:hAnsiTheme="minorHAnsi" w:cstheme="minorHAnsi"/>
+        </w:rPr>
+        <w:t>oject</w:t>
       </w:r>
     </w:p>
     <w:p>
       <w:pPr>
         <w:pStyle w:val="Normal2"/>
         <w:ind w:firstLine="0"/>
+      </w:pPr>
+      <w:r>
+        <w:t>The proposed MSc project aims to conduct a comprehensive comparative sentiment analysis of discussions related to Apple products on both social media and e-commerce platforms. This section outlines the methods and techniques to be employed to achieve the project's objectives, while also discussing possible alternatives and outlining a manageable project plan.</w:t>
+      </w:r>
+    </w:p>
+    <w:p>
+      <w:pPr>
+        <w:pStyle w:val="Heading2"/>
+      </w:pPr>
+      <w:r>
+        <w:t>Data Collection and Preprocessing</w:t>
+      </w:r>
+    </w:p>
+    <w:p>
+      <w:pPr>
+        <w:pStyle w:val="Normal2"/>
+      </w:pPr>
+      <w:r>
+        <w:t>The project will begin by collecting data from various platforms, including YouTube, Reddit, Amazon, and eBay. This will involve utilizing web scraping techniques to extract user-generated content such as comments, reviews, and posts relevant to Apple products. Additionally, metadata like timestamps, user profiles, and platform-specific features will be collected to provide context for the subsequent sentiment analysis.</w:t>
+      </w:r>
+    </w:p>
+    <w:p>
+      <w:pPr>
+        <w:pStyle w:val="Heading2"/>
+      </w:pPr>
+      <w:r>
+        <w:t>Sentiment Analysis Techniques</w:t>
+      </w:r>
+    </w:p>
+    <w:p>
+      <w:pPr>
+        <w:pStyle w:val="Normal2"/>
+      </w:pPr>
+      <w:r>
+        <w:t xml:space="preserve">To address the complexity of sentiment expression within diverse platforms, a combination of existing sentiment analysis methods will be explored and adapted. These techniques may include lexicon-based approaches, where sentiment scores are assigned to individual words and phrases using sentiment dictionaries. Machine learning models, such as Naive Bayes, Support Vector Machines (SVM), or deep learning models like Recurrent Neural Networks (RNN) or Transformer-based models like BERT, will also be </w:t>
+      </w:r>
+      <w:r>
+        <w:t xml:space="preserve">tried to </w:t>
+      </w:r>
+      <w:r>
+        <w:t>develop.</w:t>
+      </w:r>
+      <w:r>
+        <w:t xml:space="preserve"> LexMo will be applied to conduct a respective emotion analysis.</w:t>
+      </w:r>
+    </w:p>
+    <w:p>
+      <w:pPr>
+        <w:pStyle w:val="Heading2"/>
+      </w:pPr>
+      <w:r>
+        <w:t>Comparative Analysis and Insights</w:t>
+      </w:r>
+    </w:p>
+    <w:p>
+      <w:pPr>
+        <w:pStyle w:val="Normal2"/>
+      </w:pPr>
+      <w:r>
+        <w:t>The core of the project involves a detailed comparative analysis of sentiment expressions across social media and e-commerce platforms. This will be achieved by comparing sentiment trends over time, investigating potential variations, and performing an aspect-based comparison to understand differences in sentiment expression.</w:t>
+      </w:r>
+    </w:p>
+    <w:p>
+      <w:pPr>
+        <w:pStyle w:val="Heading2"/>
+      </w:pPr>
+      <w:r>
+        <w:t>Output and Project Management</w:t>
+      </w:r>
+    </w:p>
+    <w:p>
+      <w:pPr>
+        <w:pStyle w:val="Normal2"/>
+      </w:pPr>
+      <w:r>
+        <w:t>The project's outcomes will encompass sentiment analysis models trained to accurately assess sentiments within Apple-related discussions on various platforms. Additionally, the project will produce insightful visualizations depicting sentiment trends, comparisons, and patterns to facilitate interpretation. The research findings and methodologies will be documented in a research paper and presentations for sharing with the University of Westminster and potential collaboration with Apple.</w:t>
+      </w:r>
+    </w:p>
+    <w:p>
+      <w:pPr>
+        <w:pStyle w:val="Normal2"/>
+      </w:pPr>
+    </w:p>
+    <w:p>
+      <w:pPr>
+        <w:pStyle w:val="Normal2"/>
+      </w:pPr>
+      <w:r>
+        <w:t xml:space="preserve">The project's management will be organized through a series of milestones. The initial phase involves data collection and preprocessing, spanning Weeks 1 to </w:t>
+      </w:r>
+      <w:r>
+        <w:t>4</w:t>
+      </w:r>
+      <w:r>
+        <w:t>. This phase aims to collect and clean data from different platforms, ensuring data compatibility and quality.</w:t>
+      </w:r>
+    </w:p>
+    <w:p>
+      <w:pPr>
+        <w:pStyle w:val="Normal2"/>
+      </w:pPr>
+      <w:r>
+        <w:t xml:space="preserve">The subsequent phase, spanning Weeks </w:t>
+      </w:r>
+      <w:r>
+        <w:t>5</w:t>
+      </w:r>
+      <w:r>
+        <w:t xml:space="preserve"> to </w:t>
+      </w:r>
+      <w:r>
+        <w:t>6</w:t>
+      </w:r>
+      <w:r>
+        <w:t>, focuses on sentiment analysis model development. During this period, the project will experiment with various sentiment analysis techniques, refine the models, and ensure their robust performance on both social media and e-commerce data.</w:t>
+      </w:r>
+    </w:p>
+    <w:p>
+      <w:pPr>
+        <w:pStyle w:val="Normal2"/>
+      </w:pPr>
+      <w:r>
+        <w:t xml:space="preserve">The third phase, Weeks </w:t>
+      </w:r>
+      <w:r>
+        <w:t>7</w:t>
+      </w:r>
+      <w:r>
+        <w:t xml:space="preserve"> to </w:t>
+      </w:r>
+      <w:r>
+        <w:t>10</w:t>
+      </w:r>
+      <w:r>
+        <w:t>, involves comparative analysis and pattern recognition. This stage is dedicated to conducting a detailed comparative analysis, identifying sentiment patterns, and extracting valuable insights from the sentiment data.</w:t>
+      </w:r>
+    </w:p>
+    <w:p>
+      <w:pPr>
+        <w:pStyle w:val="Normal2"/>
+      </w:pPr>
+      <w:r>
+        <w:t xml:space="preserve">The final phase, Weeks </w:t>
+      </w:r>
+      <w:r>
+        <w:t>11</w:t>
+      </w:r>
+      <w:r>
+        <w:t xml:space="preserve"> to 1</w:t>
+      </w:r>
+      <w:r>
+        <w:t>2</w:t>
+      </w:r>
+      <w:r>
+        <w:t>, centers on documentation and dissemination. During this period, the project will compile research findings, create visualizations, draft the research paper, and prepare presentations to share outcomes with relevant stakeholders.</w:t>
+      </w:r>
+    </w:p>
+    <w:p>
+      <w:pPr>
+        <w:pStyle w:val="Heading2"/>
+      </w:pPr>
+      <w:r>
+        <w:t>Alternative Approaches and Likelihood of Success</w:t>
+      </w:r>
+    </w:p>
+    <w:p>
+      <w:pPr>
+        <w:pStyle w:val="Normal2"/>
+      </w:pPr>
+      <w:r>
+        <w:t xml:space="preserve">While the proposed approach focuses on adapting and combining existing sentiment analysis techniques, it's important to acknowledge potential alternatives. </w:t>
+      </w:r>
+      <w:r>
+        <w:t xml:space="preserve">If discerning meaningful insights from </w:t>
+      </w:r>
+      <w:r>
+        <w:lastRenderedPageBreak/>
+        <w:t xml:space="preserve">the contrast in sentiment analysis between social media and e-commerce platforms proves to be ineffective, or if the existing data is deemed inadequate, supplementary data reinforcement can be procured via a meticulously designed survey. Furthermore, in cases where the sentiment analysis methodologies </w:t>
+      </w:r>
+      <w:proofErr w:type="gramStart"/>
+      <w:r>
+        <w:t>aforementioned fall</w:t>
+      </w:r>
+      <w:proofErr w:type="gramEnd"/>
+      <w:r>
+        <w:t xml:space="preserve"> short, supplementary techniques and approaches will be employed. This is particularly pertinent during the data acquisition phase, wherein a diversified spectrum of scraping and API mechanisms will be leveraged to enrich the data collection process while simultaneously mitigating potential issues.</w:t>
+      </w:r>
+    </w:p>
+    <w:p>
+      <w:pPr>
+        <w:pStyle w:val="Normal2"/>
+      </w:pPr>
+      <w:r>
+        <w:t>The project's likelihood of success is bolstered by the availability of relevant data sources and established sentiment analysis techniques. The comprehensive milestone-based project plan ensures steady progress and manageable execution within the defined 12 weeks, aligning with the scope of an MSc level project.</w:t>
+      </w:r>
+      <w:r>
+        <w:t xml:space="preserve"> T</w:t>
+      </w:r>
+      <w:r>
+        <w:t>his project's approach leverages a multi-faceted sentiment analysis technique and a well-defined project plan to achieve its objectives of comparative sentiment analysis between social media and e-commerce platforms. The project aims to contribute to both academic understanding and practical business insights.</w:t>
+      </w:r>
+      <w:r>
+        <w:t xml:space="preserve"> </w:t>
+      </w:r>
+      <w:r>
+        <w:rPr>
+          <w:highlight w:val="yellow"/>
+        </w:rPr>
+        <w:t xml:space="preserve">Gant chart </w:t>
+      </w:r>
+      <w:proofErr w:type="spellStart"/>
+      <w:r>
+        <w:rPr>
+          <w:highlight w:val="yellow"/>
+        </w:rPr>
+        <w:t>ekle</w:t>
+      </w:r>
+      <w:proofErr w:type="spellEnd"/>
+      <w:r>
+        <w:rPr>
+          <w:highlight w:val="yellow"/>
+        </w:rPr>
+        <w:t>.</w:t>
+      </w:r>
+    </w:p>
+    <w:p>
+      <w:pPr>
+        <w:pStyle w:val="Heading1"/>
+        <w:rPr>
+          <w:rFonts w:asciiTheme="minorHAnsi" w:hAnsiTheme="minorHAnsi" w:cstheme="minorHAnsi"/>
+        </w:rPr>
+      </w:pPr>
+      <w:r>
+        <w:rPr>
+          <w:rFonts w:asciiTheme="minorHAnsi" w:hAnsiTheme="minorHAnsi" w:cstheme="minorHAnsi"/>
+        </w:rPr>
+        <w:t>resources</w:t>
+      </w:r>
+    </w:p>
+    <w:p>
+      <w:pPr>
+        <w:pStyle w:val="Normal2"/>
         <w:rPr>
           <w:rFonts w:asciiTheme="minorHAnsi" w:hAnsiTheme="minorHAnsi" w:cstheme="minorHAnsi"/>
           <w:szCs w:val="20"/>
@@ -1394,7 +1593,23 @@
           <w:rFonts w:asciiTheme="minorHAnsi" w:hAnsiTheme="minorHAnsi" w:cstheme="minorHAnsi"/>
           <w:szCs w:val="20"/>
         </w:rPr>
-        <w:t>Examining the Covid-19 impact on the Video Streaming Market requires a historical overview. Advancements in technology and the proliferation of devices like TVs, game consoles, computers, tablets, and smartphones have fostered a rising trend in platform usage. Amid this backdrop, assessing the pandemic's influence, particularly in 2020-2021, becomes crucial. Parsing the dataset provides these insights.</w:t>
+        <w:t>**</w:t>
+      </w:r>
+      <w:proofErr w:type="gramStart"/>
+      <w:r>
+        <w:rPr>
+          <w:rFonts w:asciiTheme="minorHAnsi" w:hAnsiTheme="minorHAnsi" w:cstheme="minorHAnsi"/>
+          <w:szCs w:val="20"/>
+        </w:rPr>
+        <w:t>Resources:*</w:t>
+      </w:r>
+      <w:proofErr w:type="gramEnd"/>
+      <w:r>
+        <w:rPr>
+          <w:rFonts w:asciiTheme="minorHAnsi" w:hAnsiTheme="minorHAnsi" w:cstheme="minorHAnsi"/>
+          <w:szCs w:val="20"/>
+        </w:rPr>
+        <w:t>*</w:t>
       </w:r>
     </w:p>
     <w:p>
@@ -1405,17 +1620,499 @@
           <w:szCs w:val="20"/>
         </w:rPr>
       </w:pPr>
-      <w:r>
+    </w:p>
+    <w:p>
+      <w:pPr>
+        <w:pStyle w:val="Normal2"/>
         <w:rPr>
           <w:rFonts w:asciiTheme="minorHAnsi" w:hAnsiTheme="minorHAnsi" w:cstheme="minorHAnsi"/>
           <w:szCs w:val="20"/>
         </w:rPr>
-        <w:t>Undoubtedly, revenue serves as a pivotal gauge of corporate performance and investment efficacy. A holistic grasp of the macroeconomic scenario demands an initial exploration of total market revenue. The Video Streaming sector witnessed remarkable expansion, soaring from $28 billion in 2017 to $81 billion in 2022, nearly tripling its initial value (Figure 2). However, the fluctuating annual growth rates within this upward trajectory present limitations in fully capturing the pandemic's effects.</w:t>
+      </w:pPr>
+      <w:r>
+        <w:rPr>
+          <w:rFonts w:asciiTheme="minorHAnsi" w:hAnsiTheme="minorHAnsi" w:cstheme="minorHAnsi"/>
+          <w:szCs w:val="20"/>
+        </w:rPr>
+        <w:t>To ensure the successful execution of this project, a variety of resources will be required, each serving a specific purpose in achieving the project's objectives.</w:t>
       </w:r>
     </w:p>
     <w:p>
       <w:pPr>
         <w:pStyle w:val="Normal2"/>
+        <w:rPr>
+          <w:rFonts w:asciiTheme="minorHAnsi" w:hAnsiTheme="minorHAnsi" w:cstheme="minorHAnsi"/>
+          <w:szCs w:val="20"/>
+        </w:rPr>
+      </w:pPr>
+    </w:p>
+    <w:p>
+      <w:pPr>
+        <w:pStyle w:val="Normal2"/>
+        <w:rPr>
+          <w:rFonts w:asciiTheme="minorHAnsi" w:hAnsiTheme="minorHAnsi" w:cstheme="minorHAnsi"/>
+          <w:szCs w:val="20"/>
+        </w:rPr>
+      </w:pPr>
+      <w:r>
+        <w:rPr>
+          <w:rFonts w:asciiTheme="minorHAnsi" w:hAnsiTheme="minorHAnsi" w:cstheme="minorHAnsi"/>
+          <w:szCs w:val="20"/>
+        </w:rPr>
+        <w:t xml:space="preserve">**Hardware </w:t>
+      </w:r>
+      <w:proofErr w:type="gramStart"/>
+      <w:r>
+        <w:rPr>
+          <w:rFonts w:asciiTheme="minorHAnsi" w:hAnsiTheme="minorHAnsi" w:cstheme="minorHAnsi"/>
+          <w:szCs w:val="20"/>
+        </w:rPr>
+        <w:t>Resources:*</w:t>
+      </w:r>
+      <w:proofErr w:type="gramEnd"/>
+      <w:r>
+        <w:rPr>
+          <w:rFonts w:asciiTheme="minorHAnsi" w:hAnsiTheme="minorHAnsi" w:cstheme="minorHAnsi"/>
+          <w:szCs w:val="20"/>
+        </w:rPr>
+        <w:t>*</w:t>
+      </w:r>
+    </w:p>
+    <w:p>
+      <w:pPr>
+        <w:pStyle w:val="Normal2"/>
+        <w:rPr>
+          <w:rFonts w:asciiTheme="minorHAnsi" w:hAnsiTheme="minorHAnsi" w:cstheme="minorHAnsi"/>
+          <w:szCs w:val="20"/>
+        </w:rPr>
+      </w:pPr>
+      <w:r>
+        <w:rPr>
+          <w:rFonts w:asciiTheme="minorHAnsi" w:hAnsiTheme="minorHAnsi" w:cstheme="minorHAnsi"/>
+          <w:szCs w:val="20"/>
+        </w:rPr>
+        <w:t>A high-performance personal computer will serve as the backbone for various project tasks, including data preprocessing, model development, and analysis. Additionally, ample storage space is essential to accommodate the extensive datasets, preprocessed files, trained models, and intermediate results that will be generated throughout the project.</w:t>
+      </w:r>
+    </w:p>
+    <w:p>
+      <w:pPr>
+        <w:pStyle w:val="Normal2"/>
+        <w:rPr>
+          <w:rFonts w:asciiTheme="minorHAnsi" w:hAnsiTheme="minorHAnsi" w:cstheme="minorHAnsi"/>
+          <w:szCs w:val="20"/>
+        </w:rPr>
+      </w:pPr>
+    </w:p>
+    <w:p>
+      <w:pPr>
+        <w:pStyle w:val="Normal2"/>
+        <w:rPr>
+          <w:rFonts w:asciiTheme="minorHAnsi" w:hAnsiTheme="minorHAnsi" w:cstheme="minorHAnsi"/>
+          <w:szCs w:val="20"/>
+        </w:rPr>
+      </w:pPr>
+      <w:r>
+        <w:rPr>
+          <w:rFonts w:asciiTheme="minorHAnsi" w:hAnsiTheme="minorHAnsi" w:cstheme="minorHAnsi"/>
+          <w:szCs w:val="20"/>
+        </w:rPr>
+        <w:t xml:space="preserve">**Software </w:t>
+      </w:r>
+      <w:proofErr w:type="gramStart"/>
+      <w:r>
+        <w:rPr>
+          <w:rFonts w:asciiTheme="minorHAnsi" w:hAnsiTheme="minorHAnsi" w:cstheme="minorHAnsi"/>
+          <w:szCs w:val="20"/>
+        </w:rPr>
+        <w:t>Resources:*</w:t>
+      </w:r>
+      <w:proofErr w:type="gramEnd"/>
+      <w:r>
+        <w:rPr>
+          <w:rFonts w:asciiTheme="minorHAnsi" w:hAnsiTheme="minorHAnsi" w:cstheme="minorHAnsi"/>
+          <w:szCs w:val="20"/>
+        </w:rPr>
+        <w:t>*</w:t>
+      </w:r>
+    </w:p>
+    <w:p>
+      <w:pPr>
+        <w:pStyle w:val="Normal2"/>
+        <w:rPr>
+          <w:rFonts w:asciiTheme="minorHAnsi" w:hAnsiTheme="minorHAnsi" w:cstheme="minorHAnsi"/>
+          <w:szCs w:val="20"/>
+        </w:rPr>
+      </w:pPr>
+      <w:r>
+        <w:rPr>
+          <w:rFonts w:asciiTheme="minorHAnsi" w:hAnsiTheme="minorHAnsi" w:cstheme="minorHAnsi"/>
+          <w:szCs w:val="20"/>
+        </w:rPr>
+        <w:t xml:space="preserve">The project heavily relies on software tools and libraries that enable efficient development and analysis processes. The Python programming language will be the foundation for various tasks such as data processing, sentiment analysis, and model implementation. Web scraping tools, such as </w:t>
+      </w:r>
+      <w:proofErr w:type="spellStart"/>
+      <w:r>
+        <w:rPr>
+          <w:rFonts w:asciiTheme="minorHAnsi" w:hAnsiTheme="minorHAnsi" w:cstheme="minorHAnsi"/>
+          <w:szCs w:val="20"/>
+        </w:rPr>
+        <w:t>BeautifulSoup</w:t>
+      </w:r>
+      <w:proofErr w:type="spellEnd"/>
+      <w:r>
+        <w:rPr>
+          <w:rFonts w:asciiTheme="minorHAnsi" w:hAnsiTheme="minorHAnsi" w:cstheme="minorHAnsi"/>
+          <w:szCs w:val="20"/>
+        </w:rPr>
+        <w:t xml:space="preserve"> and Scrapy, will be essential for data collection from platforms like YouTube, Reddit, Amazon, and eBay. Machine learning libraries like scikit-learn, TensorFlow, and </w:t>
+      </w:r>
+      <w:proofErr w:type="spellStart"/>
+      <w:r>
+        <w:rPr>
+          <w:rFonts w:asciiTheme="minorHAnsi" w:hAnsiTheme="minorHAnsi" w:cstheme="minorHAnsi"/>
+          <w:szCs w:val="20"/>
+        </w:rPr>
+        <w:t>PyTorch</w:t>
+      </w:r>
+      <w:proofErr w:type="spellEnd"/>
+      <w:r>
+        <w:rPr>
+          <w:rFonts w:asciiTheme="minorHAnsi" w:hAnsiTheme="minorHAnsi" w:cstheme="minorHAnsi"/>
+          <w:szCs w:val="20"/>
+        </w:rPr>
+        <w:t xml:space="preserve"> will facilitate the creation and experimentation of sentiment analysis models. Natural Language Processing (NLP) libraries like NLTK and </w:t>
+      </w:r>
+      <w:proofErr w:type="spellStart"/>
+      <w:r>
+        <w:rPr>
+          <w:rFonts w:asciiTheme="minorHAnsi" w:hAnsiTheme="minorHAnsi" w:cstheme="minorHAnsi"/>
+          <w:szCs w:val="20"/>
+        </w:rPr>
+        <w:t>spaCy</w:t>
+      </w:r>
+      <w:proofErr w:type="spellEnd"/>
+      <w:r>
+        <w:rPr>
+          <w:rFonts w:asciiTheme="minorHAnsi" w:hAnsiTheme="minorHAnsi" w:cstheme="minorHAnsi"/>
+          <w:szCs w:val="20"/>
+        </w:rPr>
+        <w:t xml:space="preserve"> will support text preprocessing and linguistic analysis. To implement sentiment analysis, prebuilt tools like VADER for lexicon-based analysis and Hugging Face Transformers for advanced models like BERT will be utilized. Data visualization tools, including Matplotlib and Seaborn, will be employed to convey sentiment trends visually. Version control through Git and platforms like GitHub will aid in collaborative development. An Integrated Development Environment (IDE) like </w:t>
+      </w:r>
+      <w:proofErr w:type="spellStart"/>
+      <w:r>
+        <w:rPr>
+          <w:rFonts w:asciiTheme="minorHAnsi" w:hAnsiTheme="minorHAnsi" w:cstheme="minorHAnsi"/>
+          <w:szCs w:val="20"/>
+        </w:rPr>
+        <w:t>Jupyter</w:t>
+      </w:r>
+      <w:proofErr w:type="spellEnd"/>
+      <w:r>
+        <w:rPr>
+          <w:rFonts w:asciiTheme="minorHAnsi" w:hAnsiTheme="minorHAnsi" w:cstheme="minorHAnsi"/>
+          <w:szCs w:val="20"/>
+        </w:rPr>
+        <w:t xml:space="preserve"> Notebook or Visual Studio Code will be used for code development and experimentation.</w:t>
+      </w:r>
+    </w:p>
+    <w:p>
+      <w:pPr>
+        <w:pStyle w:val="Normal2"/>
+        <w:rPr>
+          <w:rFonts w:asciiTheme="minorHAnsi" w:hAnsiTheme="minorHAnsi" w:cstheme="minorHAnsi"/>
+          <w:szCs w:val="20"/>
+        </w:rPr>
+      </w:pPr>
+    </w:p>
+    <w:p>
+      <w:pPr>
+        <w:pStyle w:val="Normal2"/>
+        <w:rPr>
+          <w:rFonts w:asciiTheme="minorHAnsi" w:hAnsiTheme="minorHAnsi" w:cstheme="minorHAnsi"/>
+          <w:szCs w:val="20"/>
+        </w:rPr>
+      </w:pPr>
+      <w:r>
+        <w:rPr>
+          <w:rFonts w:asciiTheme="minorHAnsi" w:hAnsiTheme="minorHAnsi" w:cstheme="minorHAnsi"/>
+          <w:szCs w:val="20"/>
+        </w:rPr>
+        <w:t xml:space="preserve">**Library and Research </w:t>
+      </w:r>
+      <w:proofErr w:type="gramStart"/>
+      <w:r>
+        <w:rPr>
+          <w:rFonts w:asciiTheme="minorHAnsi" w:hAnsiTheme="minorHAnsi" w:cstheme="minorHAnsi"/>
+          <w:szCs w:val="20"/>
+        </w:rPr>
+        <w:t>Resources:*</w:t>
+      </w:r>
+      <w:proofErr w:type="gramEnd"/>
+      <w:r>
+        <w:rPr>
+          <w:rFonts w:asciiTheme="minorHAnsi" w:hAnsiTheme="minorHAnsi" w:cstheme="minorHAnsi"/>
+          <w:szCs w:val="20"/>
+        </w:rPr>
+        <w:t>*</w:t>
+      </w:r>
+    </w:p>
+    <w:p>
+      <w:pPr>
+        <w:pStyle w:val="Normal2"/>
+        <w:rPr>
+          <w:rFonts w:asciiTheme="minorHAnsi" w:hAnsiTheme="minorHAnsi" w:cstheme="minorHAnsi"/>
+          <w:szCs w:val="20"/>
+        </w:rPr>
+      </w:pPr>
+      <w:r>
+        <w:rPr>
+          <w:rFonts w:asciiTheme="minorHAnsi" w:hAnsiTheme="minorHAnsi" w:cstheme="minorHAnsi"/>
+          <w:szCs w:val="20"/>
+        </w:rPr>
+        <w:t xml:space="preserve">Access to academic journals, papers, and online resources is crucial to stay informed about the latest sentiment analysis techniques and methodologies. Platforms like </w:t>
+      </w:r>
+      <w:proofErr w:type="spellStart"/>
+      <w:r>
+        <w:rPr>
+          <w:rFonts w:asciiTheme="minorHAnsi" w:hAnsiTheme="minorHAnsi" w:cstheme="minorHAnsi"/>
+          <w:szCs w:val="20"/>
+        </w:rPr>
+        <w:t>arXiv</w:t>
+      </w:r>
+      <w:proofErr w:type="spellEnd"/>
+      <w:r>
+        <w:rPr>
+          <w:rFonts w:asciiTheme="minorHAnsi" w:hAnsiTheme="minorHAnsi" w:cstheme="minorHAnsi"/>
+          <w:szCs w:val="20"/>
+        </w:rPr>
+        <w:t>, IEEE Xplore, and ResearchGate will provide valuable research materials. These resources will guide the project's decisions, ensuring alignment with best practices and innovation in the field.</w:t>
+      </w:r>
+    </w:p>
+    <w:p>
+      <w:pPr>
+        <w:pStyle w:val="Normal2"/>
+        <w:rPr>
+          <w:rFonts w:asciiTheme="minorHAnsi" w:hAnsiTheme="minorHAnsi" w:cstheme="minorHAnsi"/>
+          <w:szCs w:val="20"/>
+        </w:rPr>
+      </w:pPr>
+    </w:p>
+    <w:p>
+      <w:pPr>
+        <w:pStyle w:val="Normal2"/>
+        <w:rPr>
+          <w:rFonts w:asciiTheme="minorHAnsi" w:hAnsiTheme="minorHAnsi" w:cstheme="minorHAnsi"/>
+          <w:szCs w:val="20"/>
+        </w:rPr>
+      </w:pPr>
+      <w:r>
+        <w:rPr>
+          <w:rFonts w:asciiTheme="minorHAnsi" w:hAnsiTheme="minorHAnsi" w:cstheme="minorHAnsi"/>
+          <w:szCs w:val="20"/>
+        </w:rPr>
+        <w:t xml:space="preserve">**Data </w:t>
+      </w:r>
+      <w:proofErr w:type="gramStart"/>
+      <w:r>
+        <w:rPr>
+          <w:rFonts w:asciiTheme="minorHAnsi" w:hAnsiTheme="minorHAnsi" w:cstheme="minorHAnsi"/>
+          <w:szCs w:val="20"/>
+        </w:rPr>
+        <w:t>Resources:*</w:t>
+      </w:r>
+      <w:proofErr w:type="gramEnd"/>
+      <w:r>
+        <w:rPr>
+          <w:rFonts w:asciiTheme="minorHAnsi" w:hAnsiTheme="minorHAnsi" w:cstheme="minorHAnsi"/>
+          <w:szCs w:val="20"/>
+        </w:rPr>
+        <w:t>*</w:t>
+      </w:r>
+    </w:p>
+    <w:p>
+      <w:pPr>
+        <w:pStyle w:val="Normal2"/>
+        <w:rPr>
+          <w:rFonts w:asciiTheme="minorHAnsi" w:hAnsiTheme="minorHAnsi" w:cstheme="minorHAnsi"/>
+          <w:szCs w:val="20"/>
+        </w:rPr>
+      </w:pPr>
+      <w:r>
+        <w:rPr>
+          <w:rFonts w:asciiTheme="minorHAnsi" w:hAnsiTheme="minorHAnsi" w:cstheme="minorHAnsi"/>
+          <w:szCs w:val="20"/>
+        </w:rPr>
+        <w:t xml:space="preserve">Data collection is fundamental to this project's success. To gather data from social media and e-commerce platforms, access to relevant APIs is necessary. Social media APIs from platforms like </w:t>
+      </w:r>
+      <w:r>
+        <w:rPr>
+          <w:rFonts w:asciiTheme="minorHAnsi" w:hAnsiTheme="minorHAnsi" w:cstheme="minorHAnsi"/>
+          <w:szCs w:val="20"/>
+        </w:rPr>
+        <w:lastRenderedPageBreak/>
+        <w:t>YouTube and Reddit will be used for scraping data from user-generated content. Similarly, e-commerce APIs from platforms like Amazon and eBay will provide access to product reviews and descriptions. For platforms without APIs, custom web scraping scripts will be developed to extract the required textual data.</w:t>
+      </w:r>
+    </w:p>
+    <w:p>
+      <w:pPr>
+        <w:pStyle w:val="Normal2"/>
+        <w:rPr>
+          <w:rFonts w:asciiTheme="minorHAnsi" w:hAnsiTheme="minorHAnsi" w:cstheme="minorHAnsi"/>
+          <w:szCs w:val="20"/>
+        </w:rPr>
+      </w:pPr>
+    </w:p>
+    <w:p>
+      <w:pPr>
+        <w:pStyle w:val="Normal2"/>
+        <w:rPr>
+          <w:rFonts w:asciiTheme="minorHAnsi" w:hAnsiTheme="minorHAnsi" w:cstheme="minorHAnsi"/>
+          <w:szCs w:val="20"/>
+        </w:rPr>
+      </w:pPr>
+      <w:r>
+        <w:rPr>
+          <w:rFonts w:asciiTheme="minorHAnsi" w:hAnsiTheme="minorHAnsi" w:cstheme="minorHAnsi"/>
+          <w:szCs w:val="20"/>
+        </w:rPr>
+        <w:t xml:space="preserve">**Stakeholder </w:t>
+      </w:r>
+      <w:proofErr w:type="gramStart"/>
+      <w:r>
+        <w:rPr>
+          <w:rFonts w:asciiTheme="minorHAnsi" w:hAnsiTheme="minorHAnsi" w:cstheme="minorHAnsi"/>
+          <w:szCs w:val="20"/>
+        </w:rPr>
+        <w:t>Collaboration:*</w:t>
+      </w:r>
+      <w:proofErr w:type="gramEnd"/>
+      <w:r>
+        <w:rPr>
+          <w:rFonts w:asciiTheme="minorHAnsi" w:hAnsiTheme="minorHAnsi" w:cstheme="minorHAnsi"/>
+          <w:szCs w:val="20"/>
+        </w:rPr>
+        <w:t>*</w:t>
+      </w:r>
+    </w:p>
+    <w:p>
+      <w:pPr>
+        <w:pStyle w:val="Normal2"/>
+        <w:rPr>
+          <w:rFonts w:asciiTheme="minorHAnsi" w:hAnsiTheme="minorHAnsi" w:cstheme="minorHAnsi"/>
+          <w:szCs w:val="20"/>
+        </w:rPr>
+      </w:pPr>
+      <w:r>
+        <w:rPr>
+          <w:rFonts w:asciiTheme="minorHAnsi" w:hAnsiTheme="minorHAnsi" w:cstheme="minorHAnsi"/>
+          <w:szCs w:val="20"/>
+        </w:rPr>
+        <w:t>Collaboration with stakeholders is vital for gaining domain-specific insights and refining the project's outcomes. Potential collaboration with Apple Inc. could offer invaluable insights and enhance the practical implications of the research findings. Additionally, the University of Westminster's resources, including research facilities, libraries, and academic expertise, will provide guidance and feedback, enriching the project's overall quality.</w:t>
+      </w:r>
+    </w:p>
+    <w:p>
+      <w:pPr>
+        <w:pStyle w:val="Normal2"/>
+        <w:rPr>
+          <w:rFonts w:asciiTheme="minorHAnsi" w:hAnsiTheme="minorHAnsi" w:cstheme="minorHAnsi"/>
+          <w:szCs w:val="20"/>
+        </w:rPr>
+      </w:pPr>
+    </w:p>
+    <w:p>
+      <w:pPr>
+        <w:pStyle w:val="Normal2"/>
+        <w:rPr>
+          <w:rFonts w:asciiTheme="minorHAnsi" w:hAnsiTheme="minorHAnsi" w:cstheme="minorHAnsi"/>
+          <w:szCs w:val="20"/>
+        </w:rPr>
+      </w:pPr>
+      <w:r>
+        <w:rPr>
+          <w:rFonts w:asciiTheme="minorHAnsi" w:hAnsiTheme="minorHAnsi" w:cstheme="minorHAnsi"/>
+          <w:szCs w:val="20"/>
+        </w:rPr>
+        <w:t xml:space="preserve">**Project </w:t>
+      </w:r>
+      <w:proofErr w:type="gramStart"/>
+      <w:r>
+        <w:rPr>
+          <w:rFonts w:asciiTheme="minorHAnsi" w:hAnsiTheme="minorHAnsi" w:cstheme="minorHAnsi"/>
+          <w:szCs w:val="20"/>
+        </w:rPr>
+        <w:t>Timeline:*</w:t>
+      </w:r>
+      <w:proofErr w:type="gramEnd"/>
+      <w:r>
+        <w:rPr>
+          <w:rFonts w:asciiTheme="minorHAnsi" w:hAnsiTheme="minorHAnsi" w:cstheme="minorHAnsi"/>
+          <w:szCs w:val="20"/>
+        </w:rPr>
+        <w:t>*</w:t>
+      </w:r>
+    </w:p>
+    <w:p>
+      <w:pPr>
+        <w:pStyle w:val="Normal2"/>
+        <w:rPr>
+          <w:rFonts w:asciiTheme="minorHAnsi" w:hAnsiTheme="minorHAnsi" w:cstheme="minorHAnsi"/>
+          <w:szCs w:val="20"/>
+        </w:rPr>
+      </w:pPr>
+      <w:r>
+        <w:rPr>
+          <w:rFonts w:asciiTheme="minorHAnsi" w:hAnsiTheme="minorHAnsi" w:cstheme="minorHAnsi"/>
+          <w:szCs w:val="20"/>
+        </w:rPr>
+        <w:t>To ensure a well-paced progress, a carefully designed timeline is essential. Allocating sufficient time to each project phase, including data collection, preprocessing, model development, analysis, and documentation, will enable a thorough and successful execution. Regular monitoring against predefined milestones will facilitate timely completion and provide room for adjustments as needed.</w:t>
+      </w:r>
+    </w:p>
+    <w:p>
+      <w:pPr>
+        <w:pStyle w:val="Normal2"/>
+        <w:rPr>
+          <w:rFonts w:asciiTheme="minorHAnsi" w:hAnsiTheme="minorHAnsi" w:cstheme="minorHAnsi"/>
+          <w:szCs w:val="20"/>
+        </w:rPr>
+      </w:pPr>
+    </w:p>
+    <w:p>
+      <w:pPr>
+        <w:pStyle w:val="Normal2"/>
+        <w:ind w:firstLine="0"/>
+        <w:rPr>
+          <w:rFonts w:asciiTheme="minorHAnsi" w:hAnsiTheme="minorHAnsi" w:cstheme="minorHAnsi"/>
+          <w:szCs w:val="20"/>
+        </w:rPr>
+      </w:pPr>
+      <w:r>
+        <w:rPr>
+          <w:rFonts w:asciiTheme="minorHAnsi" w:hAnsiTheme="minorHAnsi" w:cstheme="minorHAnsi"/>
+          <w:szCs w:val="20"/>
+        </w:rPr>
+        <w:t xml:space="preserve">In summary, </w:t>
+      </w:r>
+      <w:proofErr w:type="gramStart"/>
+      <w:r>
+        <w:rPr>
+          <w:rFonts w:asciiTheme="minorHAnsi" w:hAnsiTheme="minorHAnsi" w:cstheme="minorHAnsi"/>
+          <w:szCs w:val="20"/>
+        </w:rPr>
+        <w:t>these combined hardware</w:t>
+      </w:r>
+      <w:proofErr w:type="gramEnd"/>
+      <w:r>
+        <w:rPr>
+          <w:rFonts w:asciiTheme="minorHAnsi" w:hAnsiTheme="minorHAnsi" w:cstheme="minorHAnsi"/>
+          <w:szCs w:val="20"/>
+        </w:rPr>
+        <w:t>, software, library, data, stakeholder collaboration, and timeline resources will work in tandem to support the accomplishment of the project's goals. The strategic utilization of these resources will contribute to generating valuable insights that bridge the gap between academic understanding and practical applications in the dynamic landscape of sentiment analysis and digital ecosystems.</w:t>
+      </w:r>
+    </w:p>
+    <w:p>
+      <w:pPr>
+        <w:pStyle w:val="Normal2"/>
+        <w:ind w:firstLine="0"/>
         <w:rPr>
           <w:rFonts w:asciiTheme="minorHAnsi" w:hAnsiTheme="minorHAnsi" w:cstheme="minorHAnsi"/>
         </w:rPr>
@@ -1436,6 +2133,7 @@
         <w:rPr>
           <w:rFonts w:asciiTheme="minorHAnsi" w:hAnsiTheme="minorHAnsi" w:cstheme="minorHAnsi"/>
           <w:noProof/>
+          <w:highlight w:val="yellow"/>
         </w:rPr>
         <w:drawing>
           <wp:inline distT="0" distB="0" distL="0" distR="0" wp14:anchorId="24CAA2B5" wp14:editId="475B86D2">
@@ -1488,12 +2186,14 @@
         <w:rPr>
           <w:rFonts w:asciiTheme="minorHAnsi" w:hAnsiTheme="minorHAnsi" w:cstheme="minorHAnsi"/>
           <w:b/>
+          <w:highlight w:val="yellow"/>
         </w:rPr>
         <w:t>Figure 2</w:t>
       </w:r>
       <w:r>
         <w:rPr>
           <w:rFonts w:asciiTheme="minorHAnsi" w:hAnsiTheme="minorHAnsi" w:cstheme="minorHAnsi"/>
+          <w:highlight w:val="yellow"/>
         </w:rPr>
         <w:t xml:space="preserve"> </w:t>
       </w:r>
@@ -1501,6 +2201,7 @@
         <w:rPr>
           <w:rFonts w:asciiTheme="minorHAnsi" w:hAnsiTheme="minorHAnsi" w:cstheme="minorHAnsi"/>
           <w:i/>
+          <w:highlight w:val="yellow"/>
           <w:lang w:val="en-GB"/>
         </w:rPr>
         <w:t xml:space="preserve">This is a screenshot of </w:t>
@@ -1509,6 +2210,7 @@
         <w:rPr>
           <w:rFonts w:asciiTheme="minorHAnsi" w:hAnsiTheme="minorHAnsi" w:cstheme="minorHAnsi"/>
           <w:i/>
+          <w:highlight w:val="yellow"/>
           <w:lang w:val="en-GB"/>
         </w:rPr>
         <w:t xml:space="preserve">the </w:t>
@@ -1517,6 +2219,7 @@
         <w:rPr>
           <w:rFonts w:asciiTheme="minorHAnsi" w:hAnsiTheme="minorHAnsi" w:cstheme="minorHAnsi"/>
           <w:i/>
+          <w:highlight w:val="yellow"/>
           <w:lang w:val="en-GB"/>
         </w:rPr>
         <w:t>Total Market Revenue line graph from Power BI</w:t>
@@ -1525,6 +2228,7 @@
         <w:rPr>
           <w:rFonts w:asciiTheme="minorHAnsi" w:hAnsiTheme="minorHAnsi" w:cstheme="minorHAnsi"/>
           <w:i/>
+          <w:highlight w:val="yellow"/>
           <w:lang w:val="en-GB"/>
         </w:rPr>
         <w:t>.</w:t>
@@ -1538,3041 +2242,6 @@
           <w:rFonts w:asciiTheme="minorHAnsi" w:hAnsiTheme="minorHAnsi" w:cstheme="minorHAnsi"/>
         </w:rPr>
       </w:pPr>
-    </w:p>
-    <w:p>
-      <w:pPr>
-        <w:pStyle w:val="Normal2"/>
-        <w:rPr>
-          <w:rFonts w:asciiTheme="minorHAnsi" w:hAnsiTheme="minorHAnsi" w:cstheme="minorHAnsi"/>
-        </w:rPr>
-      </w:pPr>
-      <w:r>
-        <w:rPr>
-          <w:rFonts w:asciiTheme="minorHAnsi" w:hAnsiTheme="minorHAnsi" w:cstheme="minorHAnsi"/>
-        </w:rPr>
-        <w:t xml:space="preserve">The Market Revenue Growth graph analysis reveals a significant surge in the past five years, with 2020 standing out, boasting a remarkable 34.56% increase (Figure 3). This surge, compared to 2019's 27.43%, highlights the pandemic's positive impact on the industry. However, the expected growth wasn't achieved in 2021. Despite a continuing upward trend, the growth rate settled at 24.36%, lower </w:t>
-      </w:r>
-      <w:r>
-        <w:rPr>
-          <w:rFonts w:asciiTheme="minorHAnsi" w:hAnsiTheme="minorHAnsi" w:cstheme="minorHAnsi"/>
-        </w:rPr>
-        <w:lastRenderedPageBreak/>
-        <w:t xml:space="preserve">than </w:t>
-      </w:r>
-      <w:r>
-        <w:rPr>
-          <w:rFonts w:asciiTheme="minorHAnsi" w:hAnsiTheme="minorHAnsi" w:cstheme="minorHAnsi"/>
-        </w:rPr>
-        <w:t xml:space="preserve">in </w:t>
-      </w:r>
-      <w:r>
-        <w:rPr>
-          <w:rFonts w:asciiTheme="minorHAnsi" w:hAnsiTheme="minorHAnsi" w:cstheme="minorHAnsi"/>
-        </w:rPr>
-        <w:t>2019. This could be due to the unexpected market acceleration in the previous year. 2020, marked by the pandemic, proved advantageous for Video Streaming platforms in terms of market revenue performance.</w:t>
-      </w:r>
-    </w:p>
-    <w:p>
-      <w:pPr>
-        <w:pStyle w:val="Normal2"/>
-        <w:rPr>
-          <w:rFonts w:asciiTheme="minorHAnsi" w:hAnsiTheme="minorHAnsi" w:cstheme="minorHAnsi"/>
-        </w:rPr>
-      </w:pPr>
-    </w:p>
-    <w:p>
-      <w:pPr>
-        <w:pStyle w:val="Normal2"/>
-        <w:ind w:firstLine="0"/>
-        <w:jc w:val="center"/>
-        <w:rPr>
-          <w:rFonts w:asciiTheme="minorHAnsi" w:hAnsiTheme="minorHAnsi" w:cstheme="minorHAnsi"/>
-        </w:rPr>
-      </w:pPr>
-      <w:r>
-        <w:rPr>
-          <w:rFonts w:asciiTheme="minorHAnsi" w:hAnsiTheme="minorHAnsi" w:cstheme="minorHAnsi"/>
-          <w:noProof/>
-        </w:rPr>
-        <w:drawing>
-          <wp:inline distT="0" distB="0" distL="0" distR="0" wp14:anchorId="0291753F" wp14:editId="214B9A46">
-            <wp:extent cx="5732145" cy="2577465"/>
-            <wp:effectExtent l="0" t="0" r="0" b="635"/>
-            <wp:docPr id="336103409" name="Picture 1" descr="A graph with numbers and a red line&#10;&#10;Description automatically generated"/>
-            <wp:cNvGraphicFramePr>
-              <a:graphicFrameLocks xmlns:a="http://schemas.openxmlformats.org/drawingml/2006/main" noChangeAspect="1"/>
-            </wp:cNvGraphicFramePr>
-            <a:graphic xmlns:a="http://schemas.openxmlformats.org/drawingml/2006/main">
-              <a:graphicData uri="http://schemas.openxmlformats.org/drawingml/2006/picture">
-                <pic:pic xmlns:pic="http://schemas.openxmlformats.org/drawingml/2006/picture">
-                  <pic:nvPicPr>
-                    <pic:cNvPr id="336103409" name="Picture 1" descr="A graph with numbers and a red line&#10;&#10;Description automatically generated"/>
-                    <pic:cNvPicPr/>
-                  </pic:nvPicPr>
-                  <pic:blipFill>
-                    <a:blip r:embed="rId16"/>
-                    <a:stretch>
-                      <a:fillRect/>
-                    </a:stretch>
-                  </pic:blipFill>
-                  <pic:spPr>
-                    <a:xfrm>
-                      <a:off x="0" y="0"/>
-                      <a:ext cx="5732145" cy="2577465"/>
-                    </a:xfrm>
-                    <a:prstGeom prst="rect">
-                      <a:avLst/>
-                    </a:prstGeom>
-                  </pic:spPr>
-                </pic:pic>
-              </a:graphicData>
-            </a:graphic>
-          </wp:inline>
-        </w:drawing>
-      </w:r>
-    </w:p>
-    <w:p>
-      <w:pPr>
-        <w:pStyle w:val="NormalIndent"/>
-        <w:jc w:val="center"/>
-        <w:rPr>
-          <w:rFonts w:asciiTheme="minorHAnsi" w:hAnsiTheme="minorHAnsi" w:cstheme="minorHAnsi"/>
-          <w:i/>
-          <w:lang w:val="en-GB"/>
-        </w:rPr>
-      </w:pPr>
-      <w:r>
-        <w:rPr>
-          <w:rFonts w:asciiTheme="minorHAnsi" w:hAnsiTheme="minorHAnsi" w:cstheme="minorHAnsi"/>
-          <w:b/>
-        </w:rPr>
-        <w:t>Figure 3</w:t>
-      </w:r>
-      <w:r>
-        <w:rPr>
-          <w:rFonts w:asciiTheme="minorHAnsi" w:hAnsiTheme="minorHAnsi" w:cstheme="minorHAnsi"/>
-        </w:rPr>
-        <w:t xml:space="preserve"> </w:t>
-      </w:r>
-      <w:r>
-        <w:rPr>
-          <w:rFonts w:asciiTheme="minorHAnsi" w:hAnsiTheme="minorHAnsi" w:cstheme="minorHAnsi"/>
-          <w:i/>
-          <w:lang w:val="en-GB"/>
-        </w:rPr>
-        <w:t xml:space="preserve">This is a screenshot of </w:t>
-      </w:r>
-      <w:r>
-        <w:rPr>
-          <w:rFonts w:asciiTheme="minorHAnsi" w:hAnsiTheme="minorHAnsi" w:cstheme="minorHAnsi"/>
-          <w:i/>
-          <w:lang w:val="en-GB"/>
-        </w:rPr>
-        <w:t xml:space="preserve">the </w:t>
-      </w:r>
-      <w:r>
-        <w:rPr>
-          <w:rFonts w:asciiTheme="minorHAnsi" w:hAnsiTheme="minorHAnsi" w:cstheme="minorHAnsi"/>
-          <w:i/>
-          <w:lang w:val="en-GB"/>
-        </w:rPr>
-        <w:t>Total Market Revenue Growth bar graph from Power BI</w:t>
-      </w:r>
-      <w:r>
-        <w:rPr>
-          <w:rFonts w:asciiTheme="minorHAnsi" w:hAnsiTheme="minorHAnsi" w:cstheme="minorHAnsi"/>
-          <w:i/>
-          <w:lang w:val="en-GB"/>
-        </w:rPr>
-        <w:t>.</w:t>
-      </w:r>
-    </w:p>
-    <w:p>
-      <w:pPr>
-        <w:pStyle w:val="Normal2"/>
-        <w:rPr>
-          <w:rFonts w:asciiTheme="minorHAnsi" w:hAnsiTheme="minorHAnsi" w:cstheme="minorHAnsi"/>
-        </w:rPr>
-      </w:pPr>
-    </w:p>
-    <w:p>
-      <w:pPr>
-        <w:pStyle w:val="Normal2"/>
-        <w:rPr>
-          <w:rFonts w:asciiTheme="minorHAnsi" w:hAnsiTheme="minorHAnsi" w:cstheme="minorHAnsi"/>
-        </w:rPr>
-      </w:pPr>
-      <w:r>
-        <w:rPr>
-          <w:rFonts w:asciiTheme="minorHAnsi" w:hAnsiTheme="minorHAnsi" w:cstheme="minorHAnsi"/>
-        </w:rPr>
-        <w:t xml:space="preserve">Regarding revenue, an alternative perspective involves assessing average revenue per user—a pivotal metric offering insights </w:t>
-      </w:r>
-      <w:r>
-        <w:rPr>
-          <w:rFonts w:asciiTheme="minorHAnsi" w:hAnsiTheme="minorHAnsi" w:cstheme="minorHAnsi"/>
-        </w:rPr>
-        <w:t>into</w:t>
-      </w:r>
-      <w:r>
-        <w:rPr>
-          <w:rFonts w:asciiTheme="minorHAnsi" w:hAnsiTheme="minorHAnsi" w:cstheme="minorHAnsi"/>
-        </w:rPr>
-        <w:t xml:space="preserve"> industry progress. Amid a changing landscape of expanding revenue and user counts, boosting user-based revenue becomes a key goal. Over the past five years, the average revenue per user consistently grew (Figure 4). Starting at $45.14 in 2017, it reached $60.25 during the pandemic and surged to $69.95 in 2022. This upward trend suggests resilience against pandemic effects; </w:t>
-      </w:r>
-      <w:proofErr w:type="gramStart"/>
-      <w:r>
-        <w:rPr>
-          <w:rFonts w:asciiTheme="minorHAnsi" w:hAnsiTheme="minorHAnsi" w:cstheme="minorHAnsi"/>
-        </w:rPr>
-        <w:t>yet,</w:t>
-      </w:r>
-      <w:proofErr w:type="gramEnd"/>
-      <w:r>
-        <w:rPr>
-          <w:rFonts w:asciiTheme="minorHAnsi" w:hAnsiTheme="minorHAnsi" w:cstheme="minorHAnsi"/>
-        </w:rPr>
-        <w:t xml:space="preserve"> a closer look at the growth rate is vital.</w:t>
-      </w:r>
-    </w:p>
-    <w:p>
-      <w:pPr>
-        <w:pStyle w:val="Normal2"/>
-        <w:ind w:firstLine="0"/>
-        <w:rPr>
-          <w:rFonts w:asciiTheme="minorHAnsi" w:hAnsiTheme="minorHAnsi" w:cstheme="minorHAnsi"/>
-        </w:rPr>
-      </w:pPr>
-    </w:p>
-    <w:p>
-      <w:pPr>
-        <w:pStyle w:val="Normal2"/>
-        <w:ind w:firstLine="0"/>
-        <w:jc w:val="center"/>
-        <w:rPr>
-          <w:rFonts w:asciiTheme="minorHAnsi" w:hAnsiTheme="minorHAnsi" w:cstheme="minorHAnsi"/>
-        </w:rPr>
-      </w:pPr>
-      <w:r>
-        <w:rPr>
-          <w:rFonts w:asciiTheme="minorHAnsi" w:hAnsiTheme="minorHAnsi" w:cstheme="minorHAnsi"/>
-          <w:noProof/>
-        </w:rPr>
-        <w:drawing>
-          <wp:inline distT="0" distB="0" distL="0" distR="0" wp14:anchorId="4597C9EA" wp14:editId="533E5D97">
-            <wp:extent cx="5245100" cy="2362200"/>
-            <wp:effectExtent l="0" t="0" r="0" b="0"/>
-            <wp:docPr id="201128220" name="Picture 1" descr="A graph with numbers and a line&#10;&#10;Description automatically generated"/>
-            <wp:cNvGraphicFramePr>
-              <a:graphicFrameLocks xmlns:a="http://schemas.openxmlformats.org/drawingml/2006/main" noChangeAspect="1"/>
-            </wp:cNvGraphicFramePr>
-            <a:graphic xmlns:a="http://schemas.openxmlformats.org/drawingml/2006/main">
-              <a:graphicData uri="http://schemas.openxmlformats.org/drawingml/2006/picture">
-                <pic:pic xmlns:pic="http://schemas.openxmlformats.org/drawingml/2006/picture">
-                  <pic:nvPicPr>
-                    <pic:cNvPr id="201128220" name="Picture 1" descr="A graph with numbers and a line&#10;&#10;Description automatically generated"/>
-                    <pic:cNvPicPr/>
-                  </pic:nvPicPr>
-                  <pic:blipFill>
-                    <a:blip r:embed="rId17"/>
-                    <a:stretch>
-                      <a:fillRect/>
-                    </a:stretch>
-                  </pic:blipFill>
-                  <pic:spPr>
-                    <a:xfrm>
-                      <a:off x="0" y="0"/>
-                      <a:ext cx="5245100" cy="2362200"/>
-                    </a:xfrm>
-                    <a:prstGeom prst="rect">
-                      <a:avLst/>
-                    </a:prstGeom>
-                  </pic:spPr>
-                </pic:pic>
-              </a:graphicData>
-            </a:graphic>
-          </wp:inline>
-        </w:drawing>
-      </w:r>
-    </w:p>
-    <w:p>
-      <w:pPr>
-        <w:pStyle w:val="NormalIndent"/>
-        <w:jc w:val="center"/>
-        <w:rPr>
-          <w:rFonts w:asciiTheme="minorHAnsi" w:hAnsiTheme="minorHAnsi" w:cstheme="minorHAnsi"/>
-          <w:i/>
-          <w:lang w:val="en-GB"/>
-        </w:rPr>
-      </w:pPr>
-      <w:r>
-        <w:rPr>
-          <w:rFonts w:asciiTheme="minorHAnsi" w:hAnsiTheme="minorHAnsi" w:cstheme="minorHAnsi"/>
-          <w:b/>
-        </w:rPr>
-        <w:t>Figure 4</w:t>
-      </w:r>
-      <w:r>
-        <w:rPr>
-          <w:rFonts w:asciiTheme="minorHAnsi" w:hAnsiTheme="minorHAnsi" w:cstheme="minorHAnsi"/>
-        </w:rPr>
-        <w:t xml:space="preserve"> </w:t>
-      </w:r>
-      <w:r>
-        <w:rPr>
-          <w:rFonts w:asciiTheme="minorHAnsi" w:hAnsiTheme="minorHAnsi" w:cstheme="minorHAnsi"/>
-          <w:i/>
-          <w:lang w:val="en-GB"/>
-        </w:rPr>
-        <w:t xml:space="preserve">This is a screenshot of </w:t>
-      </w:r>
-      <w:r>
-        <w:rPr>
-          <w:rFonts w:asciiTheme="minorHAnsi" w:hAnsiTheme="minorHAnsi" w:cstheme="minorHAnsi"/>
-          <w:i/>
-          <w:lang w:val="en-GB"/>
-        </w:rPr>
-        <w:t xml:space="preserve">the </w:t>
-      </w:r>
-      <w:r>
-        <w:rPr>
-          <w:rFonts w:asciiTheme="minorHAnsi" w:hAnsiTheme="minorHAnsi" w:cstheme="minorHAnsi"/>
-          <w:i/>
-          <w:lang w:val="en-GB"/>
-        </w:rPr>
-        <w:t>Average Revenue per User line graph from Power BI</w:t>
-      </w:r>
-      <w:r>
-        <w:rPr>
-          <w:rFonts w:asciiTheme="minorHAnsi" w:hAnsiTheme="minorHAnsi" w:cstheme="minorHAnsi"/>
-          <w:i/>
-          <w:lang w:val="en-GB"/>
-        </w:rPr>
-        <w:t>.</w:t>
-      </w:r>
-    </w:p>
-    <w:p>
-      <w:pPr>
-        <w:pStyle w:val="Normal2"/>
-        <w:rPr>
-          <w:rFonts w:asciiTheme="minorHAnsi" w:hAnsiTheme="minorHAnsi" w:cstheme="minorHAnsi"/>
-        </w:rPr>
-      </w:pPr>
-    </w:p>
-    <w:p>
-      <w:pPr>
-        <w:pStyle w:val="NormalIndent"/>
-        <w:rPr>
-          <w:rFonts w:asciiTheme="minorHAnsi" w:hAnsiTheme="minorHAnsi" w:cstheme="minorHAnsi"/>
-          <w:sz w:val="22"/>
-          <w:szCs w:val="22"/>
-        </w:rPr>
-      </w:pPr>
-      <w:r>
-        <w:rPr>
-          <w:rFonts w:asciiTheme="minorHAnsi" w:hAnsiTheme="minorHAnsi" w:cstheme="minorHAnsi"/>
-          <w:sz w:val="22"/>
-          <w:szCs w:val="22"/>
-        </w:rPr>
-        <w:t>The Average Revenue per User metric displays consistent change rates over the years (Figure 5). Notably, a conspicuously linear trend is evident in the chart. Despite change rates hovering around 10%, no significant increase is observable during the pandemic period. The most substantial growth rate in the past five years occurred from 2018 to 2019, with a notable 10.46% advancement. However, the pandemic led to a decline in the growth rate, reaching 6.89% in 2022. This outcome may stem from strategic user expansion initiatives, but a comprehensive user count analysis is essential to validate this notion.</w:t>
-      </w:r>
-    </w:p>
-    <w:p>
-      <w:pPr>
-        <w:pStyle w:val="NormalIndent"/>
-        <w:rPr>
-          <w:rFonts w:asciiTheme="minorHAnsi" w:hAnsiTheme="minorHAnsi" w:cstheme="minorHAnsi"/>
-          <w:i/>
-          <w:lang w:val="en-GB"/>
-        </w:rPr>
-      </w:pPr>
-    </w:p>
-    <w:p>
-      <w:pPr>
-        <w:pStyle w:val="Normal2"/>
-        <w:ind w:firstLine="0"/>
-        <w:jc w:val="center"/>
-        <w:rPr>
-          <w:rFonts w:asciiTheme="minorHAnsi" w:hAnsiTheme="minorHAnsi" w:cstheme="minorHAnsi"/>
-        </w:rPr>
-      </w:pPr>
-      <w:r>
-        <w:rPr>
-          <w:rFonts w:asciiTheme="minorHAnsi" w:hAnsiTheme="minorHAnsi" w:cstheme="minorHAnsi"/>
-          <w:noProof/>
-        </w:rPr>
-        <w:drawing>
-          <wp:inline distT="0" distB="0" distL="0" distR="0" wp14:anchorId="66344205" wp14:editId="4E6E1E36">
-            <wp:extent cx="5732145" cy="2604135"/>
-            <wp:effectExtent l="0" t="0" r="0" b="0"/>
-            <wp:docPr id="1559980190" name="Picture 1" descr="A graph with numbers and a number of squares&#10;&#10;Description automatically generated"/>
-            <wp:cNvGraphicFramePr>
-              <a:graphicFrameLocks xmlns:a="http://schemas.openxmlformats.org/drawingml/2006/main" noChangeAspect="1"/>
-            </wp:cNvGraphicFramePr>
-            <a:graphic xmlns:a="http://schemas.openxmlformats.org/drawingml/2006/main">
-              <a:graphicData uri="http://schemas.openxmlformats.org/drawingml/2006/picture">
-                <pic:pic xmlns:pic="http://schemas.openxmlformats.org/drawingml/2006/picture">
-                  <pic:nvPicPr>
-                    <pic:cNvPr id="1559980190" name="Picture 1" descr="A graph with numbers and a number of squares&#10;&#10;Description automatically generated"/>
-                    <pic:cNvPicPr/>
-                  </pic:nvPicPr>
-                  <pic:blipFill>
-                    <a:blip r:embed="rId18"/>
-                    <a:stretch>
-                      <a:fillRect/>
-                    </a:stretch>
-                  </pic:blipFill>
-                  <pic:spPr>
-                    <a:xfrm>
-                      <a:off x="0" y="0"/>
-                      <a:ext cx="5732145" cy="2604135"/>
-                    </a:xfrm>
-                    <a:prstGeom prst="rect">
-                      <a:avLst/>
-                    </a:prstGeom>
-                  </pic:spPr>
-                </pic:pic>
-              </a:graphicData>
-            </a:graphic>
-          </wp:inline>
-        </w:drawing>
-      </w:r>
-    </w:p>
-    <w:p>
-      <w:pPr>
-        <w:pStyle w:val="NormalIndent"/>
-        <w:jc w:val="center"/>
-        <w:rPr>
-          <w:rFonts w:asciiTheme="minorHAnsi" w:hAnsiTheme="minorHAnsi" w:cstheme="minorHAnsi"/>
-          <w:i/>
-          <w:lang w:val="en-GB"/>
-        </w:rPr>
-      </w:pPr>
-      <w:r>
-        <w:rPr>
-          <w:rFonts w:asciiTheme="minorHAnsi" w:hAnsiTheme="minorHAnsi" w:cstheme="minorHAnsi"/>
-          <w:b/>
-        </w:rPr>
-        <w:t>Figure 5</w:t>
-      </w:r>
-      <w:r>
-        <w:rPr>
-          <w:rFonts w:asciiTheme="minorHAnsi" w:hAnsiTheme="minorHAnsi" w:cstheme="minorHAnsi"/>
-        </w:rPr>
-        <w:t xml:space="preserve"> </w:t>
-      </w:r>
-      <w:r>
-        <w:rPr>
-          <w:rFonts w:asciiTheme="minorHAnsi" w:hAnsiTheme="minorHAnsi" w:cstheme="minorHAnsi"/>
-          <w:i/>
-          <w:lang w:val="en-GB"/>
-        </w:rPr>
-        <w:t xml:space="preserve">This is a screenshot of </w:t>
-      </w:r>
-      <w:r>
-        <w:rPr>
-          <w:rFonts w:asciiTheme="minorHAnsi" w:hAnsiTheme="minorHAnsi" w:cstheme="minorHAnsi"/>
-          <w:i/>
-          <w:lang w:val="en-GB"/>
-        </w:rPr>
-        <w:t xml:space="preserve">the </w:t>
-      </w:r>
-      <w:r>
-        <w:rPr>
-          <w:rFonts w:asciiTheme="minorHAnsi" w:hAnsiTheme="minorHAnsi" w:cstheme="minorHAnsi"/>
-          <w:i/>
-          <w:lang w:val="en-GB"/>
-        </w:rPr>
-        <w:t xml:space="preserve">Growth of </w:t>
-      </w:r>
-      <w:r>
-        <w:rPr>
-          <w:rFonts w:asciiTheme="minorHAnsi" w:hAnsiTheme="minorHAnsi" w:cstheme="minorHAnsi"/>
-          <w:i/>
-          <w:lang w:val="en-GB"/>
-        </w:rPr>
-        <w:t xml:space="preserve">the </w:t>
-      </w:r>
-      <w:r>
-        <w:rPr>
-          <w:rFonts w:asciiTheme="minorHAnsi" w:hAnsiTheme="minorHAnsi" w:cstheme="minorHAnsi"/>
-          <w:i/>
-          <w:lang w:val="en-GB"/>
-        </w:rPr>
-        <w:t>Average Revenue per User bar graph from Power BI</w:t>
-      </w:r>
-      <w:r>
-        <w:rPr>
-          <w:rFonts w:asciiTheme="minorHAnsi" w:hAnsiTheme="minorHAnsi" w:cstheme="minorHAnsi"/>
-          <w:i/>
-          <w:lang w:val="en-GB"/>
-        </w:rPr>
-        <w:t>.</w:t>
-      </w:r>
-    </w:p>
-    <w:p>
-      <w:pPr>
-        <w:pStyle w:val="NormalIndent"/>
-        <w:jc w:val="center"/>
-        <w:rPr>
-          <w:rFonts w:asciiTheme="minorHAnsi" w:hAnsiTheme="minorHAnsi" w:cstheme="minorHAnsi"/>
-          <w:i/>
-          <w:lang w:val="en-GB"/>
-        </w:rPr>
-      </w:pPr>
-    </w:p>
-    <w:p>
-      <w:pPr>
-        <w:pStyle w:val="Normal2"/>
-        <w:rPr>
-          <w:rFonts w:asciiTheme="minorHAnsi" w:hAnsiTheme="minorHAnsi" w:cstheme="minorHAnsi"/>
-        </w:rPr>
-      </w:pPr>
-      <w:r>
-        <w:rPr>
-          <w:rFonts w:asciiTheme="minorHAnsi" w:hAnsiTheme="minorHAnsi" w:cstheme="minorHAnsi"/>
-        </w:rPr>
-        <w:t>User count provides another vital indicator of industry vitality alongside revenue, by showing audiences, product integration into daily lives, customer connections, and expansion potential. Each new user acts as a potential catalyst for amplifying revenue while expanding a cycle of growth; the Video Streaming sector particularly saw remarkable expansion from 0.61 billion users in 2017 to an outstanding 1.16 billion in 2022 (Figure 6), almost doubling its user base despite global challenges; change rate analysis can provide greater insights into its full effect; this sudden surge of 0.55 billion newcomers joining its market also highlights its lasting success and development over time.</w:t>
-      </w:r>
-    </w:p>
-    <w:p>
-      <w:pPr>
-        <w:pStyle w:val="Normal2"/>
-        <w:rPr>
-          <w:rFonts w:asciiTheme="minorHAnsi" w:hAnsiTheme="minorHAnsi" w:cstheme="minorHAnsi"/>
-        </w:rPr>
-      </w:pPr>
-    </w:p>
-    <w:p>
-      <w:pPr>
-        <w:pStyle w:val="Normal2"/>
-        <w:ind w:firstLine="0"/>
-        <w:jc w:val="center"/>
-        <w:rPr>
-          <w:rFonts w:asciiTheme="minorHAnsi" w:hAnsiTheme="minorHAnsi" w:cstheme="minorHAnsi"/>
-        </w:rPr>
-      </w:pPr>
-      <w:r>
-        <w:rPr>
-          <w:rFonts w:asciiTheme="minorHAnsi" w:hAnsiTheme="minorHAnsi" w:cstheme="minorHAnsi"/>
-          <w:noProof/>
-        </w:rPr>
-        <w:drawing>
-          <wp:inline distT="0" distB="0" distL="0" distR="0" wp14:anchorId="4174AD33" wp14:editId="0C311ABA">
-            <wp:extent cx="5732145" cy="2621280"/>
-            <wp:effectExtent l="0" t="0" r="0" b="0"/>
-            <wp:docPr id="1320318695" name="Picture 1" descr="A graph with numbers and a line&#10;&#10;Description automatically generated"/>
-            <wp:cNvGraphicFramePr>
-              <a:graphicFrameLocks xmlns:a="http://schemas.openxmlformats.org/drawingml/2006/main" noChangeAspect="1"/>
-            </wp:cNvGraphicFramePr>
-            <a:graphic xmlns:a="http://schemas.openxmlformats.org/drawingml/2006/main">
-              <a:graphicData uri="http://schemas.openxmlformats.org/drawingml/2006/picture">
-                <pic:pic xmlns:pic="http://schemas.openxmlformats.org/drawingml/2006/picture">
-                  <pic:nvPicPr>
-                    <pic:cNvPr id="1320318695" name="Picture 1" descr="A graph with numbers and a line&#10;&#10;Description automatically generated"/>
-                    <pic:cNvPicPr/>
-                  </pic:nvPicPr>
-                  <pic:blipFill>
-                    <a:blip r:embed="rId19"/>
-                    <a:stretch>
-                      <a:fillRect/>
-                    </a:stretch>
-                  </pic:blipFill>
-                  <pic:spPr>
-                    <a:xfrm>
-                      <a:off x="0" y="0"/>
-                      <a:ext cx="5732145" cy="2621280"/>
-                    </a:xfrm>
-                    <a:prstGeom prst="rect">
-                      <a:avLst/>
-                    </a:prstGeom>
-                  </pic:spPr>
-                </pic:pic>
-              </a:graphicData>
-            </a:graphic>
-          </wp:inline>
-        </w:drawing>
-      </w:r>
-    </w:p>
-    <w:p>
-      <w:pPr>
-        <w:pStyle w:val="NormalIndent"/>
-        <w:jc w:val="center"/>
-        <w:rPr>
-          <w:rFonts w:asciiTheme="minorHAnsi" w:hAnsiTheme="minorHAnsi" w:cstheme="minorHAnsi"/>
-          <w:i/>
-          <w:lang w:val="en-GB"/>
-        </w:rPr>
-      </w:pPr>
-      <w:r>
-        <w:rPr>
-          <w:rFonts w:asciiTheme="minorHAnsi" w:hAnsiTheme="minorHAnsi" w:cstheme="minorHAnsi"/>
-          <w:b/>
-        </w:rPr>
-        <w:t>Figure 6</w:t>
-      </w:r>
-      <w:r>
-        <w:rPr>
-          <w:rFonts w:asciiTheme="minorHAnsi" w:hAnsiTheme="minorHAnsi" w:cstheme="minorHAnsi"/>
-        </w:rPr>
-        <w:t xml:space="preserve"> </w:t>
-      </w:r>
-      <w:r>
-        <w:rPr>
-          <w:rFonts w:asciiTheme="minorHAnsi" w:hAnsiTheme="minorHAnsi" w:cstheme="minorHAnsi"/>
-          <w:i/>
-          <w:lang w:val="en-GB"/>
-        </w:rPr>
-        <w:t xml:space="preserve">This is a screenshot of </w:t>
-      </w:r>
-      <w:r>
-        <w:rPr>
-          <w:rFonts w:asciiTheme="minorHAnsi" w:hAnsiTheme="minorHAnsi" w:cstheme="minorHAnsi"/>
-          <w:i/>
-          <w:lang w:val="en-GB"/>
-        </w:rPr>
-        <w:t xml:space="preserve">the </w:t>
-      </w:r>
-      <w:r>
-        <w:rPr>
-          <w:rFonts w:asciiTheme="minorHAnsi" w:hAnsiTheme="minorHAnsi" w:cstheme="minorHAnsi"/>
-          <w:i/>
-          <w:lang w:val="en-GB"/>
-        </w:rPr>
-        <w:t>Total Users line graph from Power BI</w:t>
-      </w:r>
-      <w:r>
-        <w:rPr>
-          <w:rFonts w:asciiTheme="minorHAnsi" w:hAnsiTheme="minorHAnsi" w:cstheme="minorHAnsi"/>
-          <w:i/>
-          <w:lang w:val="en-GB"/>
-        </w:rPr>
-        <w:t>.</w:t>
-      </w:r>
-    </w:p>
-    <w:p>
-      <w:pPr>
-        <w:pStyle w:val="NormalIndent"/>
-        <w:jc w:val="center"/>
-        <w:rPr>
-          <w:rFonts w:asciiTheme="minorHAnsi" w:hAnsiTheme="minorHAnsi" w:cstheme="minorHAnsi"/>
-          <w:i/>
-          <w:lang w:val="en-GB"/>
-        </w:rPr>
-      </w:pPr>
-    </w:p>
-    <w:p>
-      <w:pPr>
-        <w:pStyle w:val="Normal2"/>
-        <w:rPr>
-          <w:rFonts w:asciiTheme="minorHAnsi" w:hAnsiTheme="minorHAnsi" w:cstheme="minorHAnsi"/>
-        </w:rPr>
-      </w:pPr>
-      <w:r>
-        <w:rPr>
-          <w:rFonts w:asciiTheme="minorHAnsi" w:hAnsiTheme="minorHAnsi" w:cstheme="minorHAnsi"/>
-        </w:rPr>
-        <w:t>User count fluctuations over the years highlight the pandemic's impact on the Video Streaming market. Annual variations in user count peaked at 22.65% in 2020, aligning with the pandemic's onset (Figure 7). Though not sustained in 2021, notable growth of 14.94% was achieved. Post-pandemic, user count growth receded to 3.02% in 2022. The Total Users Growth trend underscores external events like the pandemic shaping user expansion in the Video Streaming market.</w:t>
-      </w:r>
-    </w:p>
-    <w:p>
-      <w:pPr>
-        <w:pStyle w:val="Normal2"/>
-        <w:rPr>
-          <w:rFonts w:asciiTheme="minorHAnsi" w:hAnsiTheme="minorHAnsi" w:cstheme="minorHAnsi"/>
-        </w:rPr>
-      </w:pPr>
-    </w:p>
-    <w:p>
-      <w:pPr>
-        <w:pStyle w:val="Normal2"/>
-        <w:ind w:firstLine="0"/>
-        <w:jc w:val="center"/>
-        <w:rPr>
-          <w:rFonts w:asciiTheme="minorHAnsi" w:hAnsiTheme="minorHAnsi" w:cstheme="minorHAnsi"/>
-        </w:rPr>
-      </w:pPr>
-      <w:r>
-        <w:rPr>
-          <w:rFonts w:asciiTheme="minorHAnsi" w:hAnsiTheme="minorHAnsi" w:cstheme="minorHAnsi"/>
-          <w:noProof/>
-        </w:rPr>
-        <w:lastRenderedPageBreak/>
-        <w:drawing>
-          <wp:inline distT="0" distB="0" distL="0" distR="0" wp14:anchorId="4BB98CCE" wp14:editId="0599A681">
-            <wp:extent cx="5732145" cy="2551430"/>
-            <wp:effectExtent l="0" t="0" r="0" b="1270"/>
-            <wp:docPr id="1855323720" name="Picture 1" descr="A graph with numbers and a bar&#10;&#10;Description automatically generated"/>
-            <wp:cNvGraphicFramePr>
-              <a:graphicFrameLocks xmlns:a="http://schemas.openxmlformats.org/drawingml/2006/main" noChangeAspect="1"/>
-            </wp:cNvGraphicFramePr>
-            <a:graphic xmlns:a="http://schemas.openxmlformats.org/drawingml/2006/main">
-              <a:graphicData uri="http://schemas.openxmlformats.org/drawingml/2006/picture">
-                <pic:pic xmlns:pic="http://schemas.openxmlformats.org/drawingml/2006/picture">
-                  <pic:nvPicPr>
-                    <pic:cNvPr id="1855323720" name="Picture 1" descr="A graph with numbers and a bar&#10;&#10;Description automatically generated"/>
-                    <pic:cNvPicPr/>
-                  </pic:nvPicPr>
-                  <pic:blipFill>
-                    <a:blip r:embed="rId20"/>
-                    <a:stretch>
-                      <a:fillRect/>
-                    </a:stretch>
-                  </pic:blipFill>
-                  <pic:spPr>
-                    <a:xfrm>
-                      <a:off x="0" y="0"/>
-                      <a:ext cx="5732145" cy="2551430"/>
-                    </a:xfrm>
-                    <a:prstGeom prst="rect">
-                      <a:avLst/>
-                    </a:prstGeom>
-                  </pic:spPr>
-                </pic:pic>
-              </a:graphicData>
-            </a:graphic>
-          </wp:inline>
-        </w:drawing>
-      </w:r>
-    </w:p>
-    <w:p>
-      <w:pPr>
-        <w:pStyle w:val="NormalIndent"/>
-        <w:jc w:val="center"/>
-        <w:rPr>
-          <w:rFonts w:asciiTheme="minorHAnsi" w:hAnsiTheme="minorHAnsi" w:cstheme="minorHAnsi"/>
-          <w:i/>
-          <w:lang w:val="en-GB"/>
-        </w:rPr>
-      </w:pPr>
-      <w:r>
-        <w:rPr>
-          <w:rFonts w:asciiTheme="minorHAnsi" w:hAnsiTheme="minorHAnsi" w:cstheme="minorHAnsi"/>
-          <w:b/>
-        </w:rPr>
-        <w:t xml:space="preserve">Figure </w:t>
-      </w:r>
-      <w:r>
-        <w:rPr>
-          <w:rFonts w:asciiTheme="minorHAnsi" w:hAnsiTheme="minorHAnsi" w:cstheme="minorHAnsi"/>
-          <w:b/>
-        </w:rPr>
-        <w:t>7</w:t>
-      </w:r>
-      <w:r>
-        <w:rPr>
-          <w:rFonts w:asciiTheme="minorHAnsi" w:hAnsiTheme="minorHAnsi" w:cstheme="minorHAnsi"/>
-        </w:rPr>
-        <w:t xml:space="preserve"> </w:t>
-      </w:r>
-      <w:r>
-        <w:rPr>
-          <w:rFonts w:asciiTheme="minorHAnsi" w:hAnsiTheme="minorHAnsi" w:cstheme="minorHAnsi"/>
-          <w:i/>
-          <w:lang w:val="en-GB"/>
-        </w:rPr>
-        <w:t xml:space="preserve">This is a screenshot of </w:t>
-      </w:r>
-      <w:r>
-        <w:rPr>
-          <w:rFonts w:asciiTheme="minorHAnsi" w:hAnsiTheme="minorHAnsi" w:cstheme="minorHAnsi"/>
-          <w:i/>
-          <w:lang w:val="en-GB"/>
-        </w:rPr>
-        <w:t xml:space="preserve">the </w:t>
-      </w:r>
-      <w:r>
-        <w:rPr>
-          <w:rFonts w:asciiTheme="minorHAnsi" w:hAnsiTheme="minorHAnsi" w:cstheme="minorHAnsi"/>
-          <w:i/>
-          <w:lang w:val="en-GB"/>
-        </w:rPr>
-        <w:t xml:space="preserve">Growth of </w:t>
-      </w:r>
-      <w:r>
-        <w:rPr>
-          <w:rFonts w:asciiTheme="minorHAnsi" w:hAnsiTheme="minorHAnsi" w:cstheme="minorHAnsi"/>
-          <w:i/>
-          <w:lang w:val="en-GB"/>
-        </w:rPr>
-        <w:t xml:space="preserve">Total Users </w:t>
-      </w:r>
-      <w:r>
-        <w:rPr>
-          <w:rFonts w:asciiTheme="minorHAnsi" w:hAnsiTheme="minorHAnsi" w:cstheme="minorHAnsi"/>
-          <w:i/>
-          <w:lang w:val="en-GB"/>
-        </w:rPr>
-        <w:t>bar</w:t>
-      </w:r>
-      <w:r>
-        <w:rPr>
-          <w:rFonts w:asciiTheme="minorHAnsi" w:hAnsiTheme="minorHAnsi" w:cstheme="minorHAnsi"/>
-          <w:i/>
-          <w:lang w:val="en-GB"/>
-        </w:rPr>
-        <w:t xml:space="preserve"> graph from Power BI</w:t>
-      </w:r>
-      <w:r>
-        <w:rPr>
-          <w:rFonts w:asciiTheme="minorHAnsi" w:hAnsiTheme="minorHAnsi" w:cstheme="minorHAnsi"/>
-          <w:i/>
-          <w:lang w:val="en-GB"/>
-        </w:rPr>
-        <w:t>.</w:t>
-      </w:r>
-    </w:p>
-    <w:p>
-      <w:pPr>
-        <w:pStyle w:val="Normal2"/>
-        <w:rPr>
-          <w:rFonts w:asciiTheme="minorHAnsi" w:hAnsiTheme="minorHAnsi" w:cstheme="minorHAnsi"/>
-        </w:rPr>
-      </w:pPr>
-    </w:p>
-    <w:p>
-      <w:pPr>
-        <w:pStyle w:val="Normal2"/>
-        <w:rPr>
-          <w:rFonts w:asciiTheme="minorHAnsi" w:hAnsiTheme="minorHAnsi" w:cstheme="minorHAnsi"/>
-        </w:rPr>
-      </w:pPr>
-      <w:r>
-        <w:rPr>
-          <w:rFonts w:asciiTheme="minorHAnsi" w:hAnsiTheme="minorHAnsi" w:cstheme="minorHAnsi"/>
-        </w:rPr>
-        <w:t>The dynamics of the number of users, while indeed an illuminating metric for the Video Streaming market, also serve as a crucial determinant of how effectively companies within the sector can attain their objectives. A vital aspect in this context is the penetration rate, which offers valuable insights into the extent to which the targeted customer audience is reached</w:t>
-      </w:r>
-      <w:r>
-        <w:rPr>
-          <w:rFonts w:asciiTheme="minorHAnsi" w:hAnsiTheme="minorHAnsi" w:cstheme="minorHAnsi"/>
-        </w:rPr>
-        <w:t xml:space="preserve"> (</w:t>
-      </w:r>
-      <w:hyperlink r:id="rId21" w:anchor=":~:text=your%20penetration%20rate%3A-,Penetration%20rate%20%3D%20(Number%20of%20consumers%20or%20users%20or%20customers%20%2F,by%20that%20product%20or%20service" w:history="1">
-        <w:r>
-          <w:rPr>
-            <w:rStyle w:val="Hyperlink"/>
-            <w:rFonts w:asciiTheme="minorHAnsi" w:hAnsiTheme="minorHAnsi" w:cstheme="minorHAnsi"/>
-          </w:rPr>
-          <w:t>https://www.sortlist.com/blog/penetration-rate/?repeat=w3tc#:~:text=your%20penetration%20rate%3A-,Penetration%20rate%20%3D%20(Number%20of%20consumers%20or%20users%20or%20customers%20%2F,by%20that%20product%20or%20service</w:t>
-        </w:r>
-      </w:hyperlink>
-      <w:r>
-        <w:rPr>
-          <w:rFonts w:asciiTheme="minorHAnsi" w:hAnsiTheme="minorHAnsi" w:cstheme="minorHAnsi"/>
-        </w:rPr>
-        <w:t xml:space="preserve"> accessed on 5 August 2023)</w:t>
-      </w:r>
-      <w:r>
-        <w:rPr>
-          <w:rFonts w:asciiTheme="minorHAnsi" w:hAnsiTheme="minorHAnsi" w:cstheme="minorHAnsi"/>
-        </w:rPr>
-        <w:t xml:space="preserve">. This metric assumes paramount significance in a market characterized by high user volumes and the potential for direct user engagement. </w:t>
-      </w:r>
-      <w:r>
-        <w:rPr>
-          <w:rFonts w:asciiTheme="minorHAnsi" w:hAnsiTheme="minorHAnsi" w:cstheme="minorHAnsi"/>
-        </w:rPr>
-        <w:t>T</w:t>
-      </w:r>
-      <w:r>
-        <w:rPr>
-          <w:rFonts w:asciiTheme="minorHAnsi" w:hAnsiTheme="minorHAnsi" w:cstheme="minorHAnsi"/>
-        </w:rPr>
-        <w:t>he penetration rate exhibited a noteworthy growth of 8.47% in 2017, surging to 15.24% in 2022 (Figure 8). Remarkably, the onset of the pandemic in 2020 witnessed the most substantial leap within the last five years, ascending from 10.80% to 13.11%. This progress represents the most significant improvement observed in the preceding quinquennium, amounting to an impressive 21.41%</w:t>
-      </w:r>
-      <w:r>
-        <w:rPr>
-          <w:rFonts w:asciiTheme="minorHAnsi" w:hAnsiTheme="minorHAnsi" w:cstheme="minorHAnsi"/>
-        </w:rPr>
-        <w:t xml:space="preserve"> (Figure 9)</w:t>
-      </w:r>
-      <w:r>
-        <w:rPr>
-          <w:rFonts w:asciiTheme="minorHAnsi" w:hAnsiTheme="minorHAnsi" w:cstheme="minorHAnsi"/>
-        </w:rPr>
-        <w:t>. Thus, the penetration rate metric reinforces the positive impact of the pandemic on the Video Streaming market</w:t>
-      </w:r>
-      <w:r>
-        <w:rPr>
-          <w:rFonts w:asciiTheme="minorHAnsi" w:hAnsiTheme="minorHAnsi" w:cstheme="minorHAnsi"/>
-        </w:rPr>
-        <w:t>.</w:t>
-      </w:r>
-    </w:p>
-    <w:p>
-      <w:pPr>
-        <w:pStyle w:val="Normal2"/>
-        <w:ind w:firstLine="0"/>
-        <w:rPr>
-          <w:rFonts w:asciiTheme="minorHAnsi" w:hAnsiTheme="minorHAnsi" w:cstheme="minorHAnsi"/>
-        </w:rPr>
-      </w:pPr>
-    </w:p>
-    <w:p>
-      <w:pPr>
-        <w:pStyle w:val="Normal2"/>
-        <w:ind w:firstLine="0"/>
-        <w:rPr>
-          <w:rFonts w:asciiTheme="minorHAnsi" w:hAnsiTheme="minorHAnsi" w:cstheme="minorHAnsi"/>
-        </w:rPr>
-      </w:pPr>
-      <w:r>
-        <w:rPr>
-          <w:rFonts w:asciiTheme="minorHAnsi" w:hAnsiTheme="minorHAnsi" w:cstheme="minorHAnsi"/>
-          <w:noProof/>
-        </w:rPr>
-        <w:drawing>
-          <wp:inline distT="0" distB="0" distL="0" distR="0" wp14:anchorId="5C0C84A7" wp14:editId="7F84D442">
-            <wp:extent cx="5732145" cy="2592070"/>
-            <wp:effectExtent l="0" t="0" r="0" b="0"/>
-            <wp:docPr id="1766686797" name="Picture 1" descr="A graph with numbers and a line&#10;&#10;Description automatically generated"/>
-            <wp:cNvGraphicFramePr>
-              <a:graphicFrameLocks xmlns:a="http://schemas.openxmlformats.org/drawingml/2006/main" noChangeAspect="1"/>
-            </wp:cNvGraphicFramePr>
-            <a:graphic xmlns:a="http://schemas.openxmlformats.org/drawingml/2006/main">
-              <a:graphicData uri="http://schemas.openxmlformats.org/drawingml/2006/picture">
-                <pic:pic xmlns:pic="http://schemas.openxmlformats.org/drawingml/2006/picture">
-                  <pic:nvPicPr>
-                    <pic:cNvPr id="1766686797" name="Picture 1" descr="A graph with numbers and a line&#10;&#10;Description automatically generated"/>
-                    <pic:cNvPicPr/>
-                  </pic:nvPicPr>
-                  <pic:blipFill>
-                    <a:blip r:embed="rId22"/>
-                    <a:stretch>
-                      <a:fillRect/>
-                    </a:stretch>
-                  </pic:blipFill>
-                  <pic:spPr>
-                    <a:xfrm>
-                      <a:off x="0" y="0"/>
-                      <a:ext cx="5732145" cy="2592070"/>
-                    </a:xfrm>
-                    <a:prstGeom prst="rect">
-                      <a:avLst/>
-                    </a:prstGeom>
-                  </pic:spPr>
-                </pic:pic>
-              </a:graphicData>
-            </a:graphic>
-          </wp:inline>
-        </w:drawing>
-      </w:r>
-    </w:p>
-    <w:p>
-      <w:pPr>
-        <w:pStyle w:val="NormalIndent"/>
-        <w:jc w:val="center"/>
-        <w:rPr>
-          <w:rFonts w:asciiTheme="minorHAnsi" w:hAnsiTheme="minorHAnsi" w:cstheme="minorHAnsi"/>
-          <w:i/>
-          <w:lang w:val="en-GB"/>
-        </w:rPr>
-      </w:pPr>
-      <w:r>
-        <w:rPr>
-          <w:rFonts w:asciiTheme="minorHAnsi" w:hAnsiTheme="minorHAnsi" w:cstheme="minorHAnsi"/>
-          <w:b/>
-        </w:rPr>
-        <w:t>Figure 8</w:t>
-      </w:r>
-      <w:r>
-        <w:rPr>
-          <w:rFonts w:asciiTheme="minorHAnsi" w:hAnsiTheme="minorHAnsi" w:cstheme="minorHAnsi"/>
-        </w:rPr>
-        <w:t xml:space="preserve"> </w:t>
-      </w:r>
-      <w:r>
-        <w:rPr>
-          <w:rFonts w:asciiTheme="minorHAnsi" w:hAnsiTheme="minorHAnsi" w:cstheme="minorHAnsi"/>
-          <w:i/>
-          <w:lang w:val="en-GB"/>
-        </w:rPr>
-        <w:t xml:space="preserve">This is a screenshot of </w:t>
-      </w:r>
-      <w:r>
-        <w:rPr>
-          <w:rFonts w:asciiTheme="minorHAnsi" w:hAnsiTheme="minorHAnsi" w:cstheme="minorHAnsi"/>
-          <w:i/>
-          <w:lang w:val="en-GB"/>
-        </w:rPr>
-        <w:t xml:space="preserve">the </w:t>
-      </w:r>
-      <w:r>
-        <w:rPr>
-          <w:rFonts w:asciiTheme="minorHAnsi" w:hAnsiTheme="minorHAnsi" w:cstheme="minorHAnsi"/>
-          <w:i/>
-          <w:lang w:val="en-GB"/>
-        </w:rPr>
-        <w:t>Penetration Rate line graph from Power BI</w:t>
-      </w:r>
-      <w:r>
-        <w:rPr>
-          <w:rFonts w:asciiTheme="minorHAnsi" w:hAnsiTheme="minorHAnsi" w:cstheme="minorHAnsi"/>
-          <w:i/>
-          <w:lang w:val="en-GB"/>
-        </w:rPr>
-        <w:t>.</w:t>
-      </w:r>
-    </w:p>
-    <w:p>
-      <w:pPr>
-        <w:pStyle w:val="NormalIndent"/>
-        <w:jc w:val="center"/>
-        <w:rPr>
-          <w:rFonts w:asciiTheme="minorHAnsi" w:hAnsiTheme="minorHAnsi" w:cstheme="minorHAnsi"/>
-          <w:i/>
-          <w:lang w:val="en-GB"/>
-        </w:rPr>
-      </w:pPr>
-    </w:p>
-    <w:p>
-      <w:pPr>
-        <w:pStyle w:val="Normal2"/>
-        <w:ind w:firstLine="0"/>
-        <w:rPr>
-          <w:rFonts w:asciiTheme="minorHAnsi" w:hAnsiTheme="minorHAnsi" w:cstheme="minorHAnsi"/>
-        </w:rPr>
-      </w:pPr>
-      <w:r>
-        <w:rPr>
-          <w:rFonts w:asciiTheme="minorHAnsi" w:hAnsiTheme="minorHAnsi" w:cstheme="minorHAnsi"/>
-          <w:noProof/>
-        </w:rPr>
-        <w:lastRenderedPageBreak/>
-        <w:drawing>
-          <wp:inline distT="0" distB="0" distL="0" distR="0" wp14:anchorId="4895098E" wp14:editId="1648A48B">
-            <wp:extent cx="5732145" cy="2600325"/>
-            <wp:effectExtent l="0" t="0" r="0" b="3175"/>
-            <wp:docPr id="1779565042" name="Picture 1" descr="A graph with blue squares&#10;&#10;Description automatically generated"/>
-            <wp:cNvGraphicFramePr>
-              <a:graphicFrameLocks xmlns:a="http://schemas.openxmlformats.org/drawingml/2006/main" noChangeAspect="1"/>
-            </wp:cNvGraphicFramePr>
-            <a:graphic xmlns:a="http://schemas.openxmlformats.org/drawingml/2006/main">
-              <a:graphicData uri="http://schemas.openxmlformats.org/drawingml/2006/picture">
-                <pic:pic xmlns:pic="http://schemas.openxmlformats.org/drawingml/2006/picture">
-                  <pic:nvPicPr>
-                    <pic:cNvPr id="1779565042" name="Picture 1" descr="A graph with blue squares&#10;&#10;Description automatically generated"/>
-                    <pic:cNvPicPr/>
-                  </pic:nvPicPr>
-                  <pic:blipFill>
-                    <a:blip r:embed="rId23"/>
-                    <a:stretch>
-                      <a:fillRect/>
-                    </a:stretch>
-                  </pic:blipFill>
-                  <pic:spPr>
-                    <a:xfrm>
-                      <a:off x="0" y="0"/>
-                      <a:ext cx="5732145" cy="2600325"/>
-                    </a:xfrm>
-                    <a:prstGeom prst="rect">
-                      <a:avLst/>
-                    </a:prstGeom>
-                  </pic:spPr>
-                </pic:pic>
-              </a:graphicData>
-            </a:graphic>
-          </wp:inline>
-        </w:drawing>
-      </w:r>
-    </w:p>
-    <w:p>
-      <w:pPr>
-        <w:pStyle w:val="NormalIndent"/>
-        <w:jc w:val="center"/>
-        <w:rPr>
-          <w:rFonts w:asciiTheme="minorHAnsi" w:hAnsiTheme="minorHAnsi" w:cstheme="minorHAnsi"/>
-          <w:i/>
-          <w:lang w:val="en-GB"/>
-        </w:rPr>
-      </w:pPr>
-      <w:r>
-        <w:rPr>
-          <w:rFonts w:asciiTheme="minorHAnsi" w:hAnsiTheme="minorHAnsi" w:cstheme="minorHAnsi"/>
-          <w:b/>
-        </w:rPr>
-        <w:t xml:space="preserve">Figure </w:t>
-      </w:r>
-      <w:r>
-        <w:rPr>
-          <w:rFonts w:asciiTheme="minorHAnsi" w:hAnsiTheme="minorHAnsi" w:cstheme="minorHAnsi"/>
-          <w:b/>
-        </w:rPr>
-        <w:t>9</w:t>
-      </w:r>
-      <w:r>
-        <w:rPr>
-          <w:rFonts w:asciiTheme="minorHAnsi" w:hAnsiTheme="minorHAnsi" w:cstheme="minorHAnsi"/>
-        </w:rPr>
-        <w:t xml:space="preserve"> </w:t>
-      </w:r>
-      <w:r>
-        <w:rPr>
-          <w:rFonts w:asciiTheme="minorHAnsi" w:hAnsiTheme="minorHAnsi" w:cstheme="minorHAnsi"/>
-          <w:i/>
-          <w:lang w:val="en-GB"/>
-        </w:rPr>
-        <w:t xml:space="preserve">This is a screenshot of </w:t>
-      </w:r>
-      <w:r>
-        <w:rPr>
-          <w:rFonts w:asciiTheme="minorHAnsi" w:hAnsiTheme="minorHAnsi" w:cstheme="minorHAnsi"/>
-          <w:i/>
-          <w:lang w:val="en-GB"/>
-        </w:rPr>
-        <w:t xml:space="preserve">the </w:t>
-      </w:r>
-      <w:r>
-        <w:rPr>
-          <w:rFonts w:asciiTheme="minorHAnsi" w:hAnsiTheme="minorHAnsi" w:cstheme="minorHAnsi"/>
-          <w:i/>
-          <w:lang w:val="en-GB"/>
-        </w:rPr>
-        <w:t>Penetration Rate</w:t>
-      </w:r>
-      <w:r>
-        <w:rPr>
-          <w:rFonts w:asciiTheme="minorHAnsi" w:hAnsiTheme="minorHAnsi" w:cstheme="minorHAnsi"/>
-          <w:i/>
-          <w:lang w:val="en-GB"/>
-        </w:rPr>
-        <w:t xml:space="preserve"> Growth</w:t>
-      </w:r>
-      <w:r>
-        <w:rPr>
-          <w:rFonts w:asciiTheme="minorHAnsi" w:hAnsiTheme="minorHAnsi" w:cstheme="minorHAnsi"/>
-          <w:i/>
-          <w:lang w:val="en-GB"/>
-        </w:rPr>
-        <w:t xml:space="preserve"> </w:t>
-      </w:r>
-      <w:r>
-        <w:rPr>
-          <w:rFonts w:asciiTheme="minorHAnsi" w:hAnsiTheme="minorHAnsi" w:cstheme="minorHAnsi"/>
-          <w:i/>
-          <w:lang w:val="en-GB"/>
-        </w:rPr>
-        <w:t>bar</w:t>
-      </w:r>
-      <w:r>
-        <w:rPr>
-          <w:rFonts w:asciiTheme="minorHAnsi" w:hAnsiTheme="minorHAnsi" w:cstheme="minorHAnsi"/>
-          <w:i/>
-          <w:lang w:val="en-GB"/>
-        </w:rPr>
-        <w:t xml:space="preserve"> graph from Power BI</w:t>
-      </w:r>
-      <w:r>
-        <w:rPr>
-          <w:rFonts w:asciiTheme="minorHAnsi" w:hAnsiTheme="minorHAnsi" w:cstheme="minorHAnsi"/>
-          <w:i/>
-          <w:lang w:val="en-GB"/>
-        </w:rPr>
-        <w:t>.</w:t>
-      </w:r>
-    </w:p>
-    <w:p>
-      <w:pPr>
-        <w:pStyle w:val="Normal2"/>
-        <w:rPr>
-          <w:rFonts w:asciiTheme="minorHAnsi" w:hAnsiTheme="minorHAnsi" w:cstheme="minorHAnsi"/>
-        </w:rPr>
-      </w:pPr>
-    </w:p>
-    <w:p>
-      <w:pPr>
-        <w:pStyle w:val="Normal2"/>
-        <w:rPr>
-          <w:rFonts w:asciiTheme="minorHAnsi" w:hAnsiTheme="minorHAnsi" w:cstheme="minorHAnsi"/>
-        </w:rPr>
-      </w:pPr>
-      <w:r>
-        <w:rPr>
-          <w:rFonts w:asciiTheme="minorHAnsi" w:hAnsiTheme="minorHAnsi" w:cstheme="minorHAnsi"/>
-        </w:rPr>
-        <w:t xml:space="preserve">The assessment of the pandemic's influence on the market is typically accomplished through a holistic examination of all services in unison. However, scrutinizing individual services that constitute the market's dynamics presents an opportunity to explore their effects on a </w:t>
-      </w:r>
-      <w:r>
-        <w:rPr>
-          <w:rFonts w:asciiTheme="minorHAnsi" w:hAnsiTheme="minorHAnsi" w:cstheme="minorHAnsi"/>
-        </w:rPr>
-        <w:t>micro-scale</w:t>
-      </w:r>
-      <w:r>
-        <w:rPr>
-          <w:rFonts w:asciiTheme="minorHAnsi" w:hAnsiTheme="minorHAnsi" w:cstheme="minorHAnsi"/>
-        </w:rPr>
-        <w:t xml:space="preserve">. An appraisal of the subscriber counts at the end of 2022 reveals that Netflix, boasting 221 million subscribers, held the position of the Video Streaming service with the highest subscriber count, followed closely by Amazon Prime Video with 208 million subscribers (Figure 10). While there exists a considerable disparity between these two services and the others, Disney+ secures a respectable third place. Notably, </w:t>
-      </w:r>
-      <w:proofErr w:type="gramStart"/>
-      <w:r>
-        <w:rPr>
-          <w:rFonts w:asciiTheme="minorHAnsi" w:hAnsiTheme="minorHAnsi" w:cstheme="minorHAnsi"/>
-        </w:rPr>
-        <w:t>the majority of</w:t>
-      </w:r>
-      <w:proofErr w:type="gramEnd"/>
-      <w:r>
-        <w:rPr>
-          <w:rFonts w:asciiTheme="minorHAnsi" w:hAnsiTheme="minorHAnsi" w:cstheme="minorHAnsi"/>
-        </w:rPr>
-        <w:t xml:space="preserve"> services experienced an augmentation in their subscriber base during the pandemic's impact, </w:t>
-      </w:r>
-      <w:r>
-        <w:rPr>
-          <w:rFonts w:asciiTheme="minorHAnsi" w:hAnsiTheme="minorHAnsi" w:cstheme="minorHAnsi"/>
-        </w:rPr>
-        <w:t>except</w:t>
-      </w:r>
-      <w:r>
-        <w:rPr>
-          <w:rFonts w:asciiTheme="minorHAnsi" w:hAnsiTheme="minorHAnsi" w:cstheme="minorHAnsi"/>
-        </w:rPr>
-        <w:t xml:space="preserve"> iQIYI, which encountered a decline of approximately 5 million subscribers (Figure 11). </w:t>
-      </w:r>
-      <w:r>
-        <w:rPr>
-          <w:rFonts w:asciiTheme="minorHAnsi" w:hAnsiTheme="minorHAnsi" w:cstheme="minorHAnsi"/>
-        </w:rPr>
-        <w:t xml:space="preserve">But </w:t>
-      </w:r>
-      <w:r>
-        <w:rPr>
-          <w:rFonts w:asciiTheme="minorHAnsi" w:hAnsiTheme="minorHAnsi" w:cstheme="minorHAnsi"/>
-        </w:rPr>
-        <w:t xml:space="preserve">the </w:t>
-      </w:r>
-      <w:r>
-        <w:rPr>
-          <w:rFonts w:asciiTheme="minorHAnsi" w:hAnsiTheme="minorHAnsi" w:cstheme="minorHAnsi"/>
-        </w:rPr>
-        <w:t>pandemic has proved useful for offsetting any shortfall, particularly Netflix and Amazon Prime Video. Disney+ (</w:t>
-      </w:r>
-      <w:hyperlink r:id="rId24" w:history="1">
-        <w:r>
-          <w:rPr>
-            <w:rStyle w:val="Hyperlink"/>
-            <w:rFonts w:asciiTheme="minorHAnsi" w:hAnsiTheme="minorHAnsi" w:cstheme="minorHAnsi"/>
-          </w:rPr>
-          <w:t>https://thewaltdisneycompany.com/disney-launches-today-and-a-new-era-of-disney-entertainment-begins/</w:t>
-        </w:r>
-      </w:hyperlink>
-      <w:r>
-        <w:rPr>
-          <w:rFonts w:asciiTheme="minorHAnsi" w:hAnsiTheme="minorHAnsi" w:cstheme="minorHAnsi"/>
-        </w:rPr>
-        <w:t xml:space="preserve"> accessed by 20 July 2023), launched late 2019, </w:t>
-      </w:r>
-      <w:r>
-        <w:rPr>
-          <w:rFonts w:asciiTheme="minorHAnsi" w:hAnsiTheme="minorHAnsi" w:cstheme="minorHAnsi"/>
-        </w:rPr>
-        <w:t>has</w:t>
-      </w:r>
-      <w:r>
-        <w:rPr>
-          <w:rFonts w:asciiTheme="minorHAnsi" w:hAnsiTheme="minorHAnsi" w:cstheme="minorHAnsi"/>
-        </w:rPr>
-        <w:t xml:space="preserve"> also seen increased subscriber counts since its respective launches due to this impactful pandemic era. </w:t>
-      </w:r>
-      <w:r>
-        <w:rPr>
-          <w:rFonts w:asciiTheme="minorHAnsi" w:hAnsiTheme="minorHAnsi" w:cstheme="minorHAnsi"/>
-        </w:rPr>
-        <w:t xml:space="preserve">Collectively, the pandemic has manifested a predominantly positive impact on nearly all Video Streaming services in terms of </w:t>
-      </w:r>
-      <w:r>
-        <w:rPr>
-          <w:rFonts w:asciiTheme="minorHAnsi" w:hAnsiTheme="minorHAnsi" w:cstheme="minorHAnsi"/>
-        </w:rPr>
-        <w:t>subscriber</w:t>
-      </w:r>
-      <w:r>
-        <w:rPr>
-          <w:rFonts w:asciiTheme="minorHAnsi" w:hAnsiTheme="minorHAnsi" w:cstheme="minorHAnsi"/>
-        </w:rPr>
-        <w:t xml:space="preserve"> count.</w:t>
-      </w:r>
-    </w:p>
-    <w:p>
-      <w:pPr>
-        <w:pStyle w:val="Normal2"/>
-        <w:rPr>
-          <w:rFonts w:asciiTheme="minorHAnsi" w:hAnsiTheme="minorHAnsi" w:cstheme="minorHAnsi"/>
-        </w:rPr>
-      </w:pPr>
-    </w:p>
-    <w:p>
-      <w:pPr>
-        <w:pStyle w:val="Normal2"/>
-        <w:ind w:firstLine="0"/>
-        <w:jc w:val="center"/>
-        <w:rPr>
-          <w:rFonts w:asciiTheme="minorHAnsi" w:hAnsiTheme="minorHAnsi" w:cstheme="minorHAnsi"/>
-        </w:rPr>
-      </w:pPr>
-      <w:r>
-        <w:rPr>
-          <w:rFonts w:asciiTheme="minorHAnsi" w:hAnsiTheme="minorHAnsi" w:cstheme="minorHAnsi"/>
-          <w:noProof/>
-        </w:rPr>
-        <w:drawing>
-          <wp:inline distT="0" distB="0" distL="0" distR="0" wp14:anchorId="345B1E3F" wp14:editId="075063B3">
-            <wp:extent cx="5732145" cy="1943100"/>
-            <wp:effectExtent l="0" t="0" r="0" b="0"/>
-            <wp:docPr id="1094027319" name="Picture 1" descr="A colorful squares with white text&#10;&#10;Description automatically generated"/>
-            <wp:cNvGraphicFramePr>
-              <a:graphicFrameLocks xmlns:a="http://schemas.openxmlformats.org/drawingml/2006/main" noChangeAspect="1"/>
-            </wp:cNvGraphicFramePr>
-            <a:graphic xmlns:a="http://schemas.openxmlformats.org/drawingml/2006/main">
-              <a:graphicData uri="http://schemas.openxmlformats.org/drawingml/2006/picture">
-                <pic:pic xmlns:pic="http://schemas.openxmlformats.org/drawingml/2006/picture">
-                  <pic:nvPicPr>
-                    <pic:cNvPr id="1094027319" name="Picture 1" descr="A colorful squares with white text&#10;&#10;Description automatically generated"/>
-                    <pic:cNvPicPr/>
-                  </pic:nvPicPr>
-                  <pic:blipFill>
-                    <a:blip r:embed="rId25"/>
-                    <a:stretch>
-                      <a:fillRect/>
-                    </a:stretch>
-                  </pic:blipFill>
-                  <pic:spPr>
-                    <a:xfrm>
-                      <a:off x="0" y="0"/>
-                      <a:ext cx="5732145" cy="1943100"/>
-                    </a:xfrm>
-                    <a:prstGeom prst="rect">
-                      <a:avLst/>
-                    </a:prstGeom>
-                  </pic:spPr>
-                </pic:pic>
-              </a:graphicData>
-            </a:graphic>
-          </wp:inline>
-        </w:drawing>
-      </w:r>
-    </w:p>
-    <w:p>
-      <w:pPr>
-        <w:pStyle w:val="NormalIndent"/>
-        <w:jc w:val="center"/>
-        <w:rPr>
-          <w:rFonts w:asciiTheme="minorHAnsi" w:hAnsiTheme="minorHAnsi" w:cstheme="minorHAnsi"/>
-          <w:i/>
-          <w:lang w:val="en-GB"/>
-        </w:rPr>
-      </w:pPr>
-      <w:r>
-        <w:rPr>
-          <w:rFonts w:asciiTheme="minorHAnsi" w:hAnsiTheme="minorHAnsi" w:cstheme="minorHAnsi"/>
-          <w:b/>
-        </w:rPr>
-        <w:t xml:space="preserve">Figure </w:t>
-      </w:r>
-      <w:r>
-        <w:rPr>
-          <w:rFonts w:asciiTheme="minorHAnsi" w:hAnsiTheme="minorHAnsi" w:cstheme="minorHAnsi"/>
-          <w:b/>
-        </w:rPr>
-        <w:t>10</w:t>
-      </w:r>
-      <w:r>
-        <w:rPr>
-          <w:rFonts w:asciiTheme="minorHAnsi" w:hAnsiTheme="minorHAnsi" w:cstheme="minorHAnsi"/>
-        </w:rPr>
-        <w:t xml:space="preserve"> </w:t>
-      </w:r>
-      <w:r>
-        <w:rPr>
-          <w:rFonts w:asciiTheme="minorHAnsi" w:hAnsiTheme="minorHAnsi" w:cstheme="minorHAnsi"/>
-          <w:i/>
-          <w:lang w:val="en-GB"/>
-        </w:rPr>
-        <w:t xml:space="preserve">This is a screenshot of </w:t>
-      </w:r>
-      <w:r>
-        <w:rPr>
-          <w:rFonts w:asciiTheme="minorHAnsi" w:hAnsiTheme="minorHAnsi" w:cstheme="minorHAnsi"/>
-          <w:i/>
-          <w:lang w:val="en-GB"/>
-        </w:rPr>
-        <w:t>Subscriber by Service</w:t>
-      </w:r>
-      <w:r>
-        <w:rPr>
-          <w:rFonts w:asciiTheme="minorHAnsi" w:hAnsiTheme="minorHAnsi" w:cstheme="minorHAnsi"/>
-          <w:i/>
-          <w:lang w:val="en-GB"/>
-        </w:rPr>
-        <w:t xml:space="preserve"> </w:t>
-      </w:r>
-      <w:r>
-        <w:rPr>
-          <w:rFonts w:asciiTheme="minorHAnsi" w:hAnsiTheme="minorHAnsi" w:cstheme="minorHAnsi"/>
-          <w:i/>
-          <w:lang w:val="en-GB"/>
-        </w:rPr>
-        <w:t>treemap</w:t>
-      </w:r>
-      <w:r>
-        <w:rPr>
-          <w:rFonts w:asciiTheme="minorHAnsi" w:hAnsiTheme="minorHAnsi" w:cstheme="minorHAnsi"/>
-          <w:i/>
-          <w:lang w:val="en-GB"/>
-        </w:rPr>
-        <w:t xml:space="preserve"> from Power BI</w:t>
-      </w:r>
-      <w:r>
-        <w:rPr>
-          <w:rFonts w:asciiTheme="minorHAnsi" w:hAnsiTheme="minorHAnsi" w:cstheme="minorHAnsi"/>
-          <w:i/>
-          <w:lang w:val="en-GB"/>
-        </w:rPr>
-        <w:t>.</w:t>
-      </w:r>
-    </w:p>
-    <w:p>
-      <w:pPr>
-        <w:pStyle w:val="NormalIndent"/>
-        <w:jc w:val="center"/>
-        <w:rPr>
-          <w:rFonts w:asciiTheme="minorHAnsi" w:hAnsiTheme="minorHAnsi" w:cstheme="minorHAnsi"/>
-          <w:i/>
-          <w:lang w:val="en-GB"/>
-        </w:rPr>
-      </w:pPr>
-    </w:p>
-    <w:p>
-      <w:pPr>
-        <w:pStyle w:val="Normal2"/>
-        <w:ind w:firstLine="0"/>
-        <w:jc w:val="center"/>
-        <w:rPr>
-          <w:rFonts w:asciiTheme="minorHAnsi" w:hAnsiTheme="minorHAnsi" w:cstheme="minorHAnsi"/>
-        </w:rPr>
-      </w:pPr>
-      <w:r>
-        <w:rPr>
-          <w:rFonts w:asciiTheme="minorHAnsi" w:hAnsiTheme="minorHAnsi" w:cstheme="minorHAnsi"/>
-          <w:noProof/>
-        </w:rPr>
-        <w:lastRenderedPageBreak/>
-        <w:drawing>
-          <wp:inline distT="0" distB="0" distL="0" distR="0" wp14:anchorId="0D5B0A23" wp14:editId="2378F9D0">
-            <wp:extent cx="5732145" cy="1958340"/>
-            <wp:effectExtent l="0" t="0" r="0" b="0"/>
-            <wp:docPr id="195146032" name="Picture 1" descr="A graph of different colored lines&#10;&#10;Description automatically generated"/>
-            <wp:cNvGraphicFramePr>
-              <a:graphicFrameLocks xmlns:a="http://schemas.openxmlformats.org/drawingml/2006/main" noChangeAspect="1"/>
-            </wp:cNvGraphicFramePr>
-            <a:graphic xmlns:a="http://schemas.openxmlformats.org/drawingml/2006/main">
-              <a:graphicData uri="http://schemas.openxmlformats.org/drawingml/2006/picture">
-                <pic:pic xmlns:pic="http://schemas.openxmlformats.org/drawingml/2006/picture">
-                  <pic:nvPicPr>
-                    <pic:cNvPr id="195146032" name="Picture 1" descr="A graph of different colored lines&#10;&#10;Description automatically generated"/>
-                    <pic:cNvPicPr/>
-                  </pic:nvPicPr>
-                  <pic:blipFill>
-                    <a:blip r:embed="rId26"/>
-                    <a:stretch>
-                      <a:fillRect/>
-                    </a:stretch>
-                  </pic:blipFill>
-                  <pic:spPr>
-                    <a:xfrm>
-                      <a:off x="0" y="0"/>
-                      <a:ext cx="5732145" cy="1958340"/>
-                    </a:xfrm>
-                    <a:prstGeom prst="rect">
-                      <a:avLst/>
-                    </a:prstGeom>
-                  </pic:spPr>
-                </pic:pic>
-              </a:graphicData>
-            </a:graphic>
-          </wp:inline>
-        </w:drawing>
-      </w:r>
-    </w:p>
-    <w:p>
-      <w:pPr>
-        <w:pStyle w:val="NormalIndent"/>
-        <w:jc w:val="center"/>
-        <w:rPr>
-          <w:rFonts w:asciiTheme="minorHAnsi" w:hAnsiTheme="minorHAnsi" w:cstheme="minorHAnsi"/>
-          <w:i/>
-          <w:lang w:val="en-GB"/>
-        </w:rPr>
-      </w:pPr>
-      <w:r>
-        <w:rPr>
-          <w:rFonts w:asciiTheme="minorHAnsi" w:hAnsiTheme="minorHAnsi" w:cstheme="minorHAnsi"/>
-          <w:b/>
-        </w:rPr>
-        <w:t>Figure 1</w:t>
-      </w:r>
-      <w:r>
-        <w:rPr>
-          <w:rFonts w:asciiTheme="minorHAnsi" w:hAnsiTheme="minorHAnsi" w:cstheme="minorHAnsi"/>
-          <w:b/>
-        </w:rPr>
-        <w:t>1</w:t>
-      </w:r>
-      <w:r>
-        <w:rPr>
-          <w:rFonts w:asciiTheme="minorHAnsi" w:hAnsiTheme="minorHAnsi" w:cstheme="minorHAnsi"/>
-        </w:rPr>
-        <w:t xml:space="preserve"> </w:t>
-      </w:r>
-      <w:r>
-        <w:rPr>
-          <w:rFonts w:asciiTheme="minorHAnsi" w:hAnsiTheme="minorHAnsi" w:cstheme="minorHAnsi"/>
-          <w:i/>
-          <w:lang w:val="en-GB"/>
-        </w:rPr>
-        <w:t xml:space="preserve">This is a screenshot of </w:t>
-      </w:r>
-      <w:r>
-        <w:rPr>
-          <w:rFonts w:asciiTheme="minorHAnsi" w:hAnsiTheme="minorHAnsi" w:cstheme="minorHAnsi"/>
-          <w:i/>
-          <w:lang w:val="en-GB"/>
-        </w:rPr>
-        <w:t xml:space="preserve">the </w:t>
-      </w:r>
-      <w:r>
-        <w:rPr>
-          <w:rFonts w:asciiTheme="minorHAnsi" w:hAnsiTheme="minorHAnsi" w:cstheme="minorHAnsi"/>
-          <w:i/>
-          <w:lang w:val="en-GB"/>
-        </w:rPr>
-        <w:t>Subscriber</w:t>
-      </w:r>
-      <w:r>
-        <w:rPr>
-          <w:rFonts w:asciiTheme="minorHAnsi" w:hAnsiTheme="minorHAnsi" w:cstheme="minorHAnsi"/>
-          <w:i/>
-          <w:lang w:val="en-GB"/>
-        </w:rPr>
-        <w:t>s</w:t>
-      </w:r>
-      <w:r>
-        <w:rPr>
-          <w:rFonts w:asciiTheme="minorHAnsi" w:hAnsiTheme="minorHAnsi" w:cstheme="minorHAnsi"/>
-          <w:i/>
-          <w:lang w:val="en-GB"/>
-        </w:rPr>
-        <w:t xml:space="preserve"> </w:t>
-      </w:r>
-      <w:r>
-        <w:rPr>
-          <w:rFonts w:asciiTheme="minorHAnsi" w:hAnsiTheme="minorHAnsi" w:cstheme="minorHAnsi"/>
-          <w:i/>
-          <w:lang w:val="en-GB"/>
-        </w:rPr>
-        <w:t xml:space="preserve">Trend </w:t>
-      </w:r>
-      <w:r>
-        <w:rPr>
-          <w:rFonts w:asciiTheme="minorHAnsi" w:hAnsiTheme="minorHAnsi" w:cstheme="minorHAnsi"/>
-          <w:i/>
-          <w:lang w:val="en-GB"/>
-        </w:rPr>
-        <w:t xml:space="preserve">by Service </w:t>
-      </w:r>
-      <w:r>
-        <w:rPr>
-          <w:rFonts w:asciiTheme="minorHAnsi" w:hAnsiTheme="minorHAnsi" w:cstheme="minorHAnsi"/>
-          <w:i/>
-          <w:lang w:val="en-GB"/>
-        </w:rPr>
-        <w:t>line graph</w:t>
-      </w:r>
-      <w:r>
-        <w:rPr>
-          <w:rFonts w:asciiTheme="minorHAnsi" w:hAnsiTheme="minorHAnsi" w:cstheme="minorHAnsi"/>
-          <w:i/>
-          <w:lang w:val="en-GB"/>
-        </w:rPr>
-        <w:t xml:space="preserve"> from Power BI</w:t>
-      </w:r>
-      <w:r>
-        <w:rPr>
-          <w:rFonts w:asciiTheme="minorHAnsi" w:hAnsiTheme="minorHAnsi" w:cstheme="minorHAnsi"/>
-          <w:i/>
-          <w:lang w:val="en-GB"/>
-        </w:rPr>
-        <w:t>.</w:t>
-      </w:r>
-    </w:p>
-    <w:p>
-      <w:pPr>
-        <w:pStyle w:val="Normal2"/>
-        <w:rPr>
-          <w:rFonts w:asciiTheme="minorHAnsi" w:hAnsiTheme="minorHAnsi" w:cstheme="minorHAnsi"/>
-        </w:rPr>
-      </w:pPr>
-    </w:p>
-    <w:p>
-      <w:pPr>
-        <w:pStyle w:val="Normal2"/>
-        <w:rPr>
-          <w:rFonts w:asciiTheme="minorHAnsi" w:hAnsiTheme="minorHAnsi" w:cstheme="minorHAnsi"/>
-        </w:rPr>
-      </w:pPr>
-      <w:r>
-        <w:rPr>
-          <w:rFonts w:asciiTheme="minorHAnsi" w:hAnsiTheme="minorHAnsi" w:cstheme="minorHAnsi"/>
-        </w:rPr>
-        <w:t>Examining subscriber counts in services yields valuable insights, yet their destiny is intertwined with the economic status of their parent companies, reflected primarily in revenue figures. While subscribers and revenue correlate, differences in fees, promotions, and offerings create revenue disparities. It's crucial to recognize that companies are multifaceted, so revenue differences may not solely stem from Video Streaming performance.</w:t>
-      </w:r>
-    </w:p>
-    <w:p>
-      <w:pPr>
-        <w:pStyle w:val="Normal2"/>
-        <w:rPr>
-          <w:rFonts w:asciiTheme="minorHAnsi" w:hAnsiTheme="minorHAnsi" w:cstheme="minorHAnsi"/>
-        </w:rPr>
-      </w:pPr>
-      <w:r>
-        <w:rPr>
-          <w:rFonts w:asciiTheme="minorHAnsi" w:hAnsiTheme="minorHAnsi" w:cstheme="minorHAnsi"/>
-        </w:rPr>
-        <w:t>In assessing 2021's revenue rankings, Netflix leads in subscribers but ranks 7th in revenue (Figure 12). Amazon, Apple, and Alphabet, associated with YouTube Premium, top revenue generation. Despite Netflix and Amazon's top subscriber ranks, Netflix's revenue is just 6.3% of Amazon's. This gap arises from Amazon, Apple, and Alphabet's diversified interests, where Video Streaming is one part. In contrast, Video Streaming is Netflix's core and primary income source. Thus, revenue assessment may not fully capture the pandemic's impact, as it overlooks Video Streaming's exclusive importance.</w:t>
-      </w:r>
-    </w:p>
-    <w:p>
-      <w:pPr>
-        <w:pStyle w:val="Normal2"/>
-        <w:rPr>
-          <w:rFonts w:asciiTheme="minorHAnsi" w:hAnsiTheme="minorHAnsi" w:cstheme="minorHAnsi"/>
-        </w:rPr>
-      </w:pPr>
-    </w:p>
-    <w:p>
-      <w:pPr>
-        <w:pStyle w:val="Normal2"/>
-        <w:ind w:firstLine="0"/>
-        <w:jc w:val="center"/>
-        <w:rPr>
-          <w:rFonts w:asciiTheme="minorHAnsi" w:hAnsiTheme="minorHAnsi" w:cstheme="minorHAnsi"/>
-        </w:rPr>
-      </w:pPr>
-      <w:r>
-        <w:rPr>
-          <w:rFonts w:asciiTheme="minorHAnsi" w:hAnsiTheme="minorHAnsi" w:cstheme="minorHAnsi"/>
-          <w:noProof/>
-        </w:rPr>
-        <w:drawing>
-          <wp:inline distT="0" distB="0" distL="0" distR="0" wp14:anchorId="3F58EF9D" wp14:editId="6B804576">
-            <wp:extent cx="5732145" cy="1936750"/>
-            <wp:effectExtent l="0" t="0" r="0" b="6350"/>
-            <wp:docPr id="1874801571" name="Picture 1" descr="A blue and white bar chart&#10;&#10;Description automatically generated"/>
-            <wp:cNvGraphicFramePr>
-              <a:graphicFrameLocks xmlns:a="http://schemas.openxmlformats.org/drawingml/2006/main" noChangeAspect="1"/>
-            </wp:cNvGraphicFramePr>
-            <a:graphic xmlns:a="http://schemas.openxmlformats.org/drawingml/2006/main">
-              <a:graphicData uri="http://schemas.openxmlformats.org/drawingml/2006/picture">
-                <pic:pic xmlns:pic="http://schemas.openxmlformats.org/drawingml/2006/picture">
-                  <pic:nvPicPr>
-                    <pic:cNvPr id="1874801571" name="Picture 1" descr="A blue and white bar chart&#10;&#10;Description automatically generated"/>
-                    <pic:cNvPicPr/>
-                  </pic:nvPicPr>
-                  <pic:blipFill>
-                    <a:blip r:embed="rId27"/>
-                    <a:stretch>
-                      <a:fillRect/>
-                    </a:stretch>
-                  </pic:blipFill>
-                  <pic:spPr>
-                    <a:xfrm>
-                      <a:off x="0" y="0"/>
-                      <a:ext cx="5732145" cy="1936750"/>
-                    </a:xfrm>
-                    <a:prstGeom prst="rect">
-                      <a:avLst/>
-                    </a:prstGeom>
-                  </pic:spPr>
-                </pic:pic>
-              </a:graphicData>
-            </a:graphic>
-          </wp:inline>
-        </w:drawing>
-      </w:r>
-    </w:p>
-    <w:p>
-      <w:pPr>
-        <w:pStyle w:val="NormalIndent"/>
-        <w:jc w:val="center"/>
-        <w:rPr>
-          <w:rFonts w:asciiTheme="minorHAnsi" w:hAnsiTheme="minorHAnsi" w:cstheme="minorHAnsi"/>
-          <w:i/>
-          <w:lang w:val="en-GB"/>
-        </w:rPr>
-      </w:pPr>
-      <w:r>
-        <w:rPr>
-          <w:rFonts w:asciiTheme="minorHAnsi" w:hAnsiTheme="minorHAnsi" w:cstheme="minorHAnsi"/>
-          <w:b/>
-        </w:rPr>
-        <w:t>Figure 1</w:t>
-      </w:r>
-      <w:r>
-        <w:rPr>
-          <w:rFonts w:asciiTheme="minorHAnsi" w:hAnsiTheme="minorHAnsi" w:cstheme="minorHAnsi"/>
-          <w:b/>
-        </w:rPr>
-        <w:t>2</w:t>
-      </w:r>
-      <w:r>
-        <w:rPr>
-          <w:rFonts w:asciiTheme="minorHAnsi" w:hAnsiTheme="minorHAnsi" w:cstheme="minorHAnsi"/>
-        </w:rPr>
-        <w:t xml:space="preserve"> </w:t>
-      </w:r>
-      <w:r>
-        <w:rPr>
-          <w:rFonts w:asciiTheme="minorHAnsi" w:hAnsiTheme="minorHAnsi" w:cstheme="minorHAnsi"/>
-          <w:i/>
-          <w:lang w:val="en-GB"/>
-        </w:rPr>
-        <w:t xml:space="preserve">This is a screenshot of </w:t>
-      </w:r>
-      <w:r>
-        <w:rPr>
-          <w:rFonts w:asciiTheme="minorHAnsi" w:hAnsiTheme="minorHAnsi" w:cstheme="minorHAnsi"/>
-          <w:i/>
-          <w:lang w:val="en-GB"/>
-        </w:rPr>
-        <w:t xml:space="preserve">the </w:t>
-      </w:r>
-      <w:r>
-        <w:rPr>
-          <w:rFonts w:asciiTheme="minorHAnsi" w:hAnsiTheme="minorHAnsi" w:cstheme="minorHAnsi"/>
-          <w:i/>
-          <w:lang w:val="en-GB"/>
-        </w:rPr>
-        <w:t>Worldwide Top Company Revenues</w:t>
-      </w:r>
-      <w:r>
-        <w:rPr>
-          <w:rFonts w:asciiTheme="minorHAnsi" w:hAnsiTheme="minorHAnsi" w:cstheme="minorHAnsi"/>
-          <w:i/>
-          <w:lang w:val="en-GB"/>
-        </w:rPr>
-        <w:t xml:space="preserve"> </w:t>
-      </w:r>
-      <w:r>
-        <w:rPr>
-          <w:rFonts w:asciiTheme="minorHAnsi" w:hAnsiTheme="minorHAnsi" w:cstheme="minorHAnsi"/>
-          <w:i/>
-          <w:lang w:val="en-GB"/>
-        </w:rPr>
-        <w:t>funnel graph</w:t>
-      </w:r>
-      <w:r>
-        <w:rPr>
-          <w:rFonts w:asciiTheme="minorHAnsi" w:hAnsiTheme="minorHAnsi" w:cstheme="minorHAnsi"/>
-          <w:i/>
-          <w:lang w:val="en-GB"/>
-        </w:rPr>
-        <w:t xml:space="preserve"> from Power BI</w:t>
-      </w:r>
-      <w:r>
-        <w:rPr>
-          <w:rFonts w:asciiTheme="minorHAnsi" w:hAnsiTheme="minorHAnsi" w:cstheme="minorHAnsi"/>
-          <w:i/>
-          <w:lang w:val="en-GB"/>
-        </w:rPr>
-        <w:t>.</w:t>
-      </w:r>
-    </w:p>
-    <w:p>
-      <w:pPr>
-        <w:pStyle w:val="Normal2"/>
-        <w:rPr>
-          <w:rFonts w:asciiTheme="minorHAnsi" w:hAnsiTheme="minorHAnsi" w:cstheme="minorHAnsi"/>
-        </w:rPr>
-      </w:pPr>
-    </w:p>
-    <w:p>
-      <w:pPr>
-        <w:pStyle w:val="Normal2"/>
-        <w:rPr>
-          <w:rFonts w:asciiTheme="minorHAnsi" w:hAnsiTheme="minorHAnsi" w:cstheme="minorHAnsi"/>
-        </w:rPr>
-      </w:pPr>
-      <w:r>
-        <w:rPr>
-          <w:rFonts w:asciiTheme="minorHAnsi" w:hAnsiTheme="minorHAnsi" w:cstheme="minorHAnsi"/>
-        </w:rPr>
-        <w:t>Globally synthesized insights offer valuable macroeconomic information. However, to grasp pandemic impact fully, individual country analysis is vital due to unique national nuances. In revenue analysis, the USA leads Video Streaming revenue, followed by China</w:t>
-      </w:r>
-      <w:r>
-        <w:rPr>
-          <w:rFonts w:asciiTheme="minorHAnsi" w:hAnsiTheme="minorHAnsi" w:cstheme="minorHAnsi"/>
-        </w:rPr>
-        <w:t xml:space="preserve"> and the UK</w:t>
-      </w:r>
-      <w:r>
-        <w:rPr>
-          <w:rFonts w:asciiTheme="minorHAnsi" w:hAnsiTheme="minorHAnsi" w:cstheme="minorHAnsi"/>
-        </w:rPr>
-        <w:t>. Such disparity makes other countries appear red</w:t>
-      </w:r>
-      <w:r>
-        <w:rPr>
-          <w:rFonts w:asciiTheme="minorHAnsi" w:hAnsiTheme="minorHAnsi" w:cstheme="minorHAnsi"/>
-        </w:rPr>
-        <w:t xml:space="preserve"> in conditional formatting</w:t>
-      </w:r>
-      <w:r>
-        <w:rPr>
-          <w:rFonts w:asciiTheme="minorHAnsi" w:hAnsiTheme="minorHAnsi" w:cstheme="minorHAnsi"/>
-        </w:rPr>
-        <w:t>, indicating significant revenue gaps (Figure 13).</w:t>
-      </w:r>
-    </w:p>
-    <w:p>
-      <w:pPr>
-        <w:pStyle w:val="Normal2"/>
-        <w:rPr>
-          <w:rFonts w:asciiTheme="minorHAnsi" w:hAnsiTheme="minorHAnsi" w:cstheme="minorHAnsi"/>
-        </w:rPr>
-      </w:pPr>
-    </w:p>
-    <w:p>
-      <w:pPr>
-        <w:pStyle w:val="Normal2"/>
-        <w:ind w:firstLine="0"/>
-        <w:jc w:val="center"/>
-        <w:rPr>
-          <w:rFonts w:asciiTheme="minorHAnsi" w:hAnsiTheme="minorHAnsi" w:cstheme="minorHAnsi"/>
-        </w:rPr>
-      </w:pPr>
-      <w:r>
-        <w:rPr>
-          <w:rFonts w:asciiTheme="minorHAnsi" w:hAnsiTheme="minorHAnsi" w:cstheme="minorHAnsi"/>
-          <w:noProof/>
-        </w:rPr>
-        <w:lastRenderedPageBreak/>
-        <w:drawing>
-          <wp:inline distT="0" distB="0" distL="0" distR="0" wp14:anchorId="3F3B9FA2" wp14:editId="2C114816">
-            <wp:extent cx="5732145" cy="3742055"/>
-            <wp:effectExtent l="0" t="0" r="0" b="4445"/>
-            <wp:docPr id="2143358334" name="Picture 1" descr="A map of the world&#10;&#10;Description automatically generated"/>
-            <wp:cNvGraphicFramePr>
-              <a:graphicFrameLocks xmlns:a="http://schemas.openxmlformats.org/drawingml/2006/main" noChangeAspect="1"/>
-            </wp:cNvGraphicFramePr>
-            <a:graphic xmlns:a="http://schemas.openxmlformats.org/drawingml/2006/main">
-              <a:graphicData uri="http://schemas.openxmlformats.org/drawingml/2006/picture">
-                <pic:pic xmlns:pic="http://schemas.openxmlformats.org/drawingml/2006/picture">
-                  <pic:nvPicPr>
-                    <pic:cNvPr id="2143358334" name="Picture 1" descr="A map of the world&#10;&#10;Description automatically generated"/>
-                    <pic:cNvPicPr/>
-                  </pic:nvPicPr>
-                  <pic:blipFill>
-                    <a:blip r:embed="rId28"/>
-                    <a:stretch>
-                      <a:fillRect/>
-                    </a:stretch>
-                  </pic:blipFill>
-                  <pic:spPr>
-                    <a:xfrm>
-                      <a:off x="0" y="0"/>
-                      <a:ext cx="5732145" cy="3742055"/>
-                    </a:xfrm>
-                    <a:prstGeom prst="rect">
-                      <a:avLst/>
-                    </a:prstGeom>
-                  </pic:spPr>
-                </pic:pic>
-              </a:graphicData>
-            </a:graphic>
-          </wp:inline>
-        </w:drawing>
-      </w:r>
-    </w:p>
-    <w:p>
-      <w:pPr>
-        <w:pStyle w:val="NormalIndent"/>
-        <w:ind w:firstLine="0"/>
-        <w:jc w:val="center"/>
-        <w:rPr>
-          <w:rFonts w:asciiTheme="minorHAnsi" w:hAnsiTheme="minorHAnsi" w:cstheme="minorHAnsi"/>
-          <w:i/>
-          <w:lang w:val="en-GB"/>
-        </w:rPr>
-      </w:pPr>
-      <w:r>
-        <w:rPr>
-          <w:rFonts w:asciiTheme="minorHAnsi" w:hAnsiTheme="minorHAnsi" w:cstheme="minorHAnsi"/>
-          <w:noProof/>
-        </w:rPr>
-        <w:drawing>
-          <wp:inline distT="0" distB="0" distL="0" distR="0" wp14:anchorId="38C8BD9B" wp14:editId="7DFA41D1">
-            <wp:extent cx="5732145" cy="274955"/>
-            <wp:effectExtent l="0" t="0" r="0" b="4445"/>
-            <wp:docPr id="1168158381" name="Picture 1"/>
-            <wp:cNvGraphicFramePr>
-              <a:graphicFrameLocks xmlns:a="http://schemas.openxmlformats.org/drawingml/2006/main" noChangeAspect="1"/>
-            </wp:cNvGraphicFramePr>
-            <a:graphic xmlns:a="http://schemas.openxmlformats.org/drawingml/2006/main">
-              <a:graphicData uri="http://schemas.openxmlformats.org/drawingml/2006/picture">
-                <pic:pic xmlns:pic="http://schemas.openxmlformats.org/drawingml/2006/picture">
-                  <pic:nvPicPr>
-                    <pic:cNvPr id="1168158381" name=""/>
-                    <pic:cNvPicPr/>
-                  </pic:nvPicPr>
-                  <pic:blipFill>
-                    <a:blip r:embed="rId29"/>
-                    <a:stretch>
-                      <a:fillRect/>
-                    </a:stretch>
-                  </pic:blipFill>
-                  <pic:spPr>
-                    <a:xfrm>
-                      <a:off x="0" y="0"/>
-                      <a:ext cx="5732145" cy="274955"/>
-                    </a:xfrm>
-                    <a:prstGeom prst="rect">
-                      <a:avLst/>
-                    </a:prstGeom>
-                  </pic:spPr>
-                </pic:pic>
-              </a:graphicData>
-            </a:graphic>
-          </wp:inline>
-        </w:drawing>
-      </w:r>
-      <w:r>
-        <w:rPr>
-          <w:rFonts w:asciiTheme="minorHAnsi" w:hAnsiTheme="minorHAnsi" w:cstheme="minorHAnsi"/>
-          <w:b/>
-        </w:rPr>
-        <w:t>Figure 13</w:t>
-      </w:r>
-      <w:r>
-        <w:rPr>
-          <w:rFonts w:asciiTheme="minorHAnsi" w:hAnsiTheme="minorHAnsi" w:cstheme="minorHAnsi"/>
-        </w:rPr>
-        <w:t xml:space="preserve"> </w:t>
-      </w:r>
-      <w:r>
-        <w:rPr>
-          <w:rFonts w:asciiTheme="minorHAnsi" w:hAnsiTheme="minorHAnsi" w:cstheme="minorHAnsi"/>
-          <w:i/>
-          <w:lang w:val="en-GB"/>
-        </w:rPr>
-        <w:t xml:space="preserve">This is a screenshot of </w:t>
-      </w:r>
-      <w:r>
-        <w:rPr>
-          <w:rFonts w:asciiTheme="minorHAnsi" w:hAnsiTheme="minorHAnsi" w:cstheme="minorHAnsi"/>
-          <w:i/>
-          <w:lang w:val="en-GB"/>
-        </w:rPr>
-        <w:t xml:space="preserve">the </w:t>
-      </w:r>
-      <w:r>
-        <w:rPr>
-          <w:rFonts w:asciiTheme="minorHAnsi" w:hAnsiTheme="minorHAnsi" w:cstheme="minorHAnsi"/>
-          <w:i/>
-          <w:lang w:val="en-GB"/>
-        </w:rPr>
-        <w:t>Global Revenue Comparison by Country</w:t>
-      </w:r>
-      <w:r>
-        <w:rPr>
-          <w:rFonts w:asciiTheme="minorHAnsi" w:hAnsiTheme="minorHAnsi" w:cstheme="minorHAnsi"/>
-          <w:i/>
-          <w:lang w:val="en-GB"/>
-        </w:rPr>
-        <w:t xml:space="preserve"> </w:t>
-      </w:r>
-      <w:r>
-        <w:rPr>
-          <w:rFonts w:asciiTheme="minorHAnsi" w:hAnsiTheme="minorHAnsi" w:cstheme="minorHAnsi"/>
-          <w:i/>
-          <w:lang w:val="en-GB"/>
-        </w:rPr>
-        <w:t>filled map</w:t>
-      </w:r>
-      <w:r>
-        <w:rPr>
-          <w:rFonts w:asciiTheme="minorHAnsi" w:hAnsiTheme="minorHAnsi" w:cstheme="minorHAnsi"/>
-          <w:i/>
-          <w:lang w:val="en-GB"/>
-        </w:rPr>
-        <w:t xml:space="preserve"> from Power BI</w:t>
-      </w:r>
-      <w:r>
-        <w:rPr>
-          <w:rFonts w:asciiTheme="minorHAnsi" w:hAnsiTheme="minorHAnsi" w:cstheme="minorHAnsi"/>
-          <w:i/>
-          <w:lang w:val="en-GB"/>
-        </w:rPr>
-        <w:t>.</w:t>
-      </w:r>
-    </w:p>
-    <w:p>
-      <w:pPr>
-        <w:pStyle w:val="Normal2"/>
-        <w:ind w:firstLine="0"/>
-        <w:rPr>
-          <w:rFonts w:asciiTheme="minorHAnsi" w:hAnsiTheme="minorHAnsi" w:cstheme="minorHAnsi"/>
-        </w:rPr>
-      </w:pPr>
-    </w:p>
-    <w:p>
-      <w:pPr>
-        <w:pStyle w:val="Normal2"/>
-        <w:rPr>
-          <w:rFonts w:asciiTheme="minorHAnsi" w:hAnsiTheme="minorHAnsi" w:cstheme="minorHAnsi"/>
-        </w:rPr>
-      </w:pPr>
-      <w:proofErr w:type="gramStart"/>
-      <w:r>
-        <w:rPr>
-          <w:rFonts w:asciiTheme="minorHAnsi" w:hAnsiTheme="minorHAnsi" w:cstheme="minorHAnsi"/>
-        </w:rPr>
-        <w:t>Upon conducting separate country-level analyses, it</w:t>
-      </w:r>
-      <w:proofErr w:type="gramEnd"/>
-      <w:r>
-        <w:rPr>
-          <w:rFonts w:asciiTheme="minorHAnsi" w:hAnsiTheme="minorHAnsi" w:cstheme="minorHAnsi"/>
-        </w:rPr>
-        <w:t xml:space="preserve"> becomes apparent that revenue witnessed an increase in all the countries scrutinized by Statista during both 2020 and 2021 when compared to the preceding year. Nevertheless, a nuanced examination of the revenue growth rates over these years reveals that not all countries experienced an escalated pace of development. Specifically, when scrutinizing the revenue growth rates obtained from the Video Streaming market for the year 2020, juxtaposed against the figures from the preceding year 2019, it is revealed that 88 out of 149 countries observed an increase in growth rate. Conversely, 61 countries exhibited a continued growth trajectory, albeit at a diminished pace (Figure 14). As a result, it becomes evident that the pandemic directly impacted revenue growth positively in 59.06% of the countries during 2020. However, this phenomenon did not persist into 2021, as no country exhibited an acceleration in the rate of increase beyond that observed in 2020.</w:t>
-      </w:r>
-    </w:p>
-    <w:p>
-      <w:pPr>
-        <w:pStyle w:val="Normal2"/>
-        <w:rPr>
-          <w:rFonts w:asciiTheme="minorHAnsi" w:hAnsiTheme="minorHAnsi" w:cstheme="minorHAnsi"/>
-        </w:rPr>
-      </w:pPr>
-    </w:p>
-    <w:p>
-      <w:pPr>
-        <w:pStyle w:val="Normal2"/>
-        <w:ind w:firstLine="0"/>
-        <w:jc w:val="center"/>
-        <w:rPr>
-          <w:rFonts w:asciiTheme="minorHAnsi" w:hAnsiTheme="minorHAnsi" w:cstheme="minorHAnsi"/>
-        </w:rPr>
-      </w:pPr>
-      <w:r>
-        <w:rPr>
-          <w:rFonts w:asciiTheme="minorHAnsi" w:hAnsiTheme="minorHAnsi" w:cstheme="minorHAnsi"/>
-          <w:noProof/>
-        </w:rPr>
-        <w:lastRenderedPageBreak/>
-        <w:drawing>
-          <wp:inline distT="0" distB="0" distL="0" distR="0" wp14:anchorId="5E347001" wp14:editId="24A7F396">
-            <wp:extent cx="5732145" cy="3890010"/>
-            <wp:effectExtent l="0" t="0" r="0" b="0"/>
-            <wp:docPr id="625360994" name="Picture 1" descr="A green and red circle with a number of percentages&#10;&#10;Description automatically generated"/>
-            <wp:cNvGraphicFramePr>
-              <a:graphicFrameLocks xmlns:a="http://schemas.openxmlformats.org/drawingml/2006/main" noChangeAspect="1"/>
-            </wp:cNvGraphicFramePr>
-            <a:graphic xmlns:a="http://schemas.openxmlformats.org/drawingml/2006/main">
-              <a:graphicData uri="http://schemas.openxmlformats.org/drawingml/2006/picture">
-                <pic:pic xmlns:pic="http://schemas.openxmlformats.org/drawingml/2006/picture">
-                  <pic:nvPicPr>
-                    <pic:cNvPr id="625360994" name="Picture 1" descr="A green and red circle with a number of percentages&#10;&#10;Description automatically generated"/>
-                    <pic:cNvPicPr/>
-                  </pic:nvPicPr>
-                  <pic:blipFill>
-                    <a:blip r:embed="rId30"/>
-                    <a:stretch>
-                      <a:fillRect/>
-                    </a:stretch>
-                  </pic:blipFill>
-                  <pic:spPr>
-                    <a:xfrm>
-                      <a:off x="0" y="0"/>
-                      <a:ext cx="5732145" cy="3890010"/>
-                    </a:xfrm>
-                    <a:prstGeom prst="rect">
-                      <a:avLst/>
-                    </a:prstGeom>
-                  </pic:spPr>
-                </pic:pic>
-              </a:graphicData>
-            </a:graphic>
-          </wp:inline>
-        </w:drawing>
-      </w:r>
-    </w:p>
-    <w:p>
-      <w:pPr>
-        <w:pStyle w:val="NormalIndent"/>
-        <w:jc w:val="center"/>
-        <w:rPr>
-          <w:rFonts w:asciiTheme="minorHAnsi" w:hAnsiTheme="minorHAnsi" w:cstheme="minorHAnsi"/>
-          <w:i/>
-          <w:lang w:val="en-GB"/>
-        </w:rPr>
-      </w:pPr>
-      <w:r>
-        <w:rPr>
-          <w:rFonts w:asciiTheme="minorHAnsi" w:hAnsiTheme="minorHAnsi" w:cstheme="minorHAnsi"/>
-          <w:b/>
-        </w:rPr>
-        <w:t>Figure 14</w:t>
-      </w:r>
-      <w:r>
-        <w:rPr>
-          <w:rFonts w:asciiTheme="minorHAnsi" w:hAnsiTheme="minorHAnsi" w:cstheme="minorHAnsi"/>
-        </w:rPr>
-        <w:t xml:space="preserve"> </w:t>
-      </w:r>
-      <w:r>
-        <w:rPr>
-          <w:rFonts w:asciiTheme="minorHAnsi" w:hAnsiTheme="minorHAnsi" w:cstheme="minorHAnsi"/>
-          <w:i/>
-          <w:lang w:val="en-GB"/>
-        </w:rPr>
-        <w:t xml:space="preserve">This is a screenshot of </w:t>
-      </w:r>
-      <w:r>
-        <w:rPr>
-          <w:rFonts w:asciiTheme="minorHAnsi" w:hAnsiTheme="minorHAnsi" w:cstheme="minorHAnsi"/>
-          <w:i/>
-          <w:lang w:val="en-GB"/>
-        </w:rPr>
-        <w:t xml:space="preserve">the </w:t>
-      </w:r>
-      <w:r>
-        <w:rPr>
-          <w:rFonts w:asciiTheme="minorHAnsi" w:hAnsiTheme="minorHAnsi" w:cstheme="minorHAnsi"/>
-          <w:i/>
-          <w:lang w:val="en-GB"/>
-        </w:rPr>
-        <w:t xml:space="preserve">Growth </w:t>
-      </w:r>
-      <w:r>
-        <w:rPr>
-          <w:rFonts w:asciiTheme="minorHAnsi" w:hAnsiTheme="minorHAnsi" w:cstheme="minorHAnsi"/>
-          <w:i/>
-          <w:lang w:val="en-GB"/>
-        </w:rPr>
-        <w:t>Change of Countries</w:t>
-      </w:r>
-      <w:r>
-        <w:rPr>
-          <w:rFonts w:asciiTheme="minorHAnsi" w:hAnsiTheme="minorHAnsi" w:cstheme="minorHAnsi"/>
-          <w:i/>
-          <w:lang w:val="en-GB"/>
-        </w:rPr>
-        <w:t xml:space="preserve"> by Revenue</w:t>
-      </w:r>
-      <w:r>
-        <w:rPr>
-          <w:rFonts w:asciiTheme="minorHAnsi" w:hAnsiTheme="minorHAnsi" w:cstheme="minorHAnsi"/>
-          <w:i/>
-          <w:lang w:val="en-GB"/>
-        </w:rPr>
-        <w:t xml:space="preserve"> in </w:t>
-      </w:r>
-      <w:r>
-        <w:rPr>
-          <w:rFonts w:asciiTheme="minorHAnsi" w:hAnsiTheme="minorHAnsi" w:cstheme="minorHAnsi"/>
-          <w:i/>
-          <w:lang w:val="en-GB"/>
-        </w:rPr>
-        <w:t xml:space="preserve">the </w:t>
-      </w:r>
-      <w:r>
-        <w:rPr>
-          <w:rFonts w:asciiTheme="minorHAnsi" w:hAnsiTheme="minorHAnsi" w:cstheme="minorHAnsi"/>
-          <w:i/>
-          <w:lang w:val="en-GB"/>
-        </w:rPr>
-        <w:t>2020</w:t>
-      </w:r>
-      <w:r>
-        <w:rPr>
-          <w:rFonts w:asciiTheme="minorHAnsi" w:hAnsiTheme="minorHAnsi" w:cstheme="minorHAnsi"/>
-          <w:i/>
-          <w:lang w:val="en-GB"/>
-        </w:rPr>
-        <w:t xml:space="preserve"> pie chart</w:t>
-      </w:r>
-      <w:r>
-        <w:rPr>
-          <w:rFonts w:asciiTheme="minorHAnsi" w:hAnsiTheme="minorHAnsi" w:cstheme="minorHAnsi"/>
-          <w:i/>
-          <w:lang w:val="en-GB"/>
-        </w:rPr>
-        <w:t xml:space="preserve"> from Power BI</w:t>
-      </w:r>
-      <w:r>
-        <w:rPr>
-          <w:rFonts w:asciiTheme="minorHAnsi" w:hAnsiTheme="minorHAnsi" w:cstheme="minorHAnsi"/>
-          <w:i/>
-          <w:lang w:val="en-GB"/>
-        </w:rPr>
-        <w:t>.</w:t>
-      </w:r>
-    </w:p>
-    <w:p>
-      <w:pPr>
-        <w:pStyle w:val="Normal2"/>
-        <w:rPr>
-          <w:rFonts w:asciiTheme="minorHAnsi" w:hAnsiTheme="minorHAnsi" w:cstheme="minorHAnsi"/>
-        </w:rPr>
-      </w:pPr>
-    </w:p>
-    <w:p>
-      <w:pPr>
-        <w:pStyle w:val="Normal2"/>
-        <w:rPr>
-          <w:rFonts w:asciiTheme="minorHAnsi" w:hAnsiTheme="minorHAnsi" w:cstheme="minorHAnsi"/>
-        </w:rPr>
-      </w:pPr>
-      <w:r>
-        <w:rPr>
-          <w:rFonts w:asciiTheme="minorHAnsi" w:hAnsiTheme="minorHAnsi" w:cstheme="minorHAnsi"/>
-        </w:rPr>
-        <w:t>The significance of revenue as the primary metric for Video Streaming services necessitates a more granular country-wise analysis to discern the most successful nations, accounting for their relative contributions proportionate to their population sizes. A judicious approach involves conducting a penetration rate analysis, which aptly accommodates population-based normalization. In this context, the United States emerges as the vanguard, mirroring its top ranking in terms of revenue generation (Figure 15). Following suit, Canada and Norway secure second and third positions, respectively, in the User Penetration Rate metric. Remarkably, the United Kingdom, positioned third in the Revenue ranking, assumes a seemingly modest sixth rank in User Penetration Rate. In a contrasting trajectory, China, claiming the second rank in the Revenue ranking, regresses to the 18th position when gauged based on penetration rate. These findings underscore the intrinsic link between revenue performance and population dynamics, delineating a more comprehensive and insightful appraisal of the Video Streaming market's success across different countries.</w:t>
-      </w:r>
-    </w:p>
-    <w:p>
-      <w:pPr>
-        <w:pStyle w:val="Normal2"/>
-        <w:rPr>
-          <w:rFonts w:asciiTheme="minorHAnsi" w:hAnsiTheme="minorHAnsi" w:cstheme="minorHAnsi"/>
-        </w:rPr>
-      </w:pPr>
-    </w:p>
-    <w:p>
-      <w:pPr>
-        <w:pStyle w:val="Normal2"/>
-        <w:ind w:firstLine="0"/>
-        <w:jc w:val="center"/>
-        <w:rPr>
-          <w:rFonts w:asciiTheme="minorHAnsi" w:hAnsiTheme="minorHAnsi" w:cstheme="minorHAnsi"/>
-        </w:rPr>
-      </w:pPr>
-      <w:r>
-        <w:rPr>
-          <w:rFonts w:asciiTheme="minorHAnsi" w:hAnsiTheme="minorHAnsi" w:cstheme="minorHAnsi"/>
-          <w:noProof/>
-        </w:rPr>
-        <w:drawing>
-          <wp:inline distT="0" distB="0" distL="0" distR="0" wp14:anchorId="54B887E8" wp14:editId="4642A034">
-            <wp:extent cx="5732145" cy="1672590"/>
-            <wp:effectExtent l="0" t="0" r="0" b="3810"/>
-            <wp:docPr id="1449355366" name="Picture 1" descr="A blue and white bar chart&#10;&#10;Description automatically generated"/>
-            <wp:cNvGraphicFramePr>
-              <a:graphicFrameLocks xmlns:a="http://schemas.openxmlformats.org/drawingml/2006/main" noChangeAspect="1"/>
-            </wp:cNvGraphicFramePr>
-            <a:graphic xmlns:a="http://schemas.openxmlformats.org/drawingml/2006/main">
-              <a:graphicData uri="http://schemas.openxmlformats.org/drawingml/2006/picture">
-                <pic:pic xmlns:pic="http://schemas.openxmlformats.org/drawingml/2006/picture">
-                  <pic:nvPicPr>
-                    <pic:cNvPr id="1449355366" name="Picture 1" descr="A blue and white bar chart&#10;&#10;Description automatically generated"/>
-                    <pic:cNvPicPr/>
-                  </pic:nvPicPr>
-                  <pic:blipFill>
-                    <a:blip r:embed="rId31"/>
-                    <a:stretch>
-                      <a:fillRect/>
-                    </a:stretch>
-                  </pic:blipFill>
-                  <pic:spPr>
-                    <a:xfrm>
-                      <a:off x="0" y="0"/>
-                      <a:ext cx="5732145" cy="1672590"/>
-                    </a:xfrm>
-                    <a:prstGeom prst="rect">
-                      <a:avLst/>
-                    </a:prstGeom>
-                  </pic:spPr>
-                </pic:pic>
-              </a:graphicData>
-            </a:graphic>
-          </wp:inline>
-        </w:drawing>
-      </w:r>
-    </w:p>
-    <w:p>
-      <w:pPr>
-        <w:pStyle w:val="NormalIndent"/>
-        <w:jc w:val="center"/>
-        <w:rPr>
-          <w:rFonts w:asciiTheme="minorHAnsi" w:hAnsiTheme="minorHAnsi" w:cstheme="minorHAnsi"/>
-          <w:i/>
-          <w:lang w:val="en-GB"/>
-        </w:rPr>
-      </w:pPr>
-      <w:r>
-        <w:rPr>
-          <w:rFonts w:asciiTheme="minorHAnsi" w:hAnsiTheme="minorHAnsi" w:cstheme="minorHAnsi"/>
-          <w:b/>
-        </w:rPr>
-        <w:t>Figure 1</w:t>
-      </w:r>
-      <w:r>
-        <w:rPr>
-          <w:rFonts w:asciiTheme="minorHAnsi" w:hAnsiTheme="minorHAnsi" w:cstheme="minorHAnsi"/>
-          <w:b/>
-        </w:rPr>
-        <w:t xml:space="preserve">5 </w:t>
-      </w:r>
-      <w:r>
-        <w:rPr>
-          <w:rFonts w:asciiTheme="minorHAnsi" w:hAnsiTheme="minorHAnsi" w:cstheme="minorHAnsi"/>
-          <w:i/>
-          <w:lang w:val="en-GB"/>
-        </w:rPr>
-        <w:t xml:space="preserve">This is a screenshot of </w:t>
-      </w:r>
-      <w:r>
-        <w:rPr>
-          <w:rFonts w:asciiTheme="minorHAnsi" w:hAnsiTheme="minorHAnsi" w:cstheme="minorHAnsi"/>
-          <w:i/>
-          <w:lang w:val="en-GB"/>
-        </w:rPr>
-        <w:t xml:space="preserve">the </w:t>
-      </w:r>
-      <w:r>
-        <w:rPr>
-          <w:rFonts w:asciiTheme="minorHAnsi" w:hAnsiTheme="minorHAnsi" w:cstheme="minorHAnsi"/>
-          <w:i/>
-          <w:lang w:val="en-GB"/>
-        </w:rPr>
-        <w:t>Global User Penetration Rate by Country</w:t>
-      </w:r>
-      <w:r>
-        <w:rPr>
-          <w:rFonts w:asciiTheme="minorHAnsi" w:hAnsiTheme="minorHAnsi" w:cstheme="minorHAnsi"/>
-          <w:i/>
-          <w:lang w:val="en-GB"/>
-        </w:rPr>
-        <w:t xml:space="preserve"> </w:t>
-      </w:r>
-      <w:r>
-        <w:rPr>
-          <w:rFonts w:asciiTheme="minorHAnsi" w:hAnsiTheme="minorHAnsi" w:cstheme="minorHAnsi"/>
-          <w:i/>
-          <w:lang w:val="en-GB"/>
-        </w:rPr>
-        <w:t>bar</w:t>
-      </w:r>
-      <w:r>
-        <w:rPr>
-          <w:rFonts w:asciiTheme="minorHAnsi" w:hAnsiTheme="minorHAnsi" w:cstheme="minorHAnsi"/>
-          <w:i/>
-          <w:lang w:val="en-GB"/>
-        </w:rPr>
-        <w:t xml:space="preserve"> chart from Power BI</w:t>
-      </w:r>
-      <w:r>
-        <w:rPr>
-          <w:rFonts w:asciiTheme="minorHAnsi" w:hAnsiTheme="minorHAnsi" w:cstheme="minorHAnsi"/>
-          <w:i/>
-          <w:lang w:val="en-GB"/>
-        </w:rPr>
-        <w:t>.</w:t>
-      </w:r>
-    </w:p>
-    <w:p>
-      <w:pPr>
-        <w:pStyle w:val="Normal2"/>
-        <w:rPr>
-          <w:rFonts w:asciiTheme="minorHAnsi" w:hAnsiTheme="minorHAnsi" w:cstheme="minorHAnsi"/>
-        </w:rPr>
-      </w:pPr>
-    </w:p>
-    <w:p>
-      <w:pPr>
-        <w:pStyle w:val="Normal2"/>
-        <w:rPr>
-          <w:rFonts w:asciiTheme="minorHAnsi" w:hAnsiTheme="minorHAnsi" w:cstheme="minorHAnsi"/>
-        </w:rPr>
-      </w:pPr>
-      <w:r>
-        <w:rPr>
-          <w:rFonts w:asciiTheme="minorHAnsi" w:hAnsiTheme="minorHAnsi" w:cstheme="minorHAnsi"/>
-        </w:rPr>
-        <w:lastRenderedPageBreak/>
-        <w:t xml:space="preserve">The optimal approach to discern the pandemic's impact on User Penetration </w:t>
-      </w:r>
-      <w:r>
-        <w:rPr>
-          <w:rFonts w:asciiTheme="minorHAnsi" w:hAnsiTheme="minorHAnsi" w:cstheme="minorHAnsi"/>
-        </w:rPr>
-        <w:t>rates</w:t>
-      </w:r>
-      <w:r>
-        <w:rPr>
-          <w:rFonts w:asciiTheme="minorHAnsi" w:hAnsiTheme="minorHAnsi" w:cstheme="minorHAnsi"/>
-        </w:rPr>
-        <w:t xml:space="preserve"> in a country-specific context entails meticulous scrutiny of growth rates. Specifically, an examination of growth rate differentials in 2020 vis-à-vis the preceding year unveils </w:t>
-      </w:r>
-      <w:proofErr w:type="gramStart"/>
-      <w:r>
-        <w:rPr>
-          <w:rFonts w:asciiTheme="minorHAnsi" w:hAnsiTheme="minorHAnsi" w:cstheme="minorHAnsi"/>
-        </w:rPr>
-        <w:t>that 126 countries</w:t>
-      </w:r>
-      <w:proofErr w:type="gramEnd"/>
-      <w:r>
-        <w:rPr>
-          <w:rFonts w:asciiTheme="minorHAnsi" w:hAnsiTheme="minorHAnsi" w:cstheme="minorHAnsi"/>
-        </w:rPr>
-        <w:t xml:space="preserve"> witnessed an accelerated growth pace during this period (</w:t>
-      </w:r>
-      <w:r>
-        <w:rPr>
-          <w:rFonts w:asciiTheme="minorHAnsi" w:hAnsiTheme="minorHAnsi" w:cstheme="minorHAnsi"/>
-        </w:rPr>
-        <w:t xml:space="preserve">Figure </w:t>
-      </w:r>
-      <w:r>
-        <w:rPr>
-          <w:rFonts w:asciiTheme="minorHAnsi" w:hAnsiTheme="minorHAnsi" w:cstheme="minorHAnsi"/>
-        </w:rPr>
-        <w:t xml:space="preserve">16). In contrast, the remaining 23 countries experienced a curtailed growth rate </w:t>
-      </w:r>
-      <w:proofErr w:type="gramStart"/>
-      <w:r>
-        <w:rPr>
-          <w:rFonts w:asciiTheme="minorHAnsi" w:hAnsiTheme="minorHAnsi" w:cstheme="minorHAnsi"/>
-        </w:rPr>
-        <w:t>as a consequence of</w:t>
-      </w:r>
-      <w:proofErr w:type="gramEnd"/>
-      <w:r>
-        <w:rPr>
-          <w:rFonts w:asciiTheme="minorHAnsi" w:hAnsiTheme="minorHAnsi" w:cstheme="minorHAnsi"/>
-        </w:rPr>
-        <w:t xml:space="preserve"> the pandemic's influence. Stated differently, the pandemic had a favorable impact on 84.56% of the countries, signifying a substantial proportion of the user penetration rate. These findings substantiate the pandemic's influential role in shaping user penetration dynamics across </w:t>
-      </w:r>
-      <w:proofErr w:type="gramStart"/>
-      <w:r>
-        <w:rPr>
-          <w:rFonts w:asciiTheme="minorHAnsi" w:hAnsiTheme="minorHAnsi" w:cstheme="minorHAnsi"/>
-        </w:rPr>
-        <w:t>the majority of</w:t>
-      </w:r>
-      <w:proofErr w:type="gramEnd"/>
-      <w:r>
-        <w:rPr>
-          <w:rFonts w:asciiTheme="minorHAnsi" w:hAnsiTheme="minorHAnsi" w:cstheme="minorHAnsi"/>
-        </w:rPr>
-        <w:t xml:space="preserve"> countries, thus warranting a nuanced understanding of the localized variations in User Penetration Rate during the pandemic era.</w:t>
-      </w:r>
-    </w:p>
-    <w:p>
-      <w:pPr>
-        <w:pStyle w:val="Normal2"/>
-        <w:rPr>
-          <w:rFonts w:asciiTheme="minorHAnsi" w:hAnsiTheme="minorHAnsi" w:cstheme="minorHAnsi"/>
-        </w:rPr>
-      </w:pPr>
-    </w:p>
-    <w:p>
-      <w:pPr>
-        <w:pStyle w:val="Normal2"/>
-        <w:ind w:firstLine="0"/>
-        <w:jc w:val="center"/>
-        <w:rPr>
-          <w:rFonts w:asciiTheme="minorHAnsi" w:hAnsiTheme="minorHAnsi" w:cstheme="minorHAnsi"/>
-        </w:rPr>
-      </w:pPr>
-      <w:r>
-        <w:rPr>
-          <w:rFonts w:asciiTheme="minorHAnsi" w:hAnsiTheme="minorHAnsi" w:cstheme="minorHAnsi"/>
-          <w:noProof/>
-        </w:rPr>
-        <w:drawing>
-          <wp:inline distT="0" distB="0" distL="0" distR="0" wp14:anchorId="41EBE116" wp14:editId="3AA9D895">
-            <wp:extent cx="5732145" cy="3864610"/>
-            <wp:effectExtent l="0" t="0" r="0" b="0"/>
-            <wp:docPr id="1923434963" name="Picture 1" descr="A green and red circle with numbers and a red circle&#10;&#10;Description automatically generated"/>
-            <wp:cNvGraphicFramePr>
-              <a:graphicFrameLocks xmlns:a="http://schemas.openxmlformats.org/drawingml/2006/main" noChangeAspect="1"/>
-            </wp:cNvGraphicFramePr>
-            <a:graphic xmlns:a="http://schemas.openxmlformats.org/drawingml/2006/main">
-              <a:graphicData uri="http://schemas.openxmlformats.org/drawingml/2006/picture">
-                <pic:pic xmlns:pic="http://schemas.openxmlformats.org/drawingml/2006/picture">
-                  <pic:nvPicPr>
-                    <pic:cNvPr id="1923434963" name="Picture 1" descr="A green and red circle with numbers and a red circle&#10;&#10;Description automatically generated"/>
-                    <pic:cNvPicPr/>
-                  </pic:nvPicPr>
-                  <pic:blipFill>
-                    <a:blip r:embed="rId32"/>
-                    <a:stretch>
-                      <a:fillRect/>
-                    </a:stretch>
-                  </pic:blipFill>
-                  <pic:spPr>
-                    <a:xfrm>
-                      <a:off x="0" y="0"/>
-                      <a:ext cx="5732145" cy="3864610"/>
-                    </a:xfrm>
-                    <a:prstGeom prst="rect">
-                      <a:avLst/>
-                    </a:prstGeom>
-                  </pic:spPr>
-                </pic:pic>
-              </a:graphicData>
-            </a:graphic>
-          </wp:inline>
-        </w:drawing>
-      </w:r>
-    </w:p>
-    <w:p>
-      <w:pPr>
-        <w:pStyle w:val="NormalIndent"/>
-        <w:jc w:val="center"/>
-        <w:rPr>
-          <w:rFonts w:asciiTheme="minorHAnsi" w:hAnsiTheme="minorHAnsi" w:cstheme="minorHAnsi"/>
-          <w:i/>
-          <w:lang w:val="en-GB"/>
-        </w:rPr>
-      </w:pPr>
-      <w:r>
-        <w:rPr>
-          <w:rFonts w:asciiTheme="minorHAnsi" w:hAnsiTheme="minorHAnsi" w:cstheme="minorHAnsi"/>
-          <w:b/>
-        </w:rPr>
-        <w:t>Figure 16</w:t>
-      </w:r>
-      <w:r>
-        <w:rPr>
-          <w:rFonts w:asciiTheme="minorHAnsi" w:hAnsiTheme="minorHAnsi" w:cstheme="minorHAnsi"/>
-        </w:rPr>
-        <w:t xml:space="preserve"> </w:t>
-      </w:r>
-      <w:r>
-        <w:rPr>
-          <w:rFonts w:asciiTheme="minorHAnsi" w:hAnsiTheme="minorHAnsi" w:cstheme="minorHAnsi"/>
-          <w:i/>
-          <w:lang w:val="en-GB"/>
-        </w:rPr>
-        <w:t xml:space="preserve">This is a screenshot of </w:t>
-      </w:r>
-      <w:r>
-        <w:rPr>
-          <w:rFonts w:asciiTheme="minorHAnsi" w:hAnsiTheme="minorHAnsi" w:cstheme="minorHAnsi"/>
-          <w:i/>
-          <w:lang w:val="en-GB"/>
-        </w:rPr>
-        <w:t xml:space="preserve">the </w:t>
-      </w:r>
-      <w:r>
-        <w:rPr>
-          <w:rFonts w:asciiTheme="minorHAnsi" w:hAnsiTheme="minorHAnsi" w:cstheme="minorHAnsi"/>
-          <w:i/>
-          <w:lang w:val="en-GB"/>
-        </w:rPr>
-        <w:t xml:space="preserve">Growth Change of Countries by User Penetration Rate in </w:t>
-      </w:r>
-      <w:r>
-        <w:rPr>
-          <w:rFonts w:asciiTheme="minorHAnsi" w:hAnsiTheme="minorHAnsi" w:cstheme="minorHAnsi"/>
-          <w:i/>
-          <w:lang w:val="en-GB"/>
-        </w:rPr>
-        <w:t xml:space="preserve">the </w:t>
-      </w:r>
-      <w:r>
-        <w:rPr>
-          <w:rFonts w:asciiTheme="minorHAnsi" w:hAnsiTheme="minorHAnsi" w:cstheme="minorHAnsi"/>
-          <w:i/>
-          <w:lang w:val="en-GB"/>
-        </w:rPr>
-        <w:t>2020 donut chart from Power BI</w:t>
-      </w:r>
-      <w:r>
-        <w:rPr>
-          <w:rFonts w:asciiTheme="minorHAnsi" w:hAnsiTheme="minorHAnsi" w:cstheme="minorHAnsi"/>
-          <w:i/>
-          <w:lang w:val="en-GB"/>
-        </w:rPr>
-        <w:t>.</w:t>
-      </w:r>
-    </w:p>
-    <w:p>
-      <w:pPr>
-        <w:pStyle w:val="Heading1"/>
-        <w:rPr>
-          <w:rFonts w:asciiTheme="minorHAnsi" w:hAnsiTheme="minorHAnsi" w:cstheme="minorHAnsi"/>
-        </w:rPr>
-      </w:pPr>
-      <w:r>
-        <w:rPr>
-          <w:rFonts w:asciiTheme="minorHAnsi" w:hAnsiTheme="minorHAnsi" w:cstheme="minorHAnsi"/>
-        </w:rPr>
-        <w:t>VISUALISATIONS</w:t>
-      </w:r>
-    </w:p>
-    <w:p>
-      <w:pPr>
-        <w:rPr>
-          <w:rFonts w:asciiTheme="minorHAnsi" w:hAnsiTheme="minorHAnsi" w:cstheme="minorHAnsi"/>
-          <w:lang w:val="en-US"/>
-        </w:rPr>
-      </w:pPr>
-      <w:r>
-        <w:rPr>
-          <w:rFonts w:asciiTheme="minorHAnsi" w:hAnsiTheme="minorHAnsi" w:cstheme="minorHAnsi"/>
-          <w:lang w:val="en-US"/>
-        </w:rPr>
-        <w:t>Line graphs were chosen for Figures 2, 4, 6, 8, and 11 to illustrate the COVID-19 impact and analyze time series trends efficiently. Line graph's continuity suits trend analysis</w:t>
-      </w:r>
-      <w:r>
-        <w:rPr>
-          <w:rFonts w:asciiTheme="minorHAnsi" w:hAnsiTheme="minorHAnsi" w:cstheme="minorHAnsi"/>
-          <w:lang w:val="en-US"/>
-        </w:rPr>
-        <w:t xml:space="preserve"> (</w:t>
-      </w:r>
-      <w:hyperlink r:id="rId33" w:history="1">
-        <w:r>
-          <w:rPr>
-            <w:rStyle w:val="Hyperlink"/>
-            <w:rFonts w:asciiTheme="minorHAnsi" w:hAnsiTheme="minorHAnsi" w:cstheme="minorHAnsi"/>
-            <w:lang w:val="en-US"/>
-          </w:rPr>
-          <w:t>https://chartexpo.com/blog/best-charts-to-show-trends-over-time#</w:t>
-        </w:r>
-      </w:hyperlink>
-      <w:r>
-        <w:rPr>
-          <w:rFonts w:asciiTheme="minorHAnsi" w:hAnsiTheme="minorHAnsi" w:cstheme="minorHAnsi"/>
-          <w:lang w:val="en-US"/>
-        </w:rPr>
-        <w:t xml:space="preserve"> accessed on 6 August 2023)</w:t>
-      </w:r>
-      <w:r>
-        <w:rPr>
-          <w:rFonts w:asciiTheme="minorHAnsi" w:hAnsiTheme="minorHAnsi" w:cstheme="minorHAnsi"/>
-          <w:lang w:val="en-US"/>
-        </w:rPr>
-        <w:t>. However, Figures 3, 5, 7, 9, and 15 preferred bar graphs for clearer data comparison. Bars enhance data distinction</w:t>
-      </w:r>
-      <w:r>
-        <w:rPr>
-          <w:rFonts w:asciiTheme="minorHAnsi" w:hAnsiTheme="minorHAnsi" w:cstheme="minorHAnsi"/>
-          <w:lang w:val="en-US"/>
-        </w:rPr>
-        <w:t xml:space="preserve"> (</w:t>
-      </w:r>
-      <w:hyperlink r:id="rId34" w:history="1">
-        <w:r>
-          <w:rPr>
-            <w:rStyle w:val="Hyperlink"/>
-            <w:rFonts w:asciiTheme="minorHAnsi" w:hAnsiTheme="minorHAnsi" w:cstheme="minorHAnsi"/>
-            <w:lang w:val="en-US"/>
-          </w:rPr>
-          <w:t>https://chartio.com/learn/charts/bar-chart-complete-guide/</w:t>
-        </w:r>
-      </w:hyperlink>
-      <w:r>
-        <w:rPr>
-          <w:rFonts w:asciiTheme="minorHAnsi" w:hAnsiTheme="minorHAnsi" w:cstheme="minorHAnsi"/>
-          <w:lang w:val="en-US"/>
-        </w:rPr>
-        <w:t xml:space="preserve"> accessed on 6 August 2023)</w:t>
-      </w:r>
-      <w:r>
-        <w:rPr>
-          <w:rFonts w:asciiTheme="minorHAnsi" w:hAnsiTheme="minorHAnsi" w:cstheme="minorHAnsi"/>
-          <w:lang w:val="en-US"/>
-        </w:rPr>
-        <w:t>. A treemap in Figure 10 and a funnel graph in Figure 1</w:t>
-      </w:r>
-      <w:r>
-        <w:rPr>
-          <w:rFonts w:asciiTheme="minorHAnsi" w:hAnsiTheme="minorHAnsi" w:cstheme="minorHAnsi"/>
-          <w:lang w:val="en-US"/>
-        </w:rPr>
-        <w:t>2</w:t>
-      </w:r>
-      <w:r>
-        <w:rPr>
-          <w:rFonts w:asciiTheme="minorHAnsi" w:hAnsiTheme="minorHAnsi" w:cstheme="minorHAnsi"/>
-          <w:lang w:val="en-US"/>
-        </w:rPr>
-        <w:t xml:space="preserve"> were selected to display hierarchical data and sequential processes. </w:t>
-      </w:r>
-      <w:proofErr w:type="spellStart"/>
-      <w:r>
-        <w:rPr>
-          <w:rFonts w:asciiTheme="minorHAnsi" w:hAnsiTheme="minorHAnsi" w:cstheme="minorHAnsi"/>
-          <w:lang w:val="en-US"/>
-        </w:rPr>
-        <w:t>Treemaps</w:t>
-      </w:r>
-      <w:proofErr w:type="spellEnd"/>
-      <w:r>
-        <w:rPr>
-          <w:rFonts w:asciiTheme="minorHAnsi" w:hAnsiTheme="minorHAnsi" w:cstheme="minorHAnsi"/>
-          <w:lang w:val="en-US"/>
-        </w:rPr>
-        <w:t xml:space="preserve"> show nested proportions, while funnels illustrate stages</w:t>
-      </w:r>
-      <w:r>
-        <w:rPr>
-          <w:rFonts w:asciiTheme="minorHAnsi" w:hAnsiTheme="minorHAnsi" w:cstheme="minorHAnsi"/>
-          <w:lang w:val="en-US"/>
-        </w:rPr>
-        <w:t xml:space="preserve"> (</w:t>
-      </w:r>
-      <w:hyperlink r:id="rId35" w:history="1">
-        <w:r>
-          <w:rPr>
-            <w:rStyle w:val="Hyperlink"/>
-            <w:rFonts w:asciiTheme="minorHAnsi" w:hAnsiTheme="minorHAnsi" w:cstheme="minorHAnsi"/>
-            <w:lang w:val="en-US"/>
-          </w:rPr>
-          <w:t>https://clauswilke.com/dataviz/nested-proportions.html</w:t>
-        </w:r>
-      </w:hyperlink>
-      <w:r>
-        <w:rPr>
-          <w:rFonts w:asciiTheme="minorHAnsi" w:hAnsiTheme="minorHAnsi" w:cstheme="minorHAnsi"/>
-          <w:lang w:val="en-US"/>
-        </w:rPr>
-        <w:t xml:space="preserve"> accessed on 6 August 2023)</w:t>
-      </w:r>
-      <w:r>
-        <w:rPr>
-          <w:rFonts w:asciiTheme="minorHAnsi" w:hAnsiTheme="minorHAnsi" w:cstheme="minorHAnsi"/>
-          <w:lang w:val="en-US"/>
-        </w:rPr>
-        <w:t>. Figures 14 and 16 utilized pie and donut charts for clear ratio and net data depiction. Circular charts aid in visualizing proportions</w:t>
-      </w:r>
-      <w:r>
-        <w:rPr>
-          <w:rFonts w:asciiTheme="minorHAnsi" w:hAnsiTheme="minorHAnsi" w:cstheme="minorHAnsi"/>
-          <w:lang w:val="en-US"/>
-        </w:rPr>
-        <w:t xml:space="preserve"> (</w:t>
-      </w:r>
-      <w:hyperlink r:id="rId36" w:history="1">
-        <w:r>
-          <w:rPr>
-            <w:rStyle w:val="Hyperlink"/>
-            <w:rFonts w:asciiTheme="minorHAnsi" w:hAnsiTheme="minorHAnsi" w:cstheme="minorHAnsi"/>
-            <w:lang w:val="en-US"/>
-          </w:rPr>
-          <w:t>https://towardsdatascience.com/9-visualizations-to-show-proportions-or-percentages-instead-of-a-pie-chart-4e8d81617451</w:t>
-        </w:r>
-      </w:hyperlink>
-      <w:r>
-        <w:rPr>
-          <w:rFonts w:asciiTheme="minorHAnsi" w:hAnsiTheme="minorHAnsi" w:cstheme="minorHAnsi"/>
-          <w:lang w:val="en-US"/>
-        </w:rPr>
-        <w:t xml:space="preserve"> accessed on 6 August 2023)</w:t>
-      </w:r>
-      <w:r>
-        <w:rPr>
-          <w:rFonts w:asciiTheme="minorHAnsi" w:hAnsiTheme="minorHAnsi" w:cstheme="minorHAnsi"/>
-          <w:lang w:val="en-US"/>
-        </w:rPr>
-        <w:t>.</w:t>
-      </w:r>
-    </w:p>
-    <w:p>
-      <w:pPr>
-        <w:pStyle w:val="Normal2"/>
-        <w:rPr>
-          <w:rFonts w:asciiTheme="minorHAnsi" w:hAnsiTheme="minorHAnsi" w:cstheme="minorHAnsi"/>
-        </w:rPr>
-      </w:pPr>
-      <w:r>
-        <w:rPr>
-          <w:rFonts w:asciiTheme="minorHAnsi" w:hAnsiTheme="minorHAnsi" w:cstheme="minorHAnsi"/>
-        </w:rPr>
-        <w:t xml:space="preserve">The charts were carefully designed to make the data easy to understand. Bar graphs were used to compare data quickly, thanks to their bar length, while line graphs show trends over time using their </w:t>
-      </w:r>
-      <w:r>
-        <w:rPr>
-          <w:rFonts w:asciiTheme="minorHAnsi" w:hAnsiTheme="minorHAnsi" w:cstheme="minorHAnsi"/>
-        </w:rPr>
-        <w:lastRenderedPageBreak/>
-        <w:t xml:space="preserve">position on a grid. This helps readers grasp the information </w:t>
-      </w:r>
-      <w:proofErr w:type="gramStart"/>
-      <w:r>
-        <w:rPr>
-          <w:rFonts w:asciiTheme="minorHAnsi" w:hAnsiTheme="minorHAnsi" w:cstheme="minorHAnsi"/>
-        </w:rPr>
-        <w:t>at a glance</w:t>
-      </w:r>
-      <w:proofErr w:type="gramEnd"/>
-      <w:r>
-        <w:rPr>
-          <w:rFonts w:asciiTheme="minorHAnsi" w:hAnsiTheme="minorHAnsi" w:cstheme="minorHAnsi"/>
-        </w:rPr>
-        <w:t>. In visual encoding, attention was paid to ensure that the data could be detected as soon as possible while visualizing it.</w:t>
-      </w:r>
-    </w:p>
-    <w:p>
-      <w:pPr>
-        <w:pStyle w:val="Normal2"/>
-        <w:rPr>
-          <w:rFonts w:asciiTheme="minorHAnsi" w:hAnsiTheme="minorHAnsi" w:cstheme="minorHAnsi"/>
-        </w:rPr>
-      </w:pPr>
-      <w:r>
-        <w:rPr>
-          <w:rFonts w:asciiTheme="minorHAnsi" w:hAnsiTheme="minorHAnsi" w:cstheme="minorHAnsi"/>
-        </w:rPr>
-        <w:t>The graphics prioritize user accessibility by prominently featuring blue tones, addressing color blindness concerns and promoting inclusivity</w:t>
-      </w:r>
-      <w:r>
-        <w:rPr>
-          <w:rFonts w:asciiTheme="minorHAnsi" w:hAnsiTheme="minorHAnsi" w:cstheme="minorHAnsi"/>
-        </w:rPr>
-        <w:t xml:space="preserve"> (</w:t>
-      </w:r>
-      <w:hyperlink r:id="rId37" w:history="1">
-        <w:r>
-          <w:rPr>
-            <w:rStyle w:val="Hyperlink"/>
-            <w:rFonts w:asciiTheme="minorHAnsi" w:hAnsiTheme="minorHAnsi" w:cstheme="minorHAnsi"/>
-          </w:rPr>
-          <w:t>https://www.levelaccess.com/blog/color-blindness-accessibility-what-designers-need-to-know/</w:t>
-        </w:r>
-      </w:hyperlink>
-      <w:r>
-        <w:rPr>
-          <w:rFonts w:asciiTheme="minorHAnsi" w:hAnsiTheme="minorHAnsi" w:cstheme="minorHAnsi"/>
-        </w:rPr>
-        <w:t xml:space="preserve"> accessed on 6 August 2023)</w:t>
-      </w:r>
-      <w:r>
-        <w:rPr>
-          <w:rFonts w:asciiTheme="minorHAnsi" w:hAnsiTheme="minorHAnsi" w:cstheme="minorHAnsi"/>
-        </w:rPr>
-        <w:t>. Careful color selection ensures clarity, with a strategic avoidance of conflicting green and red hues, and a thoughtful use of dark red in the map illustration enhances readability and differentiation for all viewers.</w:t>
-      </w:r>
-    </w:p>
-    <w:p>
-      <w:pPr>
-        <w:pStyle w:val="Normal2"/>
-        <w:rPr>
-          <w:rFonts w:asciiTheme="minorHAnsi" w:hAnsiTheme="minorHAnsi" w:cstheme="minorHAnsi"/>
-        </w:rPr>
-      </w:pPr>
-      <w:r>
-        <w:rPr>
-          <w:rFonts w:asciiTheme="minorHAnsi" w:hAnsiTheme="minorHAnsi" w:cstheme="minorHAnsi"/>
-        </w:rPr>
-        <w:t xml:space="preserve">Every aspect of each chart is meticulously assessed, </w:t>
-      </w:r>
-      <w:proofErr w:type="gramStart"/>
-      <w:r>
-        <w:rPr>
-          <w:rFonts w:asciiTheme="minorHAnsi" w:hAnsiTheme="minorHAnsi" w:cstheme="minorHAnsi"/>
-        </w:rPr>
-        <w:t>taking into account</w:t>
-      </w:r>
-      <w:proofErr w:type="gramEnd"/>
-      <w:r>
-        <w:rPr>
-          <w:rFonts w:asciiTheme="minorHAnsi" w:hAnsiTheme="minorHAnsi" w:cstheme="minorHAnsi"/>
-        </w:rPr>
-        <w:t xml:space="preserve"> the insignificance of excessive embellishments and the data-ink ratio's importance in conveying substantial information with minimal visual elements. This process involves deliberate actions, including the elimination of redundant axes and extraneous elements like backgrounds or 3D effects. By adhering to these steps, the charts are optimized to deliver clear and efficient data representation, enhancing both comprehension and visual appeal.</w:t>
-      </w:r>
-    </w:p>
-    <w:p>
-      <w:pPr>
-        <w:pStyle w:val="Normal2"/>
-        <w:rPr>
-          <w:rFonts w:asciiTheme="minorHAnsi" w:hAnsiTheme="minorHAnsi" w:cstheme="minorHAnsi"/>
-        </w:rPr>
-      </w:pPr>
-      <w:r>
-        <w:rPr>
-          <w:rFonts w:asciiTheme="minorHAnsi" w:hAnsiTheme="minorHAnsi" w:cstheme="minorHAnsi"/>
-        </w:rPr>
-        <w:t>Choosing the right font for a chart holds significance as various fonts influence the speed of information comprehension differently</w:t>
-      </w:r>
-      <w:r>
-        <w:rPr>
-          <w:rFonts w:asciiTheme="minorHAnsi" w:hAnsiTheme="minorHAnsi" w:cstheme="minorHAnsi"/>
-        </w:rPr>
-        <w:t xml:space="preserve"> (</w:t>
-      </w:r>
-      <w:hyperlink r:id="rId38" w:history="1">
-        <w:r>
-          <w:rPr>
-            <w:rStyle w:val="Hyperlink"/>
-            <w:rFonts w:asciiTheme="minorHAnsi" w:hAnsiTheme="minorHAnsi" w:cstheme="minorHAnsi"/>
-          </w:rPr>
-          <w:t>https://medium.com/the-readability-group/a-guide-to-understanding-what-makes-a-typeface-accessible-and-how-to-make-informed-decisions-9e5c0b9040a0</w:t>
-        </w:r>
-      </w:hyperlink>
-      <w:r>
-        <w:rPr>
-          <w:rFonts w:asciiTheme="minorHAnsi" w:hAnsiTheme="minorHAnsi" w:cstheme="minorHAnsi"/>
-        </w:rPr>
-        <w:t xml:space="preserve"> accessed on 6 August 2023)</w:t>
-      </w:r>
-      <w:r>
-        <w:rPr>
-          <w:rFonts w:asciiTheme="minorHAnsi" w:hAnsiTheme="minorHAnsi" w:cstheme="minorHAnsi"/>
-        </w:rPr>
-        <w:t xml:space="preserve">. Therefore, the DIN font, characterized by its </w:t>
-      </w:r>
-      <w:proofErr w:type="gramStart"/>
-      <w:r>
-        <w:rPr>
-          <w:rFonts w:asciiTheme="minorHAnsi" w:hAnsiTheme="minorHAnsi" w:cstheme="minorHAnsi"/>
-        </w:rPr>
-        <w:t>sans</w:t>
-      </w:r>
-      <w:proofErr w:type="gramEnd"/>
-      <w:r>
-        <w:rPr>
-          <w:rFonts w:asciiTheme="minorHAnsi" w:hAnsiTheme="minorHAnsi" w:cstheme="minorHAnsi"/>
-        </w:rPr>
-        <w:t xml:space="preserve"> serif style, is selected for its appealing aesthetics and readability advantages.</w:t>
-      </w:r>
-    </w:p>
-    <w:p>
-      <w:pPr>
-        <w:pStyle w:val="Heading1"/>
-        <w:rPr>
-          <w:rFonts w:asciiTheme="minorHAnsi" w:hAnsiTheme="minorHAnsi" w:cstheme="minorHAnsi"/>
-        </w:rPr>
-      </w:pPr>
-      <w:r>
-        <w:rPr>
-          <w:rFonts w:asciiTheme="minorHAnsi" w:hAnsiTheme="minorHAnsi" w:cstheme="minorHAnsi"/>
-        </w:rPr>
-        <w:t>Conclusion</w:t>
-      </w:r>
-    </w:p>
-    <w:p>
-      <w:pPr>
-        <w:pStyle w:val="Normal2"/>
-        <w:ind w:firstLine="0"/>
-        <w:rPr>
-          <w:rFonts w:asciiTheme="minorHAnsi" w:hAnsiTheme="minorHAnsi" w:cstheme="minorHAnsi"/>
-          <w:szCs w:val="20"/>
-          <w:lang w:val="en-GB"/>
-        </w:rPr>
-      </w:pPr>
-      <w:r>
-        <w:rPr>
-          <w:rFonts w:asciiTheme="minorHAnsi" w:hAnsiTheme="minorHAnsi" w:cstheme="minorHAnsi"/>
-          <w:szCs w:val="20"/>
-          <w:lang w:val="en-GB"/>
-        </w:rPr>
-        <w:t xml:space="preserve">This comprehensive research effort, driven by exploratory data analysis and visualizations made possible through Power BI, offers an in-depth examination of the significant and mostly positive influence that </w:t>
-      </w:r>
-      <w:r>
-        <w:rPr>
-          <w:rFonts w:asciiTheme="minorHAnsi" w:hAnsiTheme="minorHAnsi" w:cstheme="minorHAnsi"/>
-          <w:szCs w:val="20"/>
-          <w:lang w:val="en-GB"/>
-        </w:rPr>
-        <w:t>the COVID-19</w:t>
-      </w:r>
-      <w:r>
-        <w:rPr>
-          <w:rFonts w:asciiTheme="minorHAnsi" w:hAnsiTheme="minorHAnsi" w:cstheme="minorHAnsi"/>
-          <w:szCs w:val="20"/>
-          <w:lang w:val="en-GB"/>
-        </w:rPr>
-        <w:t xml:space="preserve"> pandemic has had on the global video streaming market. The study's findings demonstrate a remarkable surge in key metrics such as revenue, user counts, and penetration rates </w:t>
-      </w:r>
-      <w:r>
-        <w:rPr>
-          <w:rFonts w:asciiTheme="minorHAnsi" w:hAnsiTheme="minorHAnsi" w:cstheme="minorHAnsi"/>
-          <w:szCs w:val="20"/>
-          <w:lang w:val="en-GB"/>
-        </w:rPr>
-        <w:t>that</w:t>
-      </w:r>
-      <w:r>
-        <w:rPr>
-          <w:rFonts w:asciiTheme="minorHAnsi" w:hAnsiTheme="minorHAnsi" w:cstheme="minorHAnsi"/>
-          <w:szCs w:val="20"/>
-          <w:lang w:val="en-GB"/>
-        </w:rPr>
-        <w:t xml:space="preserve"> </w:t>
-      </w:r>
-      <w:r>
-        <w:rPr>
-          <w:rFonts w:asciiTheme="minorHAnsi" w:hAnsiTheme="minorHAnsi" w:cstheme="minorHAnsi"/>
-          <w:szCs w:val="20"/>
-          <w:lang w:val="en-GB"/>
-        </w:rPr>
-        <w:t xml:space="preserve">are </w:t>
-      </w:r>
-      <w:r>
-        <w:rPr>
-          <w:rFonts w:asciiTheme="minorHAnsi" w:hAnsiTheme="minorHAnsi" w:cstheme="minorHAnsi"/>
-          <w:szCs w:val="20"/>
-          <w:lang w:val="en-GB"/>
-        </w:rPr>
-        <w:t xml:space="preserve">evidence of the industry's strength to adapt amid unprecedented global disruptions. Consumer </w:t>
-      </w:r>
-      <w:r>
-        <w:rPr>
-          <w:rFonts w:asciiTheme="minorHAnsi" w:hAnsiTheme="minorHAnsi" w:cstheme="minorHAnsi"/>
-          <w:szCs w:val="20"/>
-          <w:lang w:val="en-GB"/>
-        </w:rPr>
-        <w:t>behaviour</w:t>
-      </w:r>
-      <w:r>
-        <w:rPr>
-          <w:rFonts w:asciiTheme="minorHAnsi" w:hAnsiTheme="minorHAnsi" w:cstheme="minorHAnsi"/>
-          <w:szCs w:val="20"/>
-          <w:lang w:val="en-GB"/>
-        </w:rPr>
-        <w:t xml:space="preserve"> trends towards digital entertainment platforms have further highlighted the centrality of streaming services to modern lifestyles, prompting industry players to adjust strategies, and embrace technological advancements to effectively meet evolving consumer demands. Tracing individual company performances within the market reveals a wealth of insight into the intricate interaction among subscriber counts, revenue figures, business portfolio</w:t>
-      </w:r>
-      <w:r>
-        <w:rPr>
-          <w:rFonts w:asciiTheme="minorHAnsi" w:hAnsiTheme="minorHAnsi" w:cstheme="minorHAnsi"/>
-          <w:szCs w:val="20"/>
-          <w:lang w:val="en-GB"/>
-        </w:rPr>
-        <w:t>s</w:t>
-      </w:r>
-      <w:r>
-        <w:rPr>
-          <w:rFonts w:asciiTheme="minorHAnsi" w:hAnsiTheme="minorHAnsi" w:cstheme="minorHAnsi"/>
-          <w:szCs w:val="20"/>
-          <w:lang w:val="en-GB"/>
-        </w:rPr>
-        <w:t xml:space="preserve">, and overall revenue dynamics that impact each business individually. Furthermore, </w:t>
-      </w:r>
-      <w:r>
-        <w:rPr>
-          <w:rFonts w:asciiTheme="minorHAnsi" w:hAnsiTheme="minorHAnsi" w:cstheme="minorHAnsi"/>
-          <w:szCs w:val="20"/>
-          <w:lang w:val="en-GB"/>
-        </w:rPr>
-        <w:t>the</w:t>
-      </w:r>
-      <w:r>
-        <w:rPr>
-          <w:rFonts w:asciiTheme="minorHAnsi" w:hAnsiTheme="minorHAnsi" w:cstheme="minorHAnsi"/>
-          <w:szCs w:val="20"/>
-          <w:lang w:val="en-GB"/>
-        </w:rPr>
-        <w:t xml:space="preserve"> careful examination of country-specific impacts highlights how pandemic outcomes vary widely between nations, highlighting the need for localized strategies that consider socioeconomic, cultural, and technological disparities when devising treatment plans. Collectively, these insights offer invaluable guidance to industry stakeholders, equipping them to make informed decisions, develop innovative approaches, and position themselves for sustained growth and competitiveness in an ever-evolving digital entertainment landscape.</w:t>
-      </w:r>
     </w:p>
     <w:p>
       <w:pPr>
@@ -4714,7 +2383,17 @@
           <w:szCs w:val="22"/>
           <w:lang w:val="en-TR"/>
         </w:rPr>
-        <w:t xml:space="preserve">. Available at: https://www.sortlist.com/blog/penetration-rate/?repeat=w3tc#:~:text=your%20penetration%20rate%3A-,Penetration%20rate%20%3D%20(Number%20of%20consumers%20or%20users%20or%20customers%20%2F,by%20that%20product%20or%20service (Accessed: 05 August 2023). </w:t>
+        <w:t>. Available at: https://www.sortlist.com/blog/penetration-rate/?repeat=w3tc#:~:text=your%20penetration%20rate%3A-</w:t>
+      </w:r>
+      <w:r>
+        <w:rPr>
+          <w:rFonts w:asciiTheme="minorHAnsi" w:hAnsiTheme="minorHAnsi" w:cstheme="minorHAnsi"/>
+          <w:snapToGrid/>
+          <w:szCs w:val="22"/>
+          <w:lang w:val="en-TR"/>
+        </w:rPr>
+        <w:lastRenderedPageBreak/>
+        <w:t xml:space="preserve">,Penetration%20rate%20%3D%20(Number%20of%20consumers%20or%20users%20or%20customers%20%2F,by%20that%20product%20or%20service (Accessed: 05 August 2023). </w:t>
       </w:r>
     </w:p>
     <w:p>
@@ -4741,7 +2420,6 @@
           <w:szCs w:val="22"/>
           <w:lang w:val="en-TR"/>
         </w:rPr>
-        <w:lastRenderedPageBreak/>
         <w:t xml:space="preserve">Release, P. (2019) </w:t>
       </w:r>
       <w:r>
@@ -5497,6 +3175,7 @@
           <w:szCs w:val="22"/>
           <w:lang w:val="en-TR"/>
         </w:rPr>
+        <w:lastRenderedPageBreak/>
         <w:t xml:space="preserve">Research &amp; Editorial (2020) </w:t>
       </w:r>
       <w:r>
@@ -5564,7 +3243,6 @@
           <w:szCs w:val="22"/>
           <w:lang w:val="en-TR"/>
         </w:rPr>
-        <w:lastRenderedPageBreak/>
         <w:t xml:space="preserve">Samsukha, A. (2020) </w:t>
       </w:r>
       <w:r>
@@ -6079,8 +3757,8 @@
       </w:pPr>
     </w:p>
     <w:sectPr>
-      <w:headerReference w:type="default" r:id="rId39"/>
-      <w:headerReference w:type="first" r:id="rId40"/>
+      <w:headerReference w:type="default" r:id="rId16"/>
+      <w:headerReference w:type="first" r:id="rId17"/>
       <w:pgSz w:w="11907" w:h="16839" w:code="9"/>
       <w:pgMar w:top="1440" w:right="1440" w:bottom="1440" w:left="1440" w:header="1080" w:footer="1080" w:gutter="0"/>
       <w:cols w:space="540"/>

</xml_diff>

<commit_message>
Project Proposal updated by adding the resources
</commit_message>
<xml_diff>
--- a/Project Proposal/Delivery/7COSC012W_19489124_Hasan_Guray.docx
+++ b/Project Proposal/Delivery/7COSC012W_19489124_Hasan_Guray.docx
@@ -1583,6 +1583,7 @@
     <w:p>
       <w:pPr>
         <w:pStyle w:val="Normal2"/>
+        <w:ind w:firstLine="0"/>
         <w:rPr>
           <w:rFonts w:asciiTheme="minorHAnsi" w:hAnsiTheme="minorHAnsi" w:cstheme="minorHAnsi"/>
           <w:szCs w:val="20"/>
@@ -1593,7 +1594,217 @@
           <w:rFonts w:asciiTheme="minorHAnsi" w:hAnsiTheme="minorHAnsi" w:cstheme="minorHAnsi"/>
           <w:szCs w:val="20"/>
         </w:rPr>
-        <w:t>**</w:t>
+        <w:t>To ensure the successful execution of this project, a variety of resources will be required, each serving a specific purpose in achieving the project's objectives.</w:t>
+      </w:r>
+    </w:p>
+    <w:p>
+      <w:pPr>
+        <w:pStyle w:val="Heading2"/>
+      </w:pPr>
+      <w:r>
+        <w:t>Hardware Resources:</w:t>
+      </w:r>
+    </w:p>
+    <w:p>
+      <w:pPr>
+        <w:pStyle w:val="Normal2"/>
+        <w:rPr>
+          <w:rFonts w:asciiTheme="minorHAnsi" w:hAnsiTheme="minorHAnsi" w:cstheme="minorHAnsi"/>
+          <w:szCs w:val="20"/>
+        </w:rPr>
+      </w:pPr>
+      <w:r>
+        <w:rPr>
+          <w:rFonts w:asciiTheme="minorHAnsi" w:hAnsiTheme="minorHAnsi" w:cstheme="minorHAnsi"/>
+          <w:szCs w:val="20"/>
+        </w:rPr>
+        <w:t>A high-performance personal computer will serve as the backbone for various project tasks, including data preprocessing, model development, and analysis. Additionally, ample storage space is essential to accommodate the extensive datasets, preprocessed files, trained models, and intermediate results that will be generated throughout the project.</w:t>
+      </w:r>
+    </w:p>
+    <w:p>
+      <w:pPr>
+        <w:pStyle w:val="Heading2"/>
+      </w:pPr>
+      <w:r>
+        <w:t>Software Resources:</w:t>
+      </w:r>
+    </w:p>
+    <w:p>
+      <w:pPr>
+        <w:pStyle w:val="Normal2"/>
+        <w:rPr>
+          <w:rFonts w:asciiTheme="minorHAnsi" w:hAnsiTheme="minorHAnsi" w:cstheme="minorHAnsi"/>
+          <w:szCs w:val="20"/>
+        </w:rPr>
+      </w:pPr>
+      <w:r>
+        <w:rPr>
+          <w:rFonts w:asciiTheme="minorHAnsi" w:hAnsiTheme="minorHAnsi" w:cstheme="minorHAnsi"/>
+          <w:szCs w:val="20"/>
+        </w:rPr>
+        <w:t>The project heavily relies on software tools and libraries that enable efficient development and analysis processes. The Python programming language will be the foundation for various tasks such as data processing, sentiment analysis, and model implementation. Web scraping tools, such as</w:t>
+      </w:r>
+      <w:r>
+        <w:rPr>
+          <w:rFonts w:asciiTheme="minorHAnsi" w:hAnsiTheme="minorHAnsi" w:cstheme="minorHAnsi"/>
+          <w:szCs w:val="20"/>
+        </w:rPr>
+        <w:t xml:space="preserve"> </w:t>
+      </w:r>
+      <w:proofErr w:type="spellStart"/>
+      <w:r>
+        <w:rPr>
+          <w:rFonts w:asciiTheme="minorHAnsi" w:hAnsiTheme="minorHAnsi" w:cstheme="minorHAnsi"/>
+          <w:szCs w:val="20"/>
+        </w:rPr>
+        <w:t>Praw</w:t>
+      </w:r>
+      <w:proofErr w:type="spellEnd"/>
+      <w:r>
+        <w:rPr>
+          <w:rFonts w:asciiTheme="minorHAnsi" w:hAnsiTheme="minorHAnsi" w:cstheme="minorHAnsi"/>
+          <w:szCs w:val="20"/>
+        </w:rPr>
+        <w:t>, Google API Client,</w:t>
+      </w:r>
+      <w:r>
+        <w:rPr>
+          <w:rFonts w:asciiTheme="minorHAnsi" w:hAnsiTheme="minorHAnsi" w:cstheme="minorHAnsi"/>
+          <w:szCs w:val="20"/>
+        </w:rPr>
+        <w:t xml:space="preserve"> </w:t>
+      </w:r>
+      <w:proofErr w:type="spellStart"/>
+      <w:r>
+        <w:rPr>
+          <w:rFonts w:asciiTheme="minorHAnsi" w:hAnsiTheme="minorHAnsi" w:cstheme="minorHAnsi"/>
+          <w:szCs w:val="20"/>
+        </w:rPr>
+        <w:t>BeautifulSoup</w:t>
+      </w:r>
+      <w:proofErr w:type="spellEnd"/>
+      <w:r>
+        <w:rPr>
+          <w:rFonts w:asciiTheme="minorHAnsi" w:hAnsiTheme="minorHAnsi" w:cstheme="minorHAnsi"/>
+          <w:szCs w:val="20"/>
+        </w:rPr>
+        <w:t xml:space="preserve"> and </w:t>
+      </w:r>
+      <w:r>
+        <w:rPr>
+          <w:rFonts w:asciiTheme="minorHAnsi" w:hAnsiTheme="minorHAnsi" w:cstheme="minorHAnsi"/>
+          <w:szCs w:val="20"/>
+        </w:rPr>
+        <w:t>Selenium</w:t>
+      </w:r>
+      <w:r>
+        <w:rPr>
+          <w:rFonts w:asciiTheme="minorHAnsi" w:hAnsiTheme="minorHAnsi" w:cstheme="minorHAnsi"/>
+          <w:szCs w:val="20"/>
+        </w:rPr>
+        <w:t xml:space="preserve">, will be essential for data collection from platforms like YouTube, Reddit, Amazon, and eBay. Machine learning libraries like scikit-learn, TensorFlow, and </w:t>
+      </w:r>
+      <w:proofErr w:type="spellStart"/>
+      <w:r>
+        <w:rPr>
+          <w:rFonts w:asciiTheme="minorHAnsi" w:hAnsiTheme="minorHAnsi" w:cstheme="minorHAnsi"/>
+          <w:szCs w:val="20"/>
+        </w:rPr>
+        <w:t>PyTorch</w:t>
+      </w:r>
+      <w:proofErr w:type="spellEnd"/>
+      <w:r>
+        <w:rPr>
+          <w:rFonts w:asciiTheme="minorHAnsi" w:hAnsiTheme="minorHAnsi" w:cstheme="minorHAnsi"/>
+          <w:szCs w:val="20"/>
+        </w:rPr>
+        <w:t xml:space="preserve"> will facilitate the creation and experimentation of sentiment analysis models. Natural Language Processing (NLP) libraries like NLTK and </w:t>
+      </w:r>
+      <w:proofErr w:type="spellStart"/>
+      <w:r>
+        <w:rPr>
+          <w:rFonts w:asciiTheme="minorHAnsi" w:hAnsiTheme="minorHAnsi" w:cstheme="minorHAnsi"/>
+          <w:szCs w:val="20"/>
+        </w:rPr>
+        <w:t>spaCy</w:t>
+      </w:r>
+      <w:proofErr w:type="spellEnd"/>
+      <w:r>
+        <w:rPr>
+          <w:rFonts w:asciiTheme="minorHAnsi" w:hAnsiTheme="minorHAnsi" w:cstheme="minorHAnsi"/>
+          <w:szCs w:val="20"/>
+        </w:rPr>
+        <w:t xml:space="preserve"> will support text preprocessing and linguistic analysis. To implement sentiment analysis, prebuilt tools like VADER for lexicon-based analysis and Hugging Face Transformers for advanced models like BERT will be utilized. Data visualization tools, including Matplotlib and Seaborn, will be employed to convey sentiment trends visually. Version control through Git and platforms like GitHub will aid in collaborative development. An Integrated Development Environment (IDE) like </w:t>
+      </w:r>
+      <w:proofErr w:type="spellStart"/>
+      <w:r>
+        <w:rPr>
+          <w:rFonts w:asciiTheme="minorHAnsi" w:hAnsiTheme="minorHAnsi" w:cstheme="minorHAnsi"/>
+          <w:szCs w:val="20"/>
+        </w:rPr>
+        <w:t>Jupyter</w:t>
+      </w:r>
+      <w:proofErr w:type="spellEnd"/>
+      <w:r>
+        <w:rPr>
+          <w:rFonts w:asciiTheme="minorHAnsi" w:hAnsiTheme="minorHAnsi" w:cstheme="minorHAnsi"/>
+          <w:szCs w:val="20"/>
+        </w:rPr>
+        <w:t xml:space="preserve"> Notebook or Visual Studio Code will be used for code development and experimentation.</w:t>
+      </w:r>
+    </w:p>
+    <w:p>
+      <w:pPr>
+        <w:pStyle w:val="Heading2"/>
+      </w:pPr>
+      <w:r>
+        <w:t>Library and Research Resources:</w:t>
+      </w:r>
+    </w:p>
+    <w:p>
+      <w:pPr>
+        <w:pStyle w:val="Normal2"/>
+        <w:rPr>
+          <w:rFonts w:asciiTheme="minorHAnsi" w:hAnsiTheme="minorHAnsi" w:cstheme="minorHAnsi"/>
+          <w:szCs w:val="20"/>
+        </w:rPr>
+      </w:pPr>
+      <w:r>
+        <w:rPr>
+          <w:rFonts w:asciiTheme="minorHAnsi" w:hAnsiTheme="minorHAnsi" w:cstheme="minorHAnsi"/>
+          <w:szCs w:val="20"/>
+        </w:rPr>
+        <w:t xml:space="preserve">Access to academic journals, papers, and online resources is crucial to stay informed about the latest sentiment analysis techniques and methodologies. Platforms like </w:t>
+      </w:r>
+      <w:proofErr w:type="spellStart"/>
+      <w:r>
+        <w:rPr>
+          <w:rFonts w:asciiTheme="minorHAnsi" w:hAnsiTheme="minorHAnsi" w:cstheme="minorHAnsi"/>
+          <w:szCs w:val="20"/>
+        </w:rPr>
+        <w:t>arXiv</w:t>
+      </w:r>
+      <w:proofErr w:type="spellEnd"/>
+      <w:r>
+        <w:rPr>
+          <w:rFonts w:asciiTheme="minorHAnsi" w:hAnsiTheme="minorHAnsi" w:cstheme="minorHAnsi"/>
+          <w:szCs w:val="20"/>
+        </w:rPr>
+        <w:t xml:space="preserve">, IEEE Xplore, and ResearchGate will provide valuable research materials. </w:t>
+      </w:r>
+      <w:r>
+        <w:rPr>
+          <w:rFonts w:asciiTheme="minorHAnsi" w:hAnsiTheme="minorHAnsi" w:cstheme="minorHAnsi"/>
+          <w:szCs w:val="20"/>
+        </w:rPr>
+        <w:t>Moreover, platforms such as Medium, Kaggle, and Towards Data Science, which serve as hubs for knowledge dissemination within the realm of data science, will be harnessed for comprehensive resource exploration and meticulous methodology analysis.</w:t>
+      </w:r>
+      <w:r>
+        <w:rPr>
+          <w:rFonts w:asciiTheme="minorHAnsi" w:hAnsiTheme="minorHAnsi" w:cstheme="minorHAnsi"/>
+          <w:szCs w:val="20"/>
+        </w:rPr>
+        <w:t xml:space="preserve"> </w:t>
       </w:r>
       <w:proofErr w:type="gramStart"/>
       <w:r>
@@ -1601,7 +1812,7 @@
           <w:rFonts w:asciiTheme="minorHAnsi" w:hAnsiTheme="minorHAnsi" w:cstheme="minorHAnsi"/>
           <w:szCs w:val="20"/>
         </w:rPr>
-        <w:t>Resources:*</w:t>
+        <w:t>These</w:t>
       </w:r>
       <w:proofErr w:type="gramEnd"/>
       <w:r>
@@ -1609,7 +1820,7 @@
           <w:rFonts w:asciiTheme="minorHAnsi" w:hAnsiTheme="minorHAnsi" w:cstheme="minorHAnsi"/>
           <w:szCs w:val="20"/>
         </w:rPr>
-        <w:t>*</w:t>
+        <w:t xml:space="preserve"> resources will guide the project's decisions, ensuring alignment with best practices and innovation in the field.</w:t>
       </w:r>
     </w:p>
     <w:p>
@@ -1623,6 +1834,15 @@
     </w:p>
     <w:p>
       <w:pPr>
+        <w:pStyle w:val="Heading2"/>
+      </w:pPr>
+      <w:r>
+        <w:lastRenderedPageBreak/>
+        <w:t>Data Resources:</w:t>
+      </w:r>
+    </w:p>
+    <w:p>
+      <w:pPr>
         <w:pStyle w:val="Normal2"/>
         <w:rPr>
           <w:rFonts w:asciiTheme="minorHAnsi" w:hAnsiTheme="minorHAnsi" w:cstheme="minorHAnsi"/>
@@ -1634,7 +1854,29 @@
           <w:rFonts w:asciiTheme="minorHAnsi" w:hAnsiTheme="minorHAnsi" w:cstheme="minorHAnsi"/>
           <w:szCs w:val="20"/>
         </w:rPr>
-        <w:t>To ensure the successful execution of this project, a variety of resources will be required, each serving a specific purpose in achieving the project's objectives.</w:t>
+        <w:t>Data collection is fundamental to this project's success. To gather data from social media and e-commerce platforms, access to relevant APIs is necessary. Social media APIs from platforms like YouTube and Reddit will be used for scraping data from user-generated content. Similarly, e-commerce APIs</w:t>
+      </w:r>
+      <w:r>
+        <w:rPr>
+          <w:rFonts w:asciiTheme="minorHAnsi" w:hAnsiTheme="minorHAnsi" w:cstheme="minorHAnsi"/>
+          <w:szCs w:val="20"/>
+        </w:rPr>
+        <w:t xml:space="preserve"> </w:t>
+      </w:r>
+      <w:r>
+        <w:rPr>
+          <w:rFonts w:asciiTheme="minorHAnsi" w:hAnsiTheme="minorHAnsi" w:cstheme="minorHAnsi"/>
+          <w:szCs w:val="20"/>
+        </w:rPr>
+        <w:t>from platforms like Amazon and eBay will provide access to product reviews and descriptions. For platforms without APIs, custom web scraping scripts will be developed to extract the required textual data.</w:t>
+      </w:r>
+    </w:p>
+    <w:p>
+      <w:pPr>
+        <w:pStyle w:val="Heading2"/>
+      </w:pPr>
+      <w:r>
+        <w:t>Stakeholder Collaboration:</w:t>
       </w:r>
     </w:p>
     <w:p>
@@ -1645,410 +1887,20 @@
           <w:szCs w:val="20"/>
         </w:rPr>
       </w:pPr>
-    </w:p>
-    <w:p>
-      <w:pPr>
-        <w:pStyle w:val="Normal2"/>
+      <w:r>
         <w:rPr>
           <w:rFonts w:asciiTheme="minorHAnsi" w:hAnsiTheme="minorHAnsi" w:cstheme="minorHAnsi"/>
           <w:szCs w:val="20"/>
         </w:rPr>
-      </w:pPr>
-      <w:r>
-        <w:rPr>
-          <w:rFonts w:asciiTheme="minorHAnsi" w:hAnsiTheme="minorHAnsi" w:cstheme="minorHAnsi"/>
-          <w:szCs w:val="20"/>
-        </w:rPr>
-        <w:t xml:space="preserve">**Hardware </w:t>
-      </w:r>
-      <w:proofErr w:type="gramStart"/>
-      <w:r>
-        <w:rPr>
-          <w:rFonts w:asciiTheme="minorHAnsi" w:hAnsiTheme="minorHAnsi" w:cstheme="minorHAnsi"/>
-          <w:szCs w:val="20"/>
-        </w:rPr>
-        <w:t>Resources:*</w:t>
-      </w:r>
-      <w:proofErr w:type="gramEnd"/>
-      <w:r>
-        <w:rPr>
-          <w:rFonts w:asciiTheme="minorHAnsi" w:hAnsiTheme="minorHAnsi" w:cstheme="minorHAnsi"/>
-          <w:szCs w:val="20"/>
-        </w:rPr>
-        <w:t>*</w:t>
-      </w:r>
-    </w:p>
-    <w:p>
-      <w:pPr>
-        <w:pStyle w:val="Normal2"/>
-        <w:rPr>
-          <w:rFonts w:asciiTheme="minorHAnsi" w:hAnsiTheme="minorHAnsi" w:cstheme="minorHAnsi"/>
-          <w:szCs w:val="20"/>
-        </w:rPr>
-      </w:pPr>
-      <w:r>
-        <w:rPr>
-          <w:rFonts w:asciiTheme="minorHAnsi" w:hAnsiTheme="minorHAnsi" w:cstheme="minorHAnsi"/>
-          <w:szCs w:val="20"/>
-        </w:rPr>
-        <w:t>A high-performance personal computer will serve as the backbone for various project tasks, including data preprocessing, model development, and analysis. Additionally, ample storage space is essential to accommodate the extensive datasets, preprocessed files, trained models, and intermediate results that will be generated throughout the project.</w:t>
-      </w:r>
-    </w:p>
-    <w:p>
-      <w:pPr>
-        <w:pStyle w:val="Normal2"/>
-        <w:rPr>
-          <w:rFonts w:asciiTheme="minorHAnsi" w:hAnsiTheme="minorHAnsi" w:cstheme="minorHAnsi"/>
-          <w:szCs w:val="20"/>
-        </w:rPr>
-      </w:pPr>
-    </w:p>
-    <w:p>
-      <w:pPr>
-        <w:pStyle w:val="Normal2"/>
-        <w:rPr>
-          <w:rFonts w:asciiTheme="minorHAnsi" w:hAnsiTheme="minorHAnsi" w:cstheme="minorHAnsi"/>
-          <w:szCs w:val="20"/>
-        </w:rPr>
-      </w:pPr>
-      <w:r>
-        <w:rPr>
-          <w:rFonts w:asciiTheme="minorHAnsi" w:hAnsiTheme="minorHAnsi" w:cstheme="minorHAnsi"/>
-          <w:szCs w:val="20"/>
-        </w:rPr>
-        <w:t xml:space="preserve">**Software </w:t>
-      </w:r>
-      <w:proofErr w:type="gramStart"/>
-      <w:r>
-        <w:rPr>
-          <w:rFonts w:asciiTheme="minorHAnsi" w:hAnsiTheme="minorHAnsi" w:cstheme="minorHAnsi"/>
-          <w:szCs w:val="20"/>
-        </w:rPr>
-        <w:t>Resources:*</w:t>
-      </w:r>
-      <w:proofErr w:type="gramEnd"/>
-      <w:r>
-        <w:rPr>
-          <w:rFonts w:asciiTheme="minorHAnsi" w:hAnsiTheme="minorHAnsi" w:cstheme="minorHAnsi"/>
-          <w:szCs w:val="20"/>
-        </w:rPr>
-        <w:t>*</w:t>
-      </w:r>
-    </w:p>
-    <w:p>
-      <w:pPr>
-        <w:pStyle w:val="Normal2"/>
-        <w:rPr>
-          <w:rFonts w:asciiTheme="minorHAnsi" w:hAnsiTheme="minorHAnsi" w:cstheme="minorHAnsi"/>
-          <w:szCs w:val="20"/>
-        </w:rPr>
-      </w:pPr>
-      <w:r>
-        <w:rPr>
-          <w:rFonts w:asciiTheme="minorHAnsi" w:hAnsiTheme="minorHAnsi" w:cstheme="minorHAnsi"/>
-          <w:szCs w:val="20"/>
-        </w:rPr>
-        <w:t xml:space="preserve">The project heavily relies on software tools and libraries that enable efficient development and analysis processes. The Python programming language will be the foundation for various tasks such as data processing, sentiment analysis, and model implementation. Web scraping tools, such as </w:t>
-      </w:r>
-      <w:proofErr w:type="spellStart"/>
-      <w:r>
-        <w:rPr>
-          <w:rFonts w:asciiTheme="minorHAnsi" w:hAnsiTheme="minorHAnsi" w:cstheme="minorHAnsi"/>
-          <w:szCs w:val="20"/>
-        </w:rPr>
-        <w:t>BeautifulSoup</w:t>
-      </w:r>
-      <w:proofErr w:type="spellEnd"/>
-      <w:r>
-        <w:rPr>
-          <w:rFonts w:asciiTheme="minorHAnsi" w:hAnsiTheme="minorHAnsi" w:cstheme="minorHAnsi"/>
-          <w:szCs w:val="20"/>
-        </w:rPr>
-        <w:t xml:space="preserve"> and Scrapy, will be essential for data collection from platforms like YouTube, Reddit, Amazon, and eBay. Machine learning libraries like scikit-learn, TensorFlow, and </w:t>
-      </w:r>
-      <w:proofErr w:type="spellStart"/>
-      <w:r>
-        <w:rPr>
-          <w:rFonts w:asciiTheme="minorHAnsi" w:hAnsiTheme="minorHAnsi" w:cstheme="minorHAnsi"/>
-          <w:szCs w:val="20"/>
-        </w:rPr>
-        <w:t>PyTorch</w:t>
-      </w:r>
-      <w:proofErr w:type="spellEnd"/>
-      <w:r>
-        <w:rPr>
-          <w:rFonts w:asciiTheme="minorHAnsi" w:hAnsiTheme="minorHAnsi" w:cstheme="minorHAnsi"/>
-          <w:szCs w:val="20"/>
-        </w:rPr>
-        <w:t xml:space="preserve"> will facilitate the creation and experimentation of sentiment analysis models. Natural Language Processing (NLP) libraries like NLTK and </w:t>
-      </w:r>
-      <w:proofErr w:type="spellStart"/>
-      <w:r>
-        <w:rPr>
-          <w:rFonts w:asciiTheme="minorHAnsi" w:hAnsiTheme="minorHAnsi" w:cstheme="minorHAnsi"/>
-          <w:szCs w:val="20"/>
-        </w:rPr>
-        <w:t>spaCy</w:t>
-      </w:r>
-      <w:proofErr w:type="spellEnd"/>
-      <w:r>
-        <w:rPr>
-          <w:rFonts w:asciiTheme="minorHAnsi" w:hAnsiTheme="minorHAnsi" w:cstheme="minorHAnsi"/>
-          <w:szCs w:val="20"/>
-        </w:rPr>
-        <w:t xml:space="preserve"> will support text preprocessing and linguistic analysis. To implement sentiment analysis, prebuilt tools like VADER for lexicon-based analysis and Hugging Face Transformers for advanced models like BERT will be utilized. Data visualization tools, including Matplotlib and Seaborn, will be employed to convey sentiment trends visually. Version control through Git and platforms like GitHub will aid in collaborative development. An Integrated Development Environment (IDE) like </w:t>
-      </w:r>
-      <w:proofErr w:type="spellStart"/>
-      <w:r>
-        <w:rPr>
-          <w:rFonts w:asciiTheme="minorHAnsi" w:hAnsiTheme="minorHAnsi" w:cstheme="minorHAnsi"/>
-          <w:szCs w:val="20"/>
-        </w:rPr>
-        <w:t>Jupyter</w:t>
-      </w:r>
-      <w:proofErr w:type="spellEnd"/>
-      <w:r>
-        <w:rPr>
-          <w:rFonts w:asciiTheme="minorHAnsi" w:hAnsiTheme="minorHAnsi" w:cstheme="minorHAnsi"/>
-          <w:szCs w:val="20"/>
-        </w:rPr>
-        <w:t xml:space="preserve"> Notebook or Visual Studio Code will be used for code development and experimentation.</w:t>
-      </w:r>
-    </w:p>
-    <w:p>
-      <w:pPr>
-        <w:pStyle w:val="Normal2"/>
-        <w:rPr>
-          <w:rFonts w:asciiTheme="minorHAnsi" w:hAnsiTheme="minorHAnsi" w:cstheme="minorHAnsi"/>
-          <w:szCs w:val="20"/>
-        </w:rPr>
-      </w:pPr>
-    </w:p>
-    <w:p>
-      <w:pPr>
-        <w:pStyle w:val="Normal2"/>
-        <w:rPr>
-          <w:rFonts w:asciiTheme="minorHAnsi" w:hAnsiTheme="minorHAnsi" w:cstheme="minorHAnsi"/>
-          <w:szCs w:val="20"/>
-        </w:rPr>
-      </w:pPr>
-      <w:r>
-        <w:rPr>
-          <w:rFonts w:asciiTheme="minorHAnsi" w:hAnsiTheme="minorHAnsi" w:cstheme="minorHAnsi"/>
-          <w:szCs w:val="20"/>
-        </w:rPr>
-        <w:t xml:space="preserve">**Library and Research </w:t>
-      </w:r>
-      <w:proofErr w:type="gramStart"/>
-      <w:r>
-        <w:rPr>
-          <w:rFonts w:asciiTheme="minorHAnsi" w:hAnsiTheme="minorHAnsi" w:cstheme="minorHAnsi"/>
-          <w:szCs w:val="20"/>
-        </w:rPr>
-        <w:t>Resources:*</w:t>
-      </w:r>
-      <w:proofErr w:type="gramEnd"/>
-      <w:r>
-        <w:rPr>
-          <w:rFonts w:asciiTheme="minorHAnsi" w:hAnsiTheme="minorHAnsi" w:cstheme="minorHAnsi"/>
-          <w:szCs w:val="20"/>
-        </w:rPr>
-        <w:t>*</w:t>
-      </w:r>
-    </w:p>
-    <w:p>
-      <w:pPr>
-        <w:pStyle w:val="Normal2"/>
-        <w:rPr>
-          <w:rFonts w:asciiTheme="minorHAnsi" w:hAnsiTheme="minorHAnsi" w:cstheme="minorHAnsi"/>
-          <w:szCs w:val="20"/>
-        </w:rPr>
-      </w:pPr>
-      <w:r>
-        <w:rPr>
-          <w:rFonts w:asciiTheme="minorHAnsi" w:hAnsiTheme="minorHAnsi" w:cstheme="minorHAnsi"/>
-          <w:szCs w:val="20"/>
-        </w:rPr>
-        <w:t xml:space="preserve">Access to academic journals, papers, and online resources is crucial to stay informed about the latest sentiment analysis techniques and methodologies. Platforms like </w:t>
-      </w:r>
-      <w:proofErr w:type="spellStart"/>
-      <w:r>
-        <w:rPr>
-          <w:rFonts w:asciiTheme="minorHAnsi" w:hAnsiTheme="minorHAnsi" w:cstheme="minorHAnsi"/>
-          <w:szCs w:val="20"/>
-        </w:rPr>
-        <w:t>arXiv</w:t>
-      </w:r>
-      <w:proofErr w:type="spellEnd"/>
-      <w:r>
-        <w:rPr>
-          <w:rFonts w:asciiTheme="minorHAnsi" w:hAnsiTheme="minorHAnsi" w:cstheme="minorHAnsi"/>
-          <w:szCs w:val="20"/>
-        </w:rPr>
-        <w:t>, IEEE Xplore, and ResearchGate will provide valuable research materials. These resources will guide the project's decisions, ensuring alignment with best practices and innovation in the field.</w:t>
-      </w:r>
-    </w:p>
-    <w:p>
-      <w:pPr>
-        <w:pStyle w:val="Normal2"/>
-        <w:rPr>
-          <w:rFonts w:asciiTheme="minorHAnsi" w:hAnsiTheme="minorHAnsi" w:cstheme="minorHAnsi"/>
-          <w:szCs w:val="20"/>
-        </w:rPr>
-      </w:pPr>
-    </w:p>
-    <w:p>
-      <w:pPr>
-        <w:pStyle w:val="Normal2"/>
-        <w:rPr>
-          <w:rFonts w:asciiTheme="minorHAnsi" w:hAnsiTheme="minorHAnsi" w:cstheme="minorHAnsi"/>
-          <w:szCs w:val="20"/>
-        </w:rPr>
-      </w:pPr>
-      <w:r>
-        <w:rPr>
-          <w:rFonts w:asciiTheme="minorHAnsi" w:hAnsiTheme="minorHAnsi" w:cstheme="minorHAnsi"/>
-          <w:szCs w:val="20"/>
-        </w:rPr>
-        <w:t xml:space="preserve">**Data </w:t>
-      </w:r>
-      <w:proofErr w:type="gramStart"/>
-      <w:r>
-        <w:rPr>
-          <w:rFonts w:asciiTheme="minorHAnsi" w:hAnsiTheme="minorHAnsi" w:cstheme="minorHAnsi"/>
-          <w:szCs w:val="20"/>
-        </w:rPr>
-        <w:t>Resources:*</w:t>
-      </w:r>
-      <w:proofErr w:type="gramEnd"/>
-      <w:r>
-        <w:rPr>
-          <w:rFonts w:asciiTheme="minorHAnsi" w:hAnsiTheme="minorHAnsi" w:cstheme="minorHAnsi"/>
-          <w:szCs w:val="20"/>
-        </w:rPr>
-        <w:t>*</w:t>
-      </w:r>
-    </w:p>
-    <w:p>
-      <w:pPr>
-        <w:pStyle w:val="Normal2"/>
-        <w:rPr>
-          <w:rFonts w:asciiTheme="minorHAnsi" w:hAnsiTheme="minorHAnsi" w:cstheme="minorHAnsi"/>
-          <w:szCs w:val="20"/>
-        </w:rPr>
-      </w:pPr>
-      <w:r>
-        <w:rPr>
-          <w:rFonts w:asciiTheme="minorHAnsi" w:hAnsiTheme="minorHAnsi" w:cstheme="minorHAnsi"/>
-          <w:szCs w:val="20"/>
-        </w:rPr>
-        <w:t xml:space="preserve">Data collection is fundamental to this project's success. To gather data from social media and e-commerce platforms, access to relevant APIs is necessary. Social media APIs from platforms like </w:t>
-      </w:r>
-      <w:r>
-        <w:rPr>
-          <w:rFonts w:asciiTheme="minorHAnsi" w:hAnsiTheme="minorHAnsi" w:cstheme="minorHAnsi"/>
-          <w:szCs w:val="20"/>
-        </w:rPr>
-        <w:lastRenderedPageBreak/>
-        <w:t>YouTube and Reddit will be used for scraping data from user-generated content. Similarly, e-commerce APIs from platforms like Amazon and eBay will provide access to product reviews and descriptions. For platforms without APIs, custom web scraping scripts will be developed to extract the required textual data.</w:t>
-      </w:r>
-    </w:p>
-    <w:p>
-      <w:pPr>
-        <w:pStyle w:val="Normal2"/>
-        <w:rPr>
-          <w:rFonts w:asciiTheme="minorHAnsi" w:hAnsiTheme="minorHAnsi" w:cstheme="minorHAnsi"/>
-          <w:szCs w:val="20"/>
-        </w:rPr>
-      </w:pPr>
-    </w:p>
-    <w:p>
-      <w:pPr>
-        <w:pStyle w:val="Normal2"/>
-        <w:rPr>
-          <w:rFonts w:asciiTheme="minorHAnsi" w:hAnsiTheme="minorHAnsi" w:cstheme="minorHAnsi"/>
-          <w:szCs w:val="20"/>
-        </w:rPr>
-      </w:pPr>
-      <w:r>
-        <w:rPr>
-          <w:rFonts w:asciiTheme="minorHAnsi" w:hAnsiTheme="minorHAnsi" w:cstheme="minorHAnsi"/>
-          <w:szCs w:val="20"/>
-        </w:rPr>
-        <w:t xml:space="preserve">**Stakeholder </w:t>
-      </w:r>
-      <w:proofErr w:type="gramStart"/>
-      <w:r>
-        <w:rPr>
-          <w:rFonts w:asciiTheme="minorHAnsi" w:hAnsiTheme="minorHAnsi" w:cstheme="minorHAnsi"/>
-          <w:szCs w:val="20"/>
-        </w:rPr>
-        <w:t>Collaboration:*</w:t>
-      </w:r>
-      <w:proofErr w:type="gramEnd"/>
-      <w:r>
-        <w:rPr>
-          <w:rFonts w:asciiTheme="minorHAnsi" w:hAnsiTheme="minorHAnsi" w:cstheme="minorHAnsi"/>
-          <w:szCs w:val="20"/>
-        </w:rPr>
-        <w:t>*</w:t>
-      </w:r>
-    </w:p>
-    <w:p>
-      <w:pPr>
-        <w:pStyle w:val="Normal2"/>
-        <w:rPr>
-          <w:rFonts w:asciiTheme="minorHAnsi" w:hAnsiTheme="minorHAnsi" w:cstheme="minorHAnsi"/>
-          <w:szCs w:val="20"/>
-        </w:rPr>
-      </w:pPr>
-      <w:r>
-        <w:rPr>
-          <w:rFonts w:asciiTheme="minorHAnsi" w:hAnsiTheme="minorHAnsi" w:cstheme="minorHAnsi"/>
-          <w:szCs w:val="20"/>
-        </w:rPr>
         <w:t>Collaboration with stakeholders is vital for gaining domain-specific insights and refining the project's outcomes. Potential collaboration with Apple Inc. could offer invaluable insights and enhance the practical implications of the research findings. Additionally, the University of Westminster's resources, including research facilities, libraries, and academic expertise, will provide guidance and feedback, enriching the project's overall quality.</w:t>
       </w:r>
     </w:p>
     <w:p>
       <w:pPr>
-        <w:pStyle w:val="Normal2"/>
-        <w:rPr>
-          <w:rFonts w:asciiTheme="minorHAnsi" w:hAnsiTheme="minorHAnsi" w:cstheme="minorHAnsi"/>
-          <w:szCs w:val="20"/>
-        </w:rPr>
-      </w:pPr>
-    </w:p>
-    <w:p>
-      <w:pPr>
-        <w:pStyle w:val="Normal2"/>
-        <w:rPr>
-          <w:rFonts w:asciiTheme="minorHAnsi" w:hAnsiTheme="minorHAnsi" w:cstheme="minorHAnsi"/>
-          <w:szCs w:val="20"/>
-        </w:rPr>
-      </w:pPr>
-      <w:r>
-        <w:rPr>
-          <w:rFonts w:asciiTheme="minorHAnsi" w:hAnsiTheme="minorHAnsi" w:cstheme="minorHAnsi"/>
-          <w:szCs w:val="20"/>
-        </w:rPr>
-        <w:t xml:space="preserve">**Project </w:t>
-      </w:r>
-      <w:proofErr w:type="gramStart"/>
-      <w:r>
-        <w:rPr>
-          <w:rFonts w:asciiTheme="minorHAnsi" w:hAnsiTheme="minorHAnsi" w:cstheme="minorHAnsi"/>
-          <w:szCs w:val="20"/>
-        </w:rPr>
-        <w:t>Timeline:*</w:t>
-      </w:r>
-      <w:proofErr w:type="gramEnd"/>
-      <w:r>
-        <w:rPr>
-          <w:rFonts w:asciiTheme="minorHAnsi" w:hAnsiTheme="minorHAnsi" w:cstheme="minorHAnsi"/>
-          <w:szCs w:val="20"/>
-        </w:rPr>
-        <w:t>*</w:t>
+        <w:pStyle w:val="Heading2"/>
+      </w:pPr>
+      <w:r>
+        <w:t>Project Timeline:</w:t>
       </w:r>
     </w:p>
     <w:p>
@@ -2343,6 +2195,7 @@
           <w:szCs w:val="22"/>
           <w:lang w:val="en-TR"/>
         </w:rPr>
+        <w:lastRenderedPageBreak/>
         <w:t xml:space="preserve">Lebail, M. (2021) </w:t>
       </w:r>
       <w:r>
@@ -2383,17 +2236,7 @@
           <w:szCs w:val="22"/>
           <w:lang w:val="en-TR"/>
         </w:rPr>
-        <w:t>. Available at: https://www.sortlist.com/blog/penetration-rate/?repeat=w3tc#:~:text=your%20penetration%20rate%3A-</w:t>
-      </w:r>
-      <w:r>
-        <w:rPr>
-          <w:rFonts w:asciiTheme="minorHAnsi" w:hAnsiTheme="minorHAnsi" w:cstheme="minorHAnsi"/>
-          <w:snapToGrid/>
-          <w:szCs w:val="22"/>
-          <w:lang w:val="en-TR"/>
-        </w:rPr>
-        <w:lastRenderedPageBreak/>
-        <w:t xml:space="preserve">,Penetration%20rate%20%3D%20(Number%20of%20consumers%20or%20users%20or%20customers%20%2F,by%20that%20product%20or%20service (Accessed: 05 August 2023). </w:t>
+        <w:t xml:space="preserve">. Available at: https://www.sortlist.com/blog/penetration-rate/?repeat=w3tc#:~:text=your%20penetration%20rate%3A-,Penetration%20rate%20%3D%20(Number%20of%20consumers%20or%20users%20or%20customers%20%2F,by%20that%20product%20or%20service (Accessed: 05 August 2023). </w:t>
       </w:r>
     </w:p>
     <w:p>
@@ -3119,6 +2962,7 @@
           <w:szCs w:val="22"/>
           <w:lang w:val="en-TR"/>
         </w:rPr>
+        <w:lastRenderedPageBreak/>
         <w:t>Online media streaming will benefit from the coronavirus pandemic</w:t>
       </w:r>
       <w:r>
@@ -3175,7 +3019,6 @@
           <w:szCs w:val="22"/>
           <w:lang w:val="en-TR"/>
         </w:rPr>
-        <w:lastRenderedPageBreak/>
         <w:t xml:space="preserve">Research &amp; Editorial (2020) </w:t>
       </w:r>
       <w:r>

</xml_diff>

<commit_message>
Twitter scraping has been added.
</commit_message>
<xml_diff>
--- a/Project Proposal/Delivery/7COSC012W_19489124_Hasan_Guray.docx
+++ b/Project Proposal/Delivery/7COSC012W_19489124_Hasan_Guray.docx
@@ -303,9 +303,8 @@
           <w:bCs/>
           <w:lang w:val="en-GB"/>
         </w:rPr>
-        <w:t xml:space="preserve"> </w:t>
-      </w:r>
-      <w:proofErr w:type="gramStart"/>
+        <w:t xml:space="preserve"> S</w:t>
+      </w:r>
       <w:r>
         <w:rPr>
           <w:rFonts w:ascii="Arial" w:hAnsi="Arial" w:cs="Arial"/>
@@ -313,7 +312,7 @@
           <w:bCs/>
           <w:lang w:val="en-GB"/>
         </w:rPr>
-        <w:t>S</w:t>
+        <w:t>ocial</w:t>
       </w:r>
       <w:r>
         <w:rPr>
@@ -322,7 +321,7 @@
           <w:bCs/>
           <w:lang w:val="en-GB"/>
         </w:rPr>
-        <w:t>ocial</w:t>
+        <w:t xml:space="preserve"> M</w:t>
       </w:r>
       <w:r>
         <w:rPr>
@@ -331,18 +330,8 @@
           <w:bCs/>
           <w:lang w:val="en-GB"/>
         </w:rPr>
-        <w:t xml:space="preserve"> M</w:t>
-      </w:r>
-      <w:r>
-        <w:rPr>
-          <w:rFonts w:ascii="Arial" w:hAnsi="Arial" w:cs="Arial"/>
-          <w:b/>
-          <w:bCs/>
-          <w:lang w:val="en-GB"/>
-        </w:rPr>
         <w:t>edia</w:t>
       </w:r>
-      <w:proofErr w:type="gramEnd"/>
       <w:r>
         <w:rPr>
           <w:rFonts w:ascii="Arial" w:hAnsi="Arial" w:cs="Arial"/>
@@ -814,25 +803,7 @@
           <w:bCs/>
           <w:szCs w:val="22"/>
         </w:rPr>
-        <w:t xml:space="preserve"> Apple products, </w:t>
-      </w:r>
-      <w:proofErr w:type="gramStart"/>
-      <w:r>
-        <w:rPr>
-          <w:rFonts w:ascii="Arial" w:hAnsi="Arial" w:cs="Arial"/>
-          <w:bCs/>
-          <w:szCs w:val="22"/>
-        </w:rPr>
-        <w:t>Social</w:t>
-      </w:r>
-      <w:proofErr w:type="gramEnd"/>
-      <w:r>
-        <w:rPr>
-          <w:rFonts w:ascii="Arial" w:hAnsi="Arial" w:cs="Arial"/>
-          <w:bCs/>
-          <w:szCs w:val="22"/>
-        </w:rPr>
-        <w:t xml:space="preserve"> media, E-commerce websites.</w:t>
+        <w:t xml:space="preserve"> Apple products, Social media, E-commerce websites.</w:t>
       </w:r>
     </w:p>
     <w:p>
@@ -962,22 +933,19 @@
         <w:rPr>
           <w:rFonts w:ascii="Arial" w:hAnsi="Arial" w:cs="Arial"/>
         </w:rPr>
-        <w:t xml:space="preserve"> Kaur's tweet sentiment study noted Apple's positivity dominance via Naive Bayes (</w:t>
-      </w:r>
-      <w:hyperlink r:id="rId12" w:history="1">
-        <w:r>
-          <w:rPr>
-            <w:rStyle w:val="Hyperlink"/>
-            <w:rFonts w:ascii="Arial" w:hAnsi="Arial" w:cs="Arial"/>
-          </w:rPr>
-          <w:t>https://www.researchgate.net/publication/353072253_Sentimental_Analysis_on_Apple_Tweets_with_Machine_Learning_Technique</w:t>
-        </w:r>
-      </w:hyperlink>
-      <w:r>
-        <w:rPr>
-          <w:rFonts w:ascii="Arial" w:hAnsi="Arial" w:cs="Arial"/>
-        </w:rPr>
-        <w:t xml:space="preserve"> accessed on 10 August 2023). </w:t>
+        <w:t xml:space="preserve"> Kaur's tweet sentiment study noted Apple's positivity dominance via Naive Bayes </w:t>
+      </w:r>
+      <w:r>
+        <w:rPr>
+          <w:rFonts w:ascii="Arial" w:hAnsi="Arial" w:cs="Arial"/>
+        </w:rPr>
+        <w:t>(Kaur, 2017)</w:t>
+      </w:r>
+      <w:r>
+        <w:rPr>
+          <w:rFonts w:ascii="Arial" w:hAnsi="Arial" w:cs="Arial"/>
+        </w:rPr>
+        <w:t xml:space="preserve">. </w:t>
       </w:r>
       <w:proofErr w:type="spellStart"/>
       <w:r>
@@ -1005,28 +973,39 @@
         <w:rPr>
           <w:rFonts w:ascii="Arial" w:hAnsi="Arial" w:cs="Arial"/>
         </w:rPr>
-        <w:t xml:space="preserve"> forecast Apple stock movements through Twitter (</w:t>
-      </w:r>
-      <w:hyperlink r:id="rId13" w:history="1">
-        <w:r>
-          <w:rPr>
-            <w:rStyle w:val="Hyperlink"/>
-            <w:rFonts w:ascii="Arial" w:hAnsi="Arial" w:cs="Arial"/>
-          </w:rPr>
-          <w:t>https://citeseerx.ist.psu.edu/document?repid=rep1&amp;type=pdf&amp;doi=ba53a72840a5e9dd5787235007a873984d3a4f3d</w:t>
-        </w:r>
-      </w:hyperlink>
-      <w:r>
-        <w:rPr>
-          <w:rFonts w:ascii="Arial" w:hAnsi="Arial" w:cs="Arial"/>
-        </w:rPr>
-        <w:t xml:space="preserve"> accessed on 10 August 2023). Hassan </w:t>
+        <w:t xml:space="preserve"> forecast Apple stock movements through Twitter </w:t>
+      </w:r>
+      <w:r>
+        <w:rPr>
+          <w:rFonts w:ascii="Arial" w:hAnsi="Arial" w:cs="Arial"/>
+        </w:rPr>
+        <w:t>(</w:t>
       </w:r>
       <w:proofErr w:type="spellStart"/>
       <w:r>
         <w:rPr>
           <w:rFonts w:ascii="Arial" w:hAnsi="Arial" w:cs="Arial"/>
         </w:rPr>
+        <w:t>Smailović</w:t>
+      </w:r>
+      <w:proofErr w:type="spellEnd"/>
+      <w:r>
+        <w:rPr>
+          <w:rFonts w:ascii="Arial" w:hAnsi="Arial" w:cs="Arial"/>
+        </w:rPr>
+        <w:t xml:space="preserve"> et al.)</w:t>
+      </w:r>
+      <w:r>
+        <w:rPr>
+          <w:rFonts w:ascii="Arial" w:hAnsi="Arial" w:cs="Arial"/>
+        </w:rPr>
+        <w:t xml:space="preserve">. Hassan </w:t>
+      </w:r>
+      <w:proofErr w:type="spellStart"/>
+      <w:r>
+        <w:rPr>
+          <w:rFonts w:ascii="Arial" w:hAnsi="Arial" w:cs="Arial"/>
+        </w:rPr>
         <w:t>Saif's</w:t>
       </w:r>
       <w:proofErr w:type="spellEnd"/>
@@ -1034,91 +1013,130 @@
         <w:rPr>
           <w:rFonts w:ascii="Arial" w:hAnsi="Arial" w:cs="Arial"/>
         </w:rPr>
-        <w:t xml:space="preserve"> research improved </w:t>
+        <w:t xml:space="preserve"> research improved sentiment prediction accuracy using semantic concepts</w:t>
+      </w:r>
+      <w:r>
+        <w:rPr>
+          <w:rFonts w:ascii="Arial" w:hAnsi="Arial" w:cs="Arial"/>
+        </w:rPr>
+        <w:t xml:space="preserve"> </w:t>
+      </w:r>
+      <w:r>
+        <w:rPr>
+          <w:rFonts w:ascii="Arial" w:hAnsi="Arial" w:cs="Arial"/>
+        </w:rPr>
+        <w:t>(</w:t>
+      </w:r>
+      <w:proofErr w:type="spellStart"/>
+      <w:r>
+        <w:rPr>
+          <w:rFonts w:ascii="Arial" w:hAnsi="Arial" w:cs="Arial"/>
+        </w:rPr>
+        <w:t>Saif</w:t>
+      </w:r>
+      <w:proofErr w:type="spellEnd"/>
+      <w:r>
+        <w:rPr>
+          <w:rFonts w:ascii="Arial" w:hAnsi="Arial" w:cs="Arial"/>
+        </w:rPr>
+        <w:t xml:space="preserve"> et al., 2012)</w:t>
+      </w:r>
+      <w:r>
+        <w:rPr>
+          <w:rFonts w:ascii="Arial" w:hAnsi="Arial" w:cs="Arial"/>
+        </w:rPr>
+        <w:t>.</w:t>
+      </w:r>
+      <w:r>
+        <w:rPr>
+          <w:rFonts w:ascii="Arial" w:hAnsi="Arial" w:cs="Arial"/>
+        </w:rPr>
+        <w:t xml:space="preserve">Rubi Gupta enhanced stock price prediction with microblogging sentiments </w:t>
+      </w:r>
+      <w:r>
+        <w:rPr>
+          <w:rFonts w:ascii="Arial" w:hAnsi="Arial" w:cs="Arial"/>
+        </w:rPr>
+        <w:t>(Gupta &amp; Chen, 2020)</w:t>
+      </w:r>
+      <w:r>
+        <w:rPr>
+          <w:rFonts w:ascii="Arial" w:hAnsi="Arial" w:cs="Arial"/>
+        </w:rPr>
+        <w:t xml:space="preserve">. </w:t>
+      </w:r>
+      <w:r>
+        <w:rPr>
+          <w:rFonts w:ascii="Arial" w:hAnsi="Arial" w:cs="Arial"/>
+        </w:rPr>
+        <w:t xml:space="preserve">Elly </w:t>
+      </w:r>
+      <w:proofErr w:type="spellStart"/>
+      <w:r>
+        <w:rPr>
+          <w:rFonts w:ascii="Arial" w:hAnsi="Arial" w:cs="Arial"/>
+        </w:rPr>
+        <w:t>Indrayuni</w:t>
+      </w:r>
+      <w:proofErr w:type="spellEnd"/>
+      <w:r>
+        <w:rPr>
+          <w:rFonts w:ascii="Arial" w:hAnsi="Arial" w:cs="Arial"/>
+        </w:rPr>
+        <w:t xml:space="preserve"> optimized SVM for Apple product review sentiment classification </w:t>
+      </w:r>
+      <w:r>
+        <w:rPr>
+          <w:rFonts w:ascii="Arial" w:hAnsi="Arial" w:cs="Arial"/>
+        </w:rPr>
+        <w:t>(</w:t>
+      </w:r>
+      <w:proofErr w:type="spellStart"/>
+      <w:r>
+        <w:rPr>
+          <w:rFonts w:ascii="Arial" w:hAnsi="Arial" w:cs="Arial"/>
+        </w:rPr>
+        <w:t>Indrayuni</w:t>
+      </w:r>
+      <w:proofErr w:type="spellEnd"/>
+      <w:r>
+        <w:rPr>
+          <w:rFonts w:ascii="Arial" w:hAnsi="Arial" w:cs="Arial"/>
+        </w:rPr>
+        <w:t xml:space="preserve"> &amp; </w:t>
+      </w:r>
+      <w:proofErr w:type="spellStart"/>
+      <w:r>
+        <w:rPr>
+          <w:rFonts w:ascii="Arial" w:hAnsi="Arial" w:cs="Arial"/>
+        </w:rPr>
+        <w:t>Nurhadi</w:t>
+      </w:r>
+      <w:proofErr w:type="spellEnd"/>
+      <w:r>
+        <w:rPr>
+          <w:rFonts w:ascii="Arial" w:hAnsi="Arial" w:cs="Arial"/>
+        </w:rPr>
+        <w:t>, 2020)</w:t>
+      </w:r>
+      <w:r>
+        <w:rPr>
+          <w:rFonts w:ascii="Arial" w:hAnsi="Arial" w:cs="Arial"/>
+        </w:rPr>
+        <w:t>.</w:t>
+      </w:r>
+      <w:r>
+        <w:rPr>
+          <w:rFonts w:ascii="Arial" w:hAnsi="Arial" w:cs="Arial"/>
+        </w:rPr>
+        <w:t xml:space="preserve">Though extensive research covers Apple sentiment, </w:t>
       </w:r>
       <w:r>
         <w:rPr>
           <w:rFonts w:ascii="Arial" w:hAnsi="Arial" w:cs="Arial"/>
         </w:rPr>
         <w:lastRenderedPageBreak/>
-        <w:t>sentiment prediction accuracy using semantic concepts (</w:t>
-      </w:r>
-      <w:hyperlink r:id="rId14" w:history="1">
-        <w:r>
-          <w:rPr>
-            <w:rStyle w:val="Hyperlink"/>
-            <w:rFonts w:ascii="Arial" w:hAnsi="Arial" w:cs="Arial"/>
-          </w:rPr>
-          <w:t>https://link.springer.com/chapter/10.1007/978-3-642-35176-1_32</w:t>
-        </w:r>
-      </w:hyperlink>
-      <w:r>
-        <w:rPr>
-          <w:rFonts w:ascii="Arial" w:hAnsi="Arial" w:cs="Arial"/>
-        </w:rPr>
-        <w:t xml:space="preserve"> accessed on 10 August 2023). Rubi Gupta enhanced stock price prediction with microblogging sentiments </w:t>
-      </w:r>
-      <w:r>
-        <w:rPr>
-          <w:rFonts w:ascii="Arial" w:hAnsi="Arial" w:cs="Arial"/>
-        </w:rPr>
-        <w:t>(</w:t>
-      </w:r>
-      <w:hyperlink r:id="rId15" w:history="1">
-        <w:r>
-          <w:rPr>
-            <w:rStyle w:val="Hyperlink"/>
-            <w:rFonts w:ascii="Arial" w:hAnsi="Arial" w:cs="Arial"/>
-          </w:rPr>
-          <w:t>https://ieeexplore.ieee.org/abstract/document/9175549</w:t>
-        </w:r>
-      </w:hyperlink>
-      <w:r>
-        <w:rPr>
-          <w:rFonts w:ascii="Arial" w:hAnsi="Arial" w:cs="Arial"/>
-        </w:rPr>
-        <w:t xml:space="preserve"> accessed on 10 August 2023). </w:t>
-      </w:r>
-      <w:r>
-        <w:rPr>
-          <w:rFonts w:ascii="Arial" w:hAnsi="Arial" w:cs="Arial"/>
-        </w:rPr>
-        <w:t xml:space="preserve">Elly </w:t>
-      </w:r>
-      <w:proofErr w:type="spellStart"/>
-      <w:r>
-        <w:rPr>
-          <w:rFonts w:ascii="Arial" w:hAnsi="Arial" w:cs="Arial"/>
-        </w:rPr>
-        <w:t>Indrayuni</w:t>
-      </w:r>
-      <w:proofErr w:type="spellEnd"/>
-      <w:r>
-        <w:rPr>
-          <w:rFonts w:ascii="Arial" w:hAnsi="Arial" w:cs="Arial"/>
-        </w:rPr>
-        <w:t xml:space="preserve"> optimized SVM for Apple product review sentiment classification (</w:t>
-      </w:r>
-      <w:hyperlink r:id="rId16" w:history="1">
-        <w:r>
-          <w:rPr>
-            <w:rStyle w:val="Hyperlink"/>
-            <w:rFonts w:ascii="Arial" w:hAnsi="Arial" w:cs="Arial"/>
-          </w:rPr>
-          <w:t>https://www.researchgate.net/publication/340674251_Optimizing_Genetic_Algorithms_for_Sentiment_Analysis_of_Apple_Product_Reviews_Using_SVM</w:t>
-        </w:r>
-      </w:hyperlink>
-      <w:r>
-        <w:rPr>
-          <w:rFonts w:ascii="Arial" w:hAnsi="Arial" w:cs="Arial"/>
-        </w:rPr>
-        <w:t xml:space="preserve"> accessed on </w:t>
-      </w:r>
-      <w:r>
-        <w:rPr>
-          <w:rFonts w:ascii="Arial" w:hAnsi="Arial" w:cs="Arial"/>
-        </w:rPr>
-        <w:t>10 August 2023). Though extensive research covers Apple sentiment, a direct e-commerce and social media comparison is missing. This project aims to bridge this gap, pioneering new territory. Thorough data collection, preprocessing, and analysis enrich academia and offer strategic guidance for businesses in digital environments.</w:t>
+        <w:t>a direct e-commerce and social media comparison is missing. This project aims to bridge this gap, pioneering new territory. Thorough data collection, preprocessing, and analysis enrich academia and offer strategic guidance for businesses in digital environments.</w:t>
       </w:r>
     </w:p>
     <w:p>
@@ -1198,14 +1216,7 @@
           <w:rFonts w:ascii="Arial" w:hAnsi="Arial" w:cs="Arial"/>
           <w:lang w:val="en-GB"/>
         </w:rPr>
-        <w:t>Analyse</w:t>
-      </w:r>
-      <w:r>
-        <w:rPr>
-          <w:rFonts w:ascii="Arial" w:hAnsi="Arial" w:cs="Arial"/>
-          <w:lang w:val="en-GB"/>
-        </w:rPr>
-        <w:t xml:space="preserve"> sentiment trends across both platforms, accounting for evolving dynamics, demographic shifts, and changes in product features, to discern and interpret sentiment patterns over time.</w:t>
+        <w:t>Analyse sentiment trends across both platforms, accounting for evolving dynamics, demographic shifts, and changes in product features, to discern and interpret sentiment patterns over time.</w:t>
       </w:r>
     </w:p>
     <w:p>
@@ -1289,36 +1300,20 @@
           <w:rFonts w:ascii="Arial" w:hAnsi="Arial" w:cs="Arial"/>
           <w:lang w:val="en-GB"/>
         </w:rPr>
-        <w:t xml:space="preserve">Address data quality challenges using robust preprocessing </w:t>
-      </w:r>
-      <w:proofErr w:type="gramStart"/>
+        <w:t xml:space="preserve">Address data quality challenges using robust preprocessing techniques, </w:t>
+      </w:r>
       <w:r>
         <w:rPr>
           <w:rFonts w:ascii="Arial" w:hAnsi="Arial" w:cs="Arial"/>
           <w:lang w:val="en-GB"/>
         </w:rPr>
-        <w:t xml:space="preserve">techniques, </w:t>
+        <w:t xml:space="preserve">and </w:t>
       </w:r>
       <w:r>
         <w:rPr>
           <w:rFonts w:ascii="Arial" w:hAnsi="Arial" w:cs="Arial"/>
           <w:lang w:val="en-GB"/>
         </w:rPr>
-        <w:t>and</w:t>
-      </w:r>
-      <w:proofErr w:type="gramEnd"/>
-      <w:r>
-        <w:rPr>
-          <w:rFonts w:ascii="Arial" w:hAnsi="Arial" w:cs="Arial"/>
-          <w:lang w:val="en-GB"/>
-        </w:rPr>
-        <w:t xml:space="preserve"> </w:t>
-      </w:r>
-      <w:r>
-        <w:rPr>
-          <w:rFonts w:ascii="Arial" w:hAnsi="Arial" w:cs="Arial"/>
-          <w:lang w:val="en-GB"/>
-        </w:rPr>
         <w:t>manage bias through diverse training data and debiasing methods.</w:t>
       </w:r>
     </w:p>
@@ -1336,15 +1331,85 @@
           <w:rFonts w:ascii="Arial" w:hAnsi="Arial" w:cs="Arial"/>
           <w:szCs w:val="22"/>
         </w:rPr>
+        <w:t>Pr</w:t>
+      </w:r>
+      <w:r>
+        <w:rPr>
+          <w:rFonts w:ascii="Arial" w:hAnsi="Arial" w:cs="Arial"/>
+          <w:szCs w:val="22"/>
+        </w:rPr>
+        <w:t>oject</w:t>
+      </w:r>
+    </w:p>
+    <w:p>
+      <w:pPr>
+        <w:pStyle w:val="Heading2"/>
+        <w:spacing w:line="360" w:lineRule="auto"/>
+        <w:rPr>
+          <w:rFonts w:ascii="Arial" w:hAnsi="Arial" w:cs="Arial"/>
+          <w:szCs w:val="22"/>
+        </w:rPr>
+      </w:pPr>
+      <w:r>
+        <w:rPr>
+          <w:rFonts w:ascii="Arial" w:hAnsi="Arial" w:cs="Arial"/>
+          <w:szCs w:val="22"/>
+        </w:rPr>
+        <w:t>Data Collection and Preprocessing</w:t>
+      </w:r>
+    </w:p>
+    <w:p>
+      <w:pPr>
+        <w:pStyle w:val="Normal2"/>
+        <w:spacing w:line="360" w:lineRule="auto"/>
+        <w:rPr>
+          <w:rFonts w:ascii="Arial" w:hAnsi="Arial" w:cs="Arial"/>
+        </w:rPr>
+      </w:pPr>
+      <w:r>
+        <w:rPr>
+          <w:rFonts w:ascii="Arial" w:hAnsi="Arial" w:cs="Arial"/>
+        </w:rPr>
+        <w:t>Data collection will start from platforms like YouTube, Reddit, Amazon, and eBay, employing web scraping to extract relevant user content like comments and reviews about Apple products. Metadata including timestamps, user profiles, and platform-specific features will also be collected to contextualize sentiment analysis.</w:t>
+      </w:r>
+    </w:p>
+    <w:p>
+      <w:pPr>
+        <w:pStyle w:val="Heading2"/>
+        <w:spacing w:line="360" w:lineRule="auto"/>
+        <w:rPr>
+          <w:rFonts w:ascii="Arial" w:hAnsi="Arial" w:cs="Arial"/>
+          <w:szCs w:val="22"/>
+        </w:rPr>
+      </w:pPr>
+      <w:r>
+        <w:rPr>
+          <w:rFonts w:ascii="Arial" w:hAnsi="Arial" w:cs="Arial"/>
+          <w:szCs w:val="22"/>
+        </w:rPr>
+        <w:t>Sentiment Analysis Techniques</w:t>
+      </w:r>
+    </w:p>
+    <w:p>
+      <w:pPr>
+        <w:pStyle w:val="Normal2"/>
+        <w:spacing w:line="360" w:lineRule="auto"/>
+        <w:rPr>
+          <w:rFonts w:ascii="Arial" w:hAnsi="Arial" w:cs="Arial"/>
+        </w:rPr>
+      </w:pPr>
+      <w:r>
+        <w:rPr>
+          <w:rFonts w:ascii="Arial" w:hAnsi="Arial" w:cs="Arial"/>
+        </w:rPr>
+        <w:t xml:space="preserve">To capture sentiment complexity across platforms, a blend of adapted methods will be used. This includes lexicon-based approaches assigning sentiment scores to words and </w:t>
+      </w:r>
+      <w:r>
+        <w:rPr>
+          <w:rFonts w:ascii="Arial" w:hAnsi="Arial" w:cs="Arial"/>
+        </w:rPr>
         <w:lastRenderedPageBreak/>
-        <w:t>Pr</w:t>
-      </w:r>
-      <w:r>
-        <w:rPr>
-          <w:rFonts w:ascii="Arial" w:hAnsi="Arial" w:cs="Arial"/>
-          <w:szCs w:val="22"/>
-        </w:rPr>
-        <w:t>oject</w:t>
+        <w:t>phrases, as well as ML models like Naive Bayes, Support Vector Machines (SVM), Recurrent Neural Networks (RNN), Transformer-based models like BERT, and LexMo for emotion analysis.</w:t>
       </w:r>
     </w:p>
     <w:p>
@@ -1361,22 +1426,22 @@
           <w:rFonts w:ascii="Arial" w:hAnsi="Arial" w:cs="Arial"/>
           <w:szCs w:val="22"/>
         </w:rPr>
-        <w:t>Data Collection and Preprocessing</w:t>
-      </w:r>
-    </w:p>
-    <w:p>
-      <w:pPr>
-        <w:pStyle w:val="Normal2"/>
-        <w:spacing w:line="360" w:lineRule="auto"/>
-        <w:rPr>
-          <w:rFonts w:ascii="Arial" w:hAnsi="Arial" w:cs="Arial"/>
-        </w:rPr>
-      </w:pPr>
-      <w:r>
-        <w:rPr>
-          <w:rFonts w:ascii="Arial" w:hAnsi="Arial" w:cs="Arial"/>
-        </w:rPr>
-        <w:t>Data collection will start from platforms like YouTube, Reddit, Amazon, and eBay, employing web scraping to extract relevant user content like comments and reviews about Apple products. Metadata including timestamps, user profiles, and platform-specific features will also be collected to contextualize sentiment analysis.</w:t>
+        <w:t>Comparative Analysis and Insights</w:t>
+      </w:r>
+    </w:p>
+    <w:p>
+      <w:pPr>
+        <w:pStyle w:val="Normal2"/>
+        <w:spacing w:line="360" w:lineRule="auto"/>
+        <w:rPr>
+          <w:rFonts w:ascii="Arial" w:hAnsi="Arial" w:cs="Arial"/>
+        </w:rPr>
+      </w:pPr>
+      <w:r>
+        <w:rPr>
+          <w:rFonts w:ascii="Arial" w:hAnsi="Arial" w:cs="Arial"/>
+        </w:rPr>
+        <w:t>The project's essence is a thorough sentiment comparison between social media and e-commerce platforms. It involves tracking sentiment trends over time, exploring variations, and aspect-based comparisons for nuanced understanding.</w:t>
       </w:r>
     </w:p>
     <w:p>
@@ -1393,70 +1458,6 @@
           <w:rFonts w:ascii="Arial" w:hAnsi="Arial" w:cs="Arial"/>
           <w:szCs w:val="22"/>
         </w:rPr>
-        <w:t>Sentiment Analysis Techniques</w:t>
-      </w:r>
-    </w:p>
-    <w:p>
-      <w:pPr>
-        <w:pStyle w:val="Normal2"/>
-        <w:spacing w:line="360" w:lineRule="auto"/>
-        <w:rPr>
-          <w:rFonts w:ascii="Arial" w:hAnsi="Arial" w:cs="Arial"/>
-        </w:rPr>
-      </w:pPr>
-      <w:r>
-        <w:rPr>
-          <w:rFonts w:ascii="Arial" w:hAnsi="Arial" w:cs="Arial"/>
-        </w:rPr>
-        <w:t>To capture sentiment complexity across platforms, a blend of adapted methods will be used. This includes lexicon-based approaches assigning sentiment scores to words and phrases, as well as ML models like Naive Bayes, Support Vector Machines (SVM), Recurrent Neural Networks (RNN), Transformer-based models like BERT, and LexMo for emotion analysis.</w:t>
-      </w:r>
-    </w:p>
-    <w:p>
-      <w:pPr>
-        <w:pStyle w:val="Heading2"/>
-        <w:spacing w:line="360" w:lineRule="auto"/>
-        <w:rPr>
-          <w:rFonts w:ascii="Arial" w:hAnsi="Arial" w:cs="Arial"/>
-          <w:szCs w:val="22"/>
-        </w:rPr>
-      </w:pPr>
-      <w:r>
-        <w:rPr>
-          <w:rFonts w:ascii="Arial" w:hAnsi="Arial" w:cs="Arial"/>
-          <w:szCs w:val="22"/>
-        </w:rPr>
-        <w:t>Comparative Analysis and Insights</w:t>
-      </w:r>
-    </w:p>
-    <w:p>
-      <w:pPr>
-        <w:pStyle w:val="Normal2"/>
-        <w:spacing w:line="360" w:lineRule="auto"/>
-        <w:rPr>
-          <w:rFonts w:ascii="Arial" w:hAnsi="Arial" w:cs="Arial"/>
-        </w:rPr>
-      </w:pPr>
-      <w:r>
-        <w:rPr>
-          <w:rFonts w:ascii="Arial" w:hAnsi="Arial" w:cs="Arial"/>
-        </w:rPr>
-        <w:t>The project's essence is a thorough sentiment comparison between social media and e-commerce platforms. It involves tracking sentiment trends over time, exploring variations, and aspect-based comparisons for nuanced understanding.</w:t>
-      </w:r>
-    </w:p>
-    <w:p>
-      <w:pPr>
-        <w:pStyle w:val="Heading2"/>
-        <w:spacing w:line="360" w:lineRule="auto"/>
-        <w:rPr>
-          <w:rFonts w:ascii="Arial" w:hAnsi="Arial" w:cs="Arial"/>
-          <w:szCs w:val="22"/>
-        </w:rPr>
-      </w:pPr>
-      <w:r>
-        <w:rPr>
-          <w:rFonts w:ascii="Arial" w:hAnsi="Arial" w:cs="Arial"/>
-          <w:szCs w:val="22"/>
-        </w:rPr>
         <w:t>Output and Project Management</w:t>
       </w:r>
     </w:p>
@@ -1487,7 +1488,19 @@
         <w:rPr>
           <w:rFonts w:ascii="Arial" w:hAnsi="Arial" w:cs="Arial"/>
         </w:rPr>
-        <w:t xml:space="preserve">The project's management will be organized through a series of milestones. The initial phase involves data collection and preprocessing, spanning Weeks 1 to </w:t>
+        <w:t>The project's management will be organized through a series of milestones</w:t>
+      </w:r>
+      <w:r>
+        <w:rPr>
+          <w:rFonts w:ascii="Arial" w:hAnsi="Arial" w:cs="Arial"/>
+        </w:rPr>
+        <w:t xml:space="preserve"> (Appendix A)</w:t>
+      </w:r>
+      <w:r>
+        <w:rPr>
+          <w:rFonts w:ascii="Arial" w:hAnsi="Arial" w:cs="Arial"/>
+        </w:rPr>
+        <w:t xml:space="preserve">. The initial phase involves data collection and preprocessing, spanning Weeks 1 to </w:t>
       </w:r>
       <w:r>
         <w:rPr>
@@ -1592,7 +1605,6 @@
         <w:rPr>
           <w:rFonts w:ascii="Arial" w:hAnsi="Arial" w:cs="Arial"/>
         </w:rPr>
-        <w:lastRenderedPageBreak/>
         <w:t xml:space="preserve">The final phase, Weeks </w:t>
       </w:r>
       <w:r>
@@ -1736,6 +1748,7 @@
           <w:rFonts w:ascii="Arial" w:hAnsi="Arial" w:cs="Arial"/>
           <w:szCs w:val="22"/>
         </w:rPr>
+        <w:lastRenderedPageBreak/>
         <w:t>Bias and Generalization:</w:t>
       </w:r>
     </w:p>
@@ -1867,22 +1880,169 @@
         <w:rPr>
           <w:rFonts w:ascii="Arial" w:hAnsi="Arial" w:cs="Arial"/>
         </w:rPr>
-        <w:t xml:space="preserve">Begin with simpler </w:t>
-      </w:r>
-      <w:proofErr w:type="gramStart"/>
-      <w:r>
-        <w:rPr>
-          <w:rFonts w:ascii="Arial" w:hAnsi="Arial" w:cs="Arial"/>
-        </w:rPr>
-        <w:t xml:space="preserve">models, </w:t>
-      </w:r>
-      <w:r>
-        <w:rPr>
-          <w:rFonts w:ascii="Arial" w:hAnsi="Arial" w:cs="Arial"/>
-        </w:rPr>
-        <w:t>and</w:t>
-      </w:r>
-      <w:proofErr w:type="gramEnd"/>
+        <w:t xml:space="preserve">Begin with simpler models, </w:t>
+      </w:r>
+      <w:r>
+        <w:rPr>
+          <w:rFonts w:ascii="Arial" w:hAnsi="Arial" w:cs="Arial"/>
+        </w:rPr>
+        <w:t xml:space="preserve">and </w:t>
+      </w:r>
+      <w:r>
+        <w:rPr>
+          <w:rFonts w:ascii="Arial" w:hAnsi="Arial" w:cs="Arial"/>
+        </w:rPr>
+        <w:t xml:space="preserve">escalate complexity if required. Feature importance analysis highlights influential words/features. Monitor performance, </w:t>
+      </w:r>
+      <w:r>
+        <w:rPr>
+          <w:rFonts w:ascii="Arial" w:hAnsi="Arial" w:cs="Arial"/>
+        </w:rPr>
+        <w:t xml:space="preserve">and </w:t>
+      </w:r>
+      <w:r>
+        <w:rPr>
+          <w:rFonts w:ascii="Arial" w:hAnsi="Arial" w:cs="Arial"/>
+        </w:rPr>
+        <w:t>fine-tune hyperparameters for optimal results.</w:t>
+      </w:r>
+    </w:p>
+    <w:p>
+      <w:pPr>
+        <w:pStyle w:val="Heading1"/>
+        <w:spacing w:line="360" w:lineRule="auto"/>
+        <w:rPr>
+          <w:rFonts w:ascii="Arial" w:hAnsi="Arial" w:cs="Arial"/>
+          <w:szCs w:val="22"/>
+        </w:rPr>
+      </w:pPr>
+      <w:r>
+        <w:rPr>
+          <w:rFonts w:ascii="Arial" w:hAnsi="Arial" w:cs="Arial"/>
+          <w:szCs w:val="22"/>
+        </w:rPr>
+        <w:t>resources</w:t>
+      </w:r>
+    </w:p>
+    <w:p>
+      <w:pPr>
+        <w:pStyle w:val="Heading2"/>
+        <w:spacing w:line="360" w:lineRule="auto"/>
+        <w:rPr>
+          <w:rFonts w:ascii="Arial" w:hAnsi="Arial" w:cs="Arial"/>
+          <w:szCs w:val="22"/>
+        </w:rPr>
+      </w:pPr>
+      <w:r>
+        <w:rPr>
+          <w:rFonts w:ascii="Arial" w:hAnsi="Arial" w:cs="Arial"/>
+          <w:szCs w:val="22"/>
+        </w:rPr>
+        <w:t>Hardware Resources:</w:t>
+      </w:r>
+    </w:p>
+    <w:p>
+      <w:pPr>
+        <w:pStyle w:val="Normal2"/>
+        <w:spacing w:line="360" w:lineRule="auto"/>
+        <w:rPr>
+          <w:rFonts w:ascii="Arial" w:hAnsi="Arial" w:cs="Arial"/>
+        </w:rPr>
+      </w:pPr>
+      <w:r>
+        <w:rPr>
+          <w:rFonts w:ascii="Arial" w:hAnsi="Arial" w:cs="Arial"/>
+        </w:rPr>
+        <w:t>A robust personal computer will support diverse tasks, including data preprocessing, model development, and analysis. Sufficient storage is vital for extensive datasets, files, trained models, and intermediate results.</w:t>
+      </w:r>
+    </w:p>
+    <w:p>
+      <w:pPr>
+        <w:pStyle w:val="Heading2"/>
+        <w:spacing w:line="360" w:lineRule="auto"/>
+        <w:rPr>
+          <w:rFonts w:ascii="Arial" w:hAnsi="Arial" w:cs="Arial"/>
+          <w:szCs w:val="22"/>
+        </w:rPr>
+      </w:pPr>
+      <w:r>
+        <w:rPr>
+          <w:rFonts w:ascii="Arial" w:hAnsi="Arial" w:cs="Arial"/>
+          <w:szCs w:val="22"/>
+        </w:rPr>
+        <w:t>Software Resources:</w:t>
+      </w:r>
+    </w:p>
+    <w:p>
+      <w:pPr>
+        <w:pStyle w:val="Normal2"/>
+        <w:spacing w:line="360" w:lineRule="auto"/>
+        <w:rPr>
+          <w:rFonts w:ascii="Arial" w:hAnsi="Arial" w:cs="Arial"/>
+        </w:rPr>
+      </w:pPr>
+      <w:r>
+        <w:rPr>
+          <w:rFonts w:ascii="Arial" w:hAnsi="Arial" w:cs="Arial"/>
+        </w:rPr>
+        <w:t xml:space="preserve">The project relies on software tools and libraries for efficient development and analysis. Python is key for data processing, sentiment analysis, and model creation. Web scraping tools like </w:t>
+      </w:r>
+      <w:proofErr w:type="spellStart"/>
+      <w:r>
+        <w:rPr>
+          <w:rFonts w:ascii="Arial" w:hAnsi="Arial" w:cs="Arial"/>
+        </w:rPr>
+        <w:t>Praw</w:t>
+      </w:r>
+      <w:proofErr w:type="spellEnd"/>
+      <w:r>
+        <w:rPr>
+          <w:rFonts w:ascii="Arial" w:hAnsi="Arial" w:cs="Arial"/>
+        </w:rPr>
+        <w:t xml:space="preserve">, Google API Client, </w:t>
+      </w:r>
+      <w:proofErr w:type="spellStart"/>
+      <w:r>
+        <w:rPr>
+          <w:rFonts w:ascii="Arial" w:hAnsi="Arial" w:cs="Arial"/>
+        </w:rPr>
+        <w:t>BeautifulSoup</w:t>
+      </w:r>
+      <w:proofErr w:type="spellEnd"/>
+      <w:r>
+        <w:rPr>
+          <w:rFonts w:ascii="Arial" w:hAnsi="Arial" w:cs="Arial"/>
+        </w:rPr>
+        <w:t xml:space="preserve">, and Selenium gather data from platforms. Machine learning libraries (scikit-learn, TensorFlow, </w:t>
+      </w:r>
+      <w:proofErr w:type="spellStart"/>
+      <w:r>
+        <w:rPr>
+          <w:rFonts w:ascii="Arial" w:hAnsi="Arial" w:cs="Arial"/>
+        </w:rPr>
+        <w:t>PyTorch</w:t>
+      </w:r>
+      <w:proofErr w:type="spellEnd"/>
+      <w:r>
+        <w:rPr>
+          <w:rFonts w:ascii="Arial" w:hAnsi="Arial" w:cs="Arial"/>
+        </w:rPr>
+        <w:t xml:space="preserve">) aid model creation. NLP libraries (NLTK, </w:t>
+      </w:r>
+      <w:proofErr w:type="spellStart"/>
+      <w:r>
+        <w:rPr>
+          <w:rFonts w:ascii="Arial" w:hAnsi="Arial" w:cs="Arial"/>
+        </w:rPr>
+        <w:t>spaCy</w:t>
+      </w:r>
+      <w:proofErr w:type="spellEnd"/>
+      <w:r>
+        <w:rPr>
+          <w:rFonts w:ascii="Arial" w:hAnsi="Arial" w:cs="Arial"/>
+        </w:rPr>
+        <w:t>) assist text preprocessing and linguistic analysis. VADER and BERT</w:t>
+      </w:r>
       <w:r>
         <w:rPr>
           <w:rFonts w:ascii="Arial" w:hAnsi="Arial" w:cs="Arial"/>
@@ -1893,36 +2053,33 @@
         <w:rPr>
           <w:rFonts w:ascii="Arial" w:hAnsi="Arial" w:cs="Arial"/>
         </w:rPr>
-        <w:t xml:space="preserve">escalate complexity if required. Feature importance analysis highlights influential words/features. Monitor performance, </w:t>
-      </w:r>
-      <w:r>
-        <w:rPr>
-          <w:rFonts w:ascii="Arial" w:hAnsi="Arial" w:cs="Arial"/>
-        </w:rPr>
-        <w:t xml:space="preserve">and </w:t>
-      </w:r>
-      <w:r>
-        <w:rPr>
-          <w:rFonts w:ascii="Arial" w:hAnsi="Arial" w:cs="Arial"/>
-        </w:rPr>
-        <w:t>fine-tune hyperparameters for optimal results.</w:t>
-      </w:r>
-    </w:p>
-    <w:p>
-      <w:pPr>
-        <w:pStyle w:val="Heading1"/>
-        <w:spacing w:line="360" w:lineRule="auto"/>
-        <w:rPr>
-          <w:rFonts w:ascii="Arial" w:hAnsi="Arial" w:cs="Arial"/>
-          <w:szCs w:val="22"/>
-        </w:rPr>
-      </w:pPr>
-      <w:r>
-        <w:rPr>
-          <w:rFonts w:ascii="Arial" w:hAnsi="Arial" w:cs="Arial"/>
-          <w:szCs w:val="22"/>
-        </w:rPr>
-        <w:t>resources</w:t>
+        <w:t>enable sentiment analysis. Data visualization tools (Matplotlib, Seaborn) show sentiment trends. Version control (GitHub) supports collaboration. IDE (</w:t>
+      </w:r>
+      <w:proofErr w:type="spellStart"/>
+      <w:r>
+        <w:rPr>
+          <w:rFonts w:ascii="Arial" w:hAnsi="Arial" w:cs="Arial"/>
+        </w:rPr>
+        <w:t>Jupyter</w:t>
+      </w:r>
+      <w:proofErr w:type="spellEnd"/>
+      <w:r>
+        <w:rPr>
+          <w:rFonts w:ascii="Arial" w:hAnsi="Arial" w:cs="Arial"/>
+        </w:rPr>
+        <w:t xml:space="preserve"> Notebook) facilitate</w:t>
+      </w:r>
+      <w:r>
+        <w:rPr>
+          <w:rFonts w:ascii="Arial" w:hAnsi="Arial" w:cs="Arial"/>
+        </w:rPr>
+        <w:t>s</w:t>
+      </w:r>
+      <w:r>
+        <w:rPr>
+          <w:rFonts w:ascii="Arial" w:hAnsi="Arial" w:cs="Arial"/>
+        </w:rPr>
+        <w:t xml:space="preserve"> code development.</w:t>
       </w:r>
     </w:p>
     <w:p>
@@ -1939,22 +2096,43 @@
           <w:rFonts w:ascii="Arial" w:hAnsi="Arial" w:cs="Arial"/>
           <w:szCs w:val="22"/>
         </w:rPr>
-        <w:t>Hardware Resources:</w:t>
-      </w:r>
-    </w:p>
-    <w:p>
-      <w:pPr>
-        <w:pStyle w:val="Normal2"/>
-        <w:spacing w:line="360" w:lineRule="auto"/>
-        <w:rPr>
-          <w:rFonts w:ascii="Arial" w:hAnsi="Arial" w:cs="Arial"/>
-        </w:rPr>
-      </w:pPr>
-      <w:r>
-        <w:rPr>
-          <w:rFonts w:ascii="Arial" w:hAnsi="Arial" w:cs="Arial"/>
-        </w:rPr>
-        <w:t>A robust personal computer will support diverse tasks, including data preprocessing, model development, and analysis. Sufficient storage is vital for extensive datasets, files, trained models, and intermediate results.</w:t>
+        <w:t>Library and Research Resources:</w:t>
+      </w:r>
+    </w:p>
+    <w:p>
+      <w:pPr>
+        <w:pStyle w:val="Normal2"/>
+        <w:spacing w:line="360" w:lineRule="auto"/>
+        <w:rPr>
+          <w:rFonts w:ascii="Arial" w:hAnsi="Arial" w:cs="Arial"/>
+        </w:rPr>
+      </w:pPr>
+      <w:r>
+        <w:rPr>
+          <w:rFonts w:ascii="Arial" w:hAnsi="Arial" w:cs="Arial"/>
+        </w:rPr>
+        <w:t xml:space="preserve">Regular access to academic journals, papers, and online resources is vital for staying current with sentiment analysis methods. Platforms like </w:t>
+      </w:r>
+      <w:proofErr w:type="spellStart"/>
+      <w:r>
+        <w:rPr>
+          <w:rFonts w:ascii="Arial" w:hAnsi="Arial" w:cs="Arial"/>
+        </w:rPr>
+        <w:t>arXiv</w:t>
+      </w:r>
+      <w:proofErr w:type="spellEnd"/>
+      <w:r>
+        <w:rPr>
+          <w:rFonts w:ascii="Arial" w:hAnsi="Arial" w:cs="Arial"/>
+        </w:rPr>
+        <w:t xml:space="preserve">, IEEE Xplore, and ResearchGate offer research materials. Medium, Kaggle, and Towards Data Science will be </w:t>
+      </w:r>
+      <w:r>
+        <w:rPr>
+          <w:rFonts w:ascii="Arial" w:hAnsi="Arial" w:cs="Arial"/>
+        </w:rPr>
+        <w:lastRenderedPageBreak/>
+        <w:t>utilized for comprehensive resource exploration and method analysis, guiding project decisions in line with best practices and field innovation.</w:t>
       </w:r>
     </w:p>
     <w:p>
@@ -1971,117 +2149,22 @@
           <w:rFonts w:ascii="Arial" w:hAnsi="Arial" w:cs="Arial"/>
           <w:szCs w:val="22"/>
         </w:rPr>
-        <w:lastRenderedPageBreak/>
-        <w:t>Software Resources:</w:t>
-      </w:r>
-    </w:p>
-    <w:p>
-      <w:pPr>
-        <w:pStyle w:val="Normal2"/>
-        <w:spacing w:line="360" w:lineRule="auto"/>
-        <w:rPr>
-          <w:rFonts w:ascii="Arial" w:hAnsi="Arial" w:cs="Arial"/>
-        </w:rPr>
-      </w:pPr>
-      <w:r>
-        <w:rPr>
-          <w:rFonts w:ascii="Arial" w:hAnsi="Arial" w:cs="Arial"/>
-        </w:rPr>
-        <w:t xml:space="preserve">The project relies on software tools and libraries for efficient development and analysis. Python is key for data processing, sentiment analysis, and model creation. Web scraping tools like </w:t>
-      </w:r>
-      <w:proofErr w:type="spellStart"/>
-      <w:r>
-        <w:rPr>
-          <w:rFonts w:ascii="Arial" w:hAnsi="Arial" w:cs="Arial"/>
-        </w:rPr>
-        <w:t>Praw</w:t>
-      </w:r>
-      <w:proofErr w:type="spellEnd"/>
-      <w:r>
-        <w:rPr>
-          <w:rFonts w:ascii="Arial" w:hAnsi="Arial" w:cs="Arial"/>
-        </w:rPr>
-        <w:t xml:space="preserve">, Google API Client, </w:t>
-      </w:r>
-      <w:proofErr w:type="spellStart"/>
-      <w:r>
-        <w:rPr>
-          <w:rFonts w:ascii="Arial" w:hAnsi="Arial" w:cs="Arial"/>
-        </w:rPr>
-        <w:t>BeautifulSoup</w:t>
-      </w:r>
-      <w:proofErr w:type="spellEnd"/>
-      <w:r>
-        <w:rPr>
-          <w:rFonts w:ascii="Arial" w:hAnsi="Arial" w:cs="Arial"/>
-        </w:rPr>
-        <w:t xml:space="preserve">, and Selenium gather data from platforms. Machine learning libraries (scikit-learn, TensorFlow, </w:t>
-      </w:r>
-      <w:proofErr w:type="spellStart"/>
-      <w:r>
-        <w:rPr>
-          <w:rFonts w:ascii="Arial" w:hAnsi="Arial" w:cs="Arial"/>
-        </w:rPr>
-        <w:t>PyTorch</w:t>
-      </w:r>
-      <w:proofErr w:type="spellEnd"/>
-      <w:r>
-        <w:rPr>
-          <w:rFonts w:ascii="Arial" w:hAnsi="Arial" w:cs="Arial"/>
-        </w:rPr>
-        <w:t xml:space="preserve">) aid model creation. NLP libraries (NLTK, </w:t>
-      </w:r>
-      <w:proofErr w:type="spellStart"/>
-      <w:r>
-        <w:rPr>
-          <w:rFonts w:ascii="Arial" w:hAnsi="Arial" w:cs="Arial"/>
-        </w:rPr>
-        <w:t>spaCy</w:t>
-      </w:r>
-      <w:proofErr w:type="spellEnd"/>
-      <w:r>
-        <w:rPr>
-          <w:rFonts w:ascii="Arial" w:hAnsi="Arial" w:cs="Arial"/>
-        </w:rPr>
-        <w:t>) assist text preprocessing and linguistic analysis. VADER and BERT</w:t>
-      </w:r>
-      <w:r>
-        <w:rPr>
-          <w:rFonts w:ascii="Arial" w:hAnsi="Arial" w:cs="Arial"/>
-        </w:rPr>
-        <w:t xml:space="preserve"> </w:t>
-      </w:r>
-      <w:r>
-        <w:rPr>
-          <w:rFonts w:ascii="Arial" w:hAnsi="Arial" w:cs="Arial"/>
-        </w:rPr>
-        <w:t>enable sentiment analysis. Data visualization tools (Matplotlib, Seaborn) show sentiment trends. Version control (GitHub) supports collaboration. IDE (</w:t>
-      </w:r>
-      <w:proofErr w:type="spellStart"/>
-      <w:r>
-        <w:rPr>
-          <w:rFonts w:ascii="Arial" w:hAnsi="Arial" w:cs="Arial"/>
-        </w:rPr>
-        <w:t>Jupyter</w:t>
-      </w:r>
-      <w:proofErr w:type="spellEnd"/>
-      <w:r>
-        <w:rPr>
-          <w:rFonts w:ascii="Arial" w:hAnsi="Arial" w:cs="Arial"/>
-        </w:rPr>
-        <w:t xml:space="preserve"> Notebook) facilitate</w:t>
-      </w:r>
-      <w:r>
-        <w:rPr>
-          <w:rFonts w:ascii="Arial" w:hAnsi="Arial" w:cs="Arial"/>
-        </w:rPr>
-        <w:t>s</w:t>
-      </w:r>
-      <w:r>
-        <w:rPr>
-          <w:rFonts w:ascii="Arial" w:hAnsi="Arial" w:cs="Arial"/>
-        </w:rPr>
-        <w:t xml:space="preserve"> code development.</w:t>
+        <w:t>Data Resources:</w:t>
+      </w:r>
+    </w:p>
+    <w:p>
+      <w:pPr>
+        <w:pStyle w:val="Normal2"/>
+        <w:spacing w:line="360" w:lineRule="auto"/>
+        <w:rPr>
+          <w:rFonts w:ascii="Arial" w:hAnsi="Arial" w:cs="Arial"/>
+        </w:rPr>
+      </w:pPr>
+      <w:r>
+        <w:rPr>
+          <w:rFonts w:ascii="Arial" w:hAnsi="Arial" w:cs="Arial"/>
+        </w:rPr>
+        <w:t>Data collection is pivotal for project success. Access to relevant APIs is essential to gather data from social media (e.g., YouTube, Reddit) and e-commerce (Amazon, eBay) platforms. Custom web scraping scripts will extract text from platforms lacking APIs, ensuring comprehensive data acquisition.</w:t>
       </w:r>
     </w:p>
     <w:p>
@@ -2098,36 +2181,22 @@
           <w:rFonts w:ascii="Arial" w:hAnsi="Arial" w:cs="Arial"/>
           <w:szCs w:val="22"/>
         </w:rPr>
-        <w:t>Library and Research Resources:</w:t>
-      </w:r>
-    </w:p>
-    <w:p>
-      <w:pPr>
-        <w:pStyle w:val="Normal2"/>
-        <w:spacing w:line="360" w:lineRule="auto"/>
-        <w:rPr>
-          <w:rFonts w:ascii="Arial" w:hAnsi="Arial" w:cs="Arial"/>
-        </w:rPr>
-      </w:pPr>
-      <w:r>
-        <w:rPr>
-          <w:rFonts w:ascii="Arial" w:hAnsi="Arial" w:cs="Arial"/>
-        </w:rPr>
-        <w:t xml:space="preserve">Regular access to academic journals, papers, and online resources is vital for staying current with sentiment analysis methods. Platforms like </w:t>
-      </w:r>
-      <w:proofErr w:type="spellStart"/>
-      <w:r>
-        <w:rPr>
-          <w:rFonts w:ascii="Arial" w:hAnsi="Arial" w:cs="Arial"/>
-        </w:rPr>
-        <w:t>arXiv</w:t>
-      </w:r>
-      <w:proofErr w:type="spellEnd"/>
-      <w:r>
-        <w:rPr>
-          <w:rFonts w:ascii="Arial" w:hAnsi="Arial" w:cs="Arial"/>
-        </w:rPr>
-        <w:t>, IEEE Xplore, and ResearchGate offer research materials. Medium, Kaggle, and Towards Data Science will be utilized for comprehensive resource exploration and method analysis, guiding project decisions in line with best practices and field innovation.</w:t>
+        <w:t>Stakeholder Collaboration:</w:t>
+      </w:r>
+    </w:p>
+    <w:p>
+      <w:pPr>
+        <w:pStyle w:val="Normal2"/>
+        <w:spacing w:line="360" w:lineRule="auto"/>
+        <w:rPr>
+          <w:rFonts w:ascii="Arial" w:hAnsi="Arial" w:cs="Arial"/>
+        </w:rPr>
+      </w:pPr>
+      <w:r>
+        <w:rPr>
+          <w:rFonts w:ascii="Arial" w:hAnsi="Arial" w:cs="Arial"/>
+        </w:rPr>
+        <w:t>Partnering with stakeholders is essential to refine project outcomes. Collaboration with Apple Inc. could provide valuable insights, enhancing research implications. University of Westminster resources, including facilities and expertise, enrich project quality.</w:t>
       </w:r>
     </w:p>
     <w:p>
@@ -2144,70 +2213,6 @@
           <w:rFonts w:ascii="Arial" w:hAnsi="Arial" w:cs="Arial"/>
           <w:szCs w:val="22"/>
         </w:rPr>
-        <w:t>Data Resources:</w:t>
-      </w:r>
-    </w:p>
-    <w:p>
-      <w:pPr>
-        <w:pStyle w:val="Normal2"/>
-        <w:spacing w:line="360" w:lineRule="auto"/>
-        <w:rPr>
-          <w:rFonts w:ascii="Arial" w:hAnsi="Arial" w:cs="Arial"/>
-        </w:rPr>
-      </w:pPr>
-      <w:r>
-        <w:rPr>
-          <w:rFonts w:ascii="Arial" w:hAnsi="Arial" w:cs="Arial"/>
-        </w:rPr>
-        <w:t>Data collection is pivotal for project success. Access to relevant APIs is essential to gather data from social media (e.g., YouTube, Reddit) and e-commerce (Amazon, eBay) platforms. Custom web scraping scripts will extract text from platforms lacking APIs, ensuring comprehensive data acquisition.</w:t>
-      </w:r>
-    </w:p>
-    <w:p>
-      <w:pPr>
-        <w:pStyle w:val="Heading2"/>
-        <w:spacing w:line="360" w:lineRule="auto"/>
-        <w:rPr>
-          <w:rFonts w:ascii="Arial" w:hAnsi="Arial" w:cs="Arial"/>
-          <w:szCs w:val="22"/>
-        </w:rPr>
-      </w:pPr>
-      <w:r>
-        <w:rPr>
-          <w:rFonts w:ascii="Arial" w:hAnsi="Arial" w:cs="Arial"/>
-          <w:szCs w:val="22"/>
-        </w:rPr>
-        <w:t>Stakeholder Collaboration:</w:t>
-      </w:r>
-    </w:p>
-    <w:p>
-      <w:pPr>
-        <w:pStyle w:val="Normal2"/>
-        <w:spacing w:line="360" w:lineRule="auto"/>
-        <w:rPr>
-          <w:rFonts w:ascii="Arial" w:hAnsi="Arial" w:cs="Arial"/>
-        </w:rPr>
-      </w:pPr>
-      <w:r>
-        <w:rPr>
-          <w:rFonts w:ascii="Arial" w:hAnsi="Arial" w:cs="Arial"/>
-        </w:rPr>
-        <w:t>Partnering with stakeholders is essential to refine project outcomes. Collaboration with Apple Inc. could provide valuable insights, enhancing research implications. University of Westminster resources, including facilities and expertise, enrich project quality.</w:t>
-      </w:r>
-    </w:p>
-    <w:p>
-      <w:pPr>
-        <w:pStyle w:val="Heading2"/>
-        <w:spacing w:line="360" w:lineRule="auto"/>
-        <w:rPr>
-          <w:rFonts w:ascii="Arial" w:hAnsi="Arial" w:cs="Arial"/>
-          <w:szCs w:val="22"/>
-        </w:rPr>
-      </w:pPr>
-      <w:r>
-        <w:rPr>
-          <w:rFonts w:ascii="Arial" w:hAnsi="Arial" w:cs="Arial"/>
-          <w:szCs w:val="22"/>
-        </w:rPr>
         <w:t>Project Timeline:</w:t>
       </w:r>
     </w:p>
@@ -2225,6 +2230,134 @@
         </w:rPr>
         <w:t>A well-structured timeline is vital for steady progress. Allotting time for data collection, preprocessing, model development, analysis, and documentation ensures thorough execution. Regular milestone checks ensure timely completion and flexibility for adjustments (Appendix A).</w:t>
       </w:r>
+    </w:p>
+    <w:p>
+      <w:pPr>
+        <w:pStyle w:val="Normal2"/>
+        <w:spacing w:line="360" w:lineRule="auto"/>
+        <w:rPr>
+          <w:rFonts w:ascii="Arial" w:hAnsi="Arial" w:cs="Arial"/>
+        </w:rPr>
+      </w:pPr>
+    </w:p>
+    <w:p>
+      <w:pPr>
+        <w:pStyle w:val="Normal2"/>
+        <w:spacing w:line="360" w:lineRule="auto"/>
+        <w:rPr>
+          <w:rFonts w:ascii="Arial" w:hAnsi="Arial" w:cs="Arial"/>
+        </w:rPr>
+      </w:pPr>
+    </w:p>
+    <w:p>
+      <w:pPr>
+        <w:pStyle w:val="Normal2"/>
+        <w:spacing w:line="360" w:lineRule="auto"/>
+        <w:rPr>
+          <w:rFonts w:ascii="Arial" w:hAnsi="Arial" w:cs="Arial"/>
+        </w:rPr>
+      </w:pPr>
+    </w:p>
+    <w:p>
+      <w:pPr>
+        <w:pStyle w:val="Normal2"/>
+        <w:spacing w:line="360" w:lineRule="auto"/>
+        <w:rPr>
+          <w:rFonts w:ascii="Arial" w:hAnsi="Arial" w:cs="Arial"/>
+        </w:rPr>
+      </w:pPr>
+    </w:p>
+    <w:p>
+      <w:pPr>
+        <w:pStyle w:val="Normal2"/>
+        <w:spacing w:line="360" w:lineRule="auto"/>
+        <w:rPr>
+          <w:rFonts w:ascii="Arial" w:hAnsi="Arial" w:cs="Arial"/>
+        </w:rPr>
+      </w:pPr>
+    </w:p>
+    <w:p>
+      <w:pPr>
+        <w:pStyle w:val="Normal2"/>
+        <w:spacing w:line="360" w:lineRule="auto"/>
+        <w:rPr>
+          <w:rFonts w:ascii="Arial" w:hAnsi="Arial" w:cs="Arial"/>
+        </w:rPr>
+      </w:pPr>
+    </w:p>
+    <w:p>
+      <w:pPr>
+        <w:pStyle w:val="Normal2"/>
+        <w:spacing w:line="360" w:lineRule="auto"/>
+        <w:rPr>
+          <w:rFonts w:ascii="Arial" w:hAnsi="Arial" w:cs="Arial"/>
+        </w:rPr>
+      </w:pPr>
+    </w:p>
+    <w:p>
+      <w:pPr>
+        <w:pStyle w:val="Normal2"/>
+        <w:spacing w:line="360" w:lineRule="auto"/>
+        <w:rPr>
+          <w:rFonts w:ascii="Arial" w:hAnsi="Arial" w:cs="Arial"/>
+        </w:rPr>
+      </w:pPr>
+    </w:p>
+    <w:p>
+      <w:pPr>
+        <w:pStyle w:val="Normal2"/>
+        <w:spacing w:line="360" w:lineRule="auto"/>
+        <w:rPr>
+          <w:rFonts w:ascii="Arial" w:hAnsi="Arial" w:cs="Arial"/>
+        </w:rPr>
+      </w:pPr>
+    </w:p>
+    <w:p>
+      <w:pPr>
+        <w:pStyle w:val="Normal2"/>
+        <w:spacing w:line="360" w:lineRule="auto"/>
+        <w:rPr>
+          <w:rFonts w:ascii="Arial" w:hAnsi="Arial" w:cs="Arial"/>
+        </w:rPr>
+      </w:pPr>
+    </w:p>
+    <w:p>
+      <w:pPr>
+        <w:pStyle w:val="Normal2"/>
+        <w:spacing w:line="360" w:lineRule="auto"/>
+        <w:rPr>
+          <w:rFonts w:ascii="Arial" w:hAnsi="Arial" w:cs="Arial"/>
+        </w:rPr>
+      </w:pPr>
+    </w:p>
+    <w:p>
+      <w:pPr>
+        <w:pStyle w:val="Normal2"/>
+        <w:spacing w:line="360" w:lineRule="auto"/>
+        <w:rPr>
+          <w:rFonts w:ascii="Arial" w:hAnsi="Arial" w:cs="Arial"/>
+        </w:rPr>
+      </w:pPr>
+    </w:p>
+    <w:p>
+      <w:pPr>
+        <w:pStyle w:val="Normal2"/>
+        <w:spacing w:line="360" w:lineRule="auto"/>
+        <w:ind w:firstLine="0"/>
+        <w:rPr>
+          <w:rFonts w:ascii="Arial" w:hAnsi="Arial" w:cs="Arial"/>
+        </w:rPr>
+      </w:pPr>
+    </w:p>
+    <w:p>
+      <w:pPr>
+        <w:pStyle w:val="Normal2"/>
+        <w:spacing w:line="360" w:lineRule="auto"/>
+        <w:ind w:firstLine="0"/>
+        <w:rPr>
+          <w:rFonts w:ascii="Arial" w:hAnsi="Arial" w:cs="Arial"/>
+        </w:rPr>
+      </w:pPr>
     </w:p>
     <w:p>
       <w:pPr>
@@ -2268,7 +2401,7 @@
           <w:szCs w:val="22"/>
           <w:lang w:val="en-TR"/>
         </w:rPr>
-        <w:t xml:space="preserve">Gupta, R. and Chen, M. (2020) ‘Sentiment analysis for stock price prediction’, </w:t>
+        <w:t xml:space="preserve">Chamekh, A., Mahfoudh, M. and Forestier, G. (2022) ‘Sentiment analysis based on deep learning in e-commerce’, </w:t>
       </w:r>
       <w:r>
         <w:rPr>
@@ -2279,7 +2412,7 @@
           <w:szCs w:val="22"/>
           <w:lang w:val="en-TR"/>
         </w:rPr>
-        <w:t>2020 IEEE Conference on Multimedia Information Processing and Retrieval (MIPR)</w:t>
+        <w:t>Knowledge Science, Engineering and Management</w:t>
       </w:r>
       <w:r>
         <w:rPr>
@@ -2288,7 +2421,7 @@
           <w:szCs w:val="22"/>
           <w:lang w:val="en-TR"/>
         </w:rPr>
-        <w:t xml:space="preserve"> [Preprint]. doi:10.1109/mipr49039.2020.00051. </w:t>
+        <w:t xml:space="preserve">, pp. 498–507. doi:10.1007/978-3-031-10986-7_40. </w:t>
       </w:r>
     </w:p>
     <w:p>
@@ -2315,7 +2448,7 @@
           <w:szCs w:val="22"/>
           <w:lang w:val="en-TR"/>
         </w:rPr>
-        <w:t xml:space="preserve">Indrayuni, E. and Nurhadi, A. (2020) ‘Optimizing genetic algorithms for sentiment analysis of Apple product reviews using SVM’, </w:t>
+        <w:t xml:space="preserve">Chen, J. </w:t>
       </w:r>
       <w:r>
         <w:rPr>
@@ -2326,7 +2459,7 @@
           <w:szCs w:val="22"/>
           <w:lang w:val="en-TR"/>
         </w:rPr>
-        <w:t>SinkrOn</w:t>
+        <w:t>et al.</w:t>
       </w:r>
       <w:r>
         <w:rPr>
@@ -2335,7 +2468,27 @@
           <w:szCs w:val="22"/>
           <w:lang w:val="en-TR"/>
         </w:rPr>
-        <w:t xml:space="preserve">, 4(2), p. 172. doi:10.33395/sinkron.v4i2.10549. </w:t>
+        <w:t xml:space="preserve"> (2022) ‘Learning user sentiment orientation in social networks for sentiment analysis’, </w:t>
+      </w:r>
+      <w:r>
+        <w:rPr>
+          <w:rFonts w:ascii="Arial" w:hAnsi="Arial" w:cs="Arial"/>
+          <w:i/>
+          <w:iCs/>
+          <w:snapToGrid/>
+          <w:szCs w:val="22"/>
+          <w:lang w:val="en-TR"/>
+        </w:rPr>
+        <w:t>Information Sciences</w:t>
+      </w:r>
+      <w:r>
+        <w:rPr>
+          <w:rFonts w:ascii="Arial" w:hAnsi="Arial" w:cs="Arial"/>
+          <w:snapToGrid/>
+          <w:szCs w:val="22"/>
+          <w:lang w:val="en-TR"/>
+        </w:rPr>
+        <w:t xml:space="preserve">, 616, pp. 526–538. doi:10.1016/j.ins.2022.10.135. </w:t>
       </w:r>
     </w:p>
     <w:p>
@@ -2362,7 +2515,7 @@
           <w:szCs w:val="22"/>
           <w:lang w:val="en-TR"/>
         </w:rPr>
-        <w:t xml:space="preserve">Kaur, D. (2017) ‘Sentimental Analysis on Apple Tweets with Machine Learning Technique’, </w:t>
+        <w:t xml:space="preserve">Das, S. and Kolya, A.K. (2017) ‘Sense GST: Text mining &amp; sentiment analysis of GST tweets by naive Bayes algorithm’, </w:t>
       </w:r>
       <w:r>
         <w:rPr>
@@ -2373,7 +2526,7 @@
           <w:szCs w:val="22"/>
           <w:lang w:val="en-TR"/>
         </w:rPr>
-        <w:t>JCSET(www.ijcset.net)</w:t>
+        <w:t>2017 Third International Conference on Research in Computational Intelligence and Communication Networks (ICRCICN)</w:t>
       </w:r>
       <w:r>
         <w:rPr>
@@ -2382,7 +2535,7 @@
           <w:szCs w:val="22"/>
           <w:lang w:val="en-TR"/>
         </w:rPr>
-        <w:t xml:space="preserve">, 7(9), pp. 76–78. </w:t>
+        <w:t xml:space="preserve"> [Preprint]. doi:10.1109/icrcicn.2017.8234513. </w:t>
       </w:r>
     </w:p>
     <w:p>
@@ -2409,7 +2562,7 @@
           <w:szCs w:val="22"/>
           <w:lang w:val="en-TR"/>
         </w:rPr>
-        <w:t xml:space="preserve">Saif, H., He, Y. and Alani, H. (2012) ‘Semantic sentiment analysis of Twitter’, </w:t>
+        <w:t xml:space="preserve">Drus, Z. and Khalid, H. (2019) ‘Sentiment Analysis in social media and its application: Systematic Literature Review’, </w:t>
       </w:r>
       <w:r>
         <w:rPr>
@@ -2420,7 +2573,7 @@
           <w:szCs w:val="22"/>
           <w:lang w:val="en-TR"/>
         </w:rPr>
-        <w:t>The Semantic Web – ISWC 2012</w:t>
+        <w:t>Procedia Computer Science</w:t>
       </w:r>
       <w:r>
         <w:rPr>
@@ -2429,7 +2582,7 @@
           <w:szCs w:val="22"/>
           <w:lang w:val="en-TR"/>
         </w:rPr>
-        <w:t xml:space="preserve">, pp. 508–524. doi:10.1007/978-3-642-35176-1_32. </w:t>
+        <w:t xml:space="preserve">, 161, pp. 707–714. doi:10.1016/j.procs.2019.11.174. </w:t>
       </w:r>
     </w:p>
     <w:p>
@@ -2456,7 +2609,7 @@
           <w:szCs w:val="22"/>
           <w:lang w:val="en-TR"/>
         </w:rPr>
-        <w:t xml:space="preserve">Smailović, J., Grčar, M. and Žnidaršič, M. (no date) </w:t>
+        <w:t xml:space="preserve">Gupta, R. and Chen, M. (2020) ‘Sentiment analysis for stock price prediction’, </w:t>
       </w:r>
       <w:r>
         <w:rPr>
@@ -2467,6 +2620,309 @@
           <w:szCs w:val="22"/>
           <w:lang w:val="en-TR"/>
         </w:rPr>
+        <w:t>2020 IEEE Conference on Multimedia Information Processing and Retrieval (MIPR)</w:t>
+      </w:r>
+      <w:r>
+        <w:rPr>
+          <w:rFonts w:ascii="Arial" w:hAnsi="Arial" w:cs="Arial"/>
+          <w:snapToGrid/>
+          <w:szCs w:val="22"/>
+          <w:lang w:val="en-TR"/>
+        </w:rPr>
+        <w:t xml:space="preserve"> [Preprint]. doi:10.1109/mipr49039.2020.00051. </w:t>
+      </w:r>
+    </w:p>
+    <w:p>
+      <w:pPr>
+        <w:tabs>
+          <w:tab w:val="clear" w:pos="360"/>
+          <w:tab w:val="clear" w:pos="720"/>
+          <w:tab w:val="clear" w:pos="1080"/>
+        </w:tabs>
+        <w:spacing w:before="100" w:beforeAutospacing="1" w:after="100" w:afterAutospacing="1" w:line="360" w:lineRule="auto"/>
+        <w:ind w:left="567" w:hanging="567"/>
+        <w:jc w:val="left"/>
+        <w:rPr>
+          <w:rFonts w:ascii="Arial" w:hAnsi="Arial" w:cs="Arial"/>
+          <w:snapToGrid/>
+          <w:szCs w:val="22"/>
+          <w:lang w:val="en-TR"/>
+        </w:rPr>
+      </w:pPr>
+      <w:r>
+        <w:rPr>
+          <w:rFonts w:ascii="Arial" w:hAnsi="Arial" w:cs="Arial"/>
+          <w:snapToGrid/>
+          <w:szCs w:val="22"/>
+          <w:lang w:val="en-TR"/>
+        </w:rPr>
+        <w:t xml:space="preserve">Indrayuni, E. and Nurhadi, A. (2020) ‘Optimizing genetic algorithms for sentiment analysis of Apple product reviews using SVM’, </w:t>
+      </w:r>
+      <w:r>
+        <w:rPr>
+          <w:rFonts w:ascii="Arial" w:hAnsi="Arial" w:cs="Arial"/>
+          <w:i/>
+          <w:iCs/>
+          <w:snapToGrid/>
+          <w:szCs w:val="22"/>
+          <w:lang w:val="en-TR"/>
+        </w:rPr>
+        <w:t>SinkrOn</w:t>
+      </w:r>
+      <w:r>
+        <w:rPr>
+          <w:rFonts w:ascii="Arial" w:hAnsi="Arial" w:cs="Arial"/>
+          <w:snapToGrid/>
+          <w:szCs w:val="22"/>
+          <w:lang w:val="en-TR"/>
+        </w:rPr>
+        <w:t xml:space="preserve">, 4(2), p. 172. doi:10.33395/sinkron.v4i2.10549. </w:t>
+      </w:r>
+    </w:p>
+    <w:p>
+      <w:pPr>
+        <w:tabs>
+          <w:tab w:val="clear" w:pos="360"/>
+          <w:tab w:val="clear" w:pos="720"/>
+          <w:tab w:val="clear" w:pos="1080"/>
+        </w:tabs>
+        <w:spacing w:before="100" w:beforeAutospacing="1" w:after="100" w:afterAutospacing="1" w:line="360" w:lineRule="auto"/>
+        <w:ind w:left="567" w:hanging="567"/>
+        <w:jc w:val="left"/>
+        <w:rPr>
+          <w:rFonts w:ascii="Arial" w:hAnsi="Arial" w:cs="Arial"/>
+          <w:snapToGrid/>
+          <w:szCs w:val="22"/>
+          <w:lang w:val="en-TR"/>
+        </w:rPr>
+      </w:pPr>
+      <w:r>
+        <w:rPr>
+          <w:rFonts w:ascii="Arial" w:hAnsi="Arial" w:cs="Arial"/>
+          <w:snapToGrid/>
+          <w:szCs w:val="22"/>
+          <w:lang w:val="en-TR"/>
+        </w:rPr>
+        <w:t xml:space="preserve">Kaur, D. (2017) </w:t>
+      </w:r>
+      <w:r>
+        <w:rPr>
+          <w:rFonts w:ascii="Arial" w:hAnsi="Arial" w:cs="Arial"/>
+          <w:i/>
+          <w:iCs/>
+          <w:snapToGrid/>
+          <w:szCs w:val="22"/>
+          <w:lang w:val="en-TR"/>
+        </w:rPr>
+        <w:t>Sentimental Analysis on Apple Tweets with Machine Learning Technique</w:t>
+      </w:r>
+      <w:r>
+        <w:rPr>
+          <w:rFonts w:ascii="Arial" w:hAnsi="Arial" w:cs="Arial"/>
+          <w:snapToGrid/>
+          <w:szCs w:val="22"/>
+          <w:lang w:val="en-TR"/>
+        </w:rPr>
+        <w:t xml:space="preserve">, </w:t>
+      </w:r>
+      <w:r>
+        <w:rPr>
+          <w:rFonts w:ascii="Arial" w:hAnsi="Arial" w:cs="Arial"/>
+          <w:i/>
+          <w:iCs/>
+          <w:snapToGrid/>
+          <w:szCs w:val="22"/>
+          <w:lang w:val="en-TR"/>
+        </w:rPr>
+        <w:t>ResearchGate</w:t>
+      </w:r>
+      <w:r>
+        <w:rPr>
+          <w:rFonts w:ascii="Arial" w:hAnsi="Arial" w:cs="Arial"/>
+          <w:snapToGrid/>
+          <w:szCs w:val="22"/>
+          <w:lang w:val="en-TR"/>
+        </w:rPr>
+        <w:t xml:space="preserve">. Available at: https://www.researchgate.net/publication/353072253_Sentimental_Analysis_on_Apple_Tweets_with_Machine_Learning_Technique (Accessed: 31 August 2023). </w:t>
+      </w:r>
+    </w:p>
+    <w:p>
+      <w:pPr>
+        <w:tabs>
+          <w:tab w:val="clear" w:pos="360"/>
+          <w:tab w:val="clear" w:pos="720"/>
+          <w:tab w:val="clear" w:pos="1080"/>
+        </w:tabs>
+        <w:spacing w:before="100" w:beforeAutospacing="1" w:after="100" w:afterAutospacing="1" w:line="360" w:lineRule="auto"/>
+        <w:ind w:left="567" w:hanging="567"/>
+        <w:jc w:val="left"/>
+        <w:rPr>
+          <w:rFonts w:ascii="Arial" w:hAnsi="Arial" w:cs="Arial"/>
+          <w:snapToGrid/>
+          <w:szCs w:val="22"/>
+          <w:lang w:val="en-TR"/>
+        </w:rPr>
+      </w:pPr>
+      <w:r>
+        <w:rPr>
+          <w:rFonts w:ascii="Arial" w:hAnsi="Arial" w:cs="Arial"/>
+          <w:snapToGrid/>
+          <w:szCs w:val="22"/>
+          <w:lang w:val="en-TR"/>
+        </w:rPr>
+        <w:t xml:space="preserve">Philander, K. and Zhong, Y. (2016) ‘Twitter sentiment analysis: Capturing sentiment from integrated resort tweets’, </w:t>
+      </w:r>
+      <w:r>
+        <w:rPr>
+          <w:rFonts w:ascii="Arial" w:hAnsi="Arial" w:cs="Arial"/>
+          <w:i/>
+          <w:iCs/>
+          <w:snapToGrid/>
+          <w:szCs w:val="22"/>
+          <w:lang w:val="en-TR"/>
+        </w:rPr>
+        <w:t>International Journal of Hospitality Management</w:t>
+      </w:r>
+      <w:r>
+        <w:rPr>
+          <w:rFonts w:ascii="Arial" w:hAnsi="Arial" w:cs="Arial"/>
+          <w:snapToGrid/>
+          <w:szCs w:val="22"/>
+          <w:lang w:val="en-TR"/>
+        </w:rPr>
+        <w:t xml:space="preserve">, 55, pp. 16–24. doi:10.1016/j.ijhm.2016.02.001. </w:t>
+      </w:r>
+    </w:p>
+    <w:p>
+      <w:pPr>
+        <w:tabs>
+          <w:tab w:val="clear" w:pos="360"/>
+          <w:tab w:val="clear" w:pos="720"/>
+          <w:tab w:val="clear" w:pos="1080"/>
+        </w:tabs>
+        <w:spacing w:before="100" w:beforeAutospacing="1" w:after="100" w:afterAutospacing="1" w:line="360" w:lineRule="auto"/>
+        <w:ind w:left="567" w:hanging="567"/>
+        <w:jc w:val="left"/>
+        <w:rPr>
+          <w:rFonts w:ascii="Arial" w:hAnsi="Arial" w:cs="Arial"/>
+          <w:snapToGrid/>
+          <w:szCs w:val="22"/>
+          <w:lang w:val="en-TR"/>
+        </w:rPr>
+      </w:pPr>
+      <w:r>
+        <w:rPr>
+          <w:rFonts w:ascii="Arial" w:hAnsi="Arial" w:cs="Arial"/>
+          <w:snapToGrid/>
+          <w:szCs w:val="22"/>
+          <w:lang w:val="en-TR"/>
+        </w:rPr>
+        <w:t xml:space="preserve">Saif, H., He, Y. and Alani, H. (2012) ‘Semantic sentiment analysis of Twitter’, </w:t>
+      </w:r>
+      <w:r>
+        <w:rPr>
+          <w:rFonts w:ascii="Arial" w:hAnsi="Arial" w:cs="Arial"/>
+          <w:i/>
+          <w:iCs/>
+          <w:snapToGrid/>
+          <w:szCs w:val="22"/>
+          <w:lang w:val="en-TR"/>
+        </w:rPr>
+        <w:t>The Semantic Web – ISWC 2012</w:t>
+      </w:r>
+      <w:r>
+        <w:rPr>
+          <w:rFonts w:ascii="Arial" w:hAnsi="Arial" w:cs="Arial"/>
+          <w:snapToGrid/>
+          <w:szCs w:val="22"/>
+          <w:lang w:val="en-TR"/>
+        </w:rPr>
+        <w:t xml:space="preserve">, pp. 508–524. doi:10.1007/978-3-642-35176-1_32. </w:t>
+      </w:r>
+    </w:p>
+    <w:p>
+      <w:pPr>
+        <w:tabs>
+          <w:tab w:val="clear" w:pos="360"/>
+          <w:tab w:val="clear" w:pos="720"/>
+          <w:tab w:val="clear" w:pos="1080"/>
+        </w:tabs>
+        <w:spacing w:before="100" w:beforeAutospacing="1" w:after="100" w:afterAutospacing="1" w:line="360" w:lineRule="auto"/>
+        <w:ind w:left="567" w:hanging="567"/>
+        <w:jc w:val="left"/>
+        <w:rPr>
+          <w:rFonts w:ascii="Arial" w:hAnsi="Arial" w:cs="Arial"/>
+          <w:snapToGrid/>
+          <w:szCs w:val="22"/>
+          <w:lang w:val="en-TR"/>
+        </w:rPr>
+      </w:pPr>
+      <w:r>
+        <w:rPr>
+          <w:rFonts w:ascii="Arial" w:hAnsi="Arial" w:cs="Arial"/>
+          <w:snapToGrid/>
+          <w:szCs w:val="22"/>
+          <w:lang w:val="en-TR"/>
+        </w:rPr>
+        <w:t xml:space="preserve">Singh, N.K., Tomar, D.S. and Sangaiah, A.K. (2018) ‘Sentiment analysis: A review and Comparative Analysis Over Social Media’, </w:t>
+      </w:r>
+      <w:r>
+        <w:rPr>
+          <w:rFonts w:ascii="Arial" w:hAnsi="Arial" w:cs="Arial"/>
+          <w:i/>
+          <w:iCs/>
+          <w:snapToGrid/>
+          <w:szCs w:val="22"/>
+          <w:lang w:val="en-TR"/>
+        </w:rPr>
+        <w:t>Journal of Ambient Intelligence and Humanized Computing</w:t>
+      </w:r>
+      <w:r>
+        <w:rPr>
+          <w:rFonts w:ascii="Arial" w:hAnsi="Arial" w:cs="Arial"/>
+          <w:snapToGrid/>
+          <w:szCs w:val="22"/>
+          <w:lang w:val="en-TR"/>
+        </w:rPr>
+        <w:t xml:space="preserve">, 11(1), pp. 97–117. doi:10.1007/s12652-018-0862-8. </w:t>
+      </w:r>
+    </w:p>
+    <w:p>
+      <w:pPr>
+        <w:tabs>
+          <w:tab w:val="clear" w:pos="360"/>
+          <w:tab w:val="clear" w:pos="720"/>
+          <w:tab w:val="clear" w:pos="1080"/>
+        </w:tabs>
+        <w:spacing w:before="100" w:beforeAutospacing="1" w:after="100" w:afterAutospacing="1" w:line="360" w:lineRule="auto"/>
+        <w:ind w:left="567" w:hanging="567"/>
+        <w:jc w:val="left"/>
+        <w:rPr>
+          <w:rFonts w:ascii="Arial" w:hAnsi="Arial" w:cs="Arial"/>
+          <w:snapToGrid/>
+          <w:szCs w:val="22"/>
+          <w:lang w:val="en-TR"/>
+        </w:rPr>
+      </w:pPr>
+      <w:r>
+        <w:rPr>
+          <w:rFonts w:ascii="Arial" w:hAnsi="Arial" w:cs="Arial"/>
+          <w:snapToGrid/>
+          <w:szCs w:val="22"/>
+          <w:lang w:val="en-TR"/>
+        </w:rPr>
+        <w:lastRenderedPageBreak/>
+        <w:t xml:space="preserve">Smailović, J., Grčar, M. and Žnidaršič, M. (no date) </w:t>
+      </w:r>
+      <w:r>
+        <w:rPr>
+          <w:rFonts w:ascii="Arial" w:hAnsi="Arial" w:cs="Arial"/>
+          <w:i/>
+          <w:iCs/>
+          <w:snapToGrid/>
+          <w:szCs w:val="22"/>
+          <w:lang w:val="en-TR"/>
+        </w:rPr>
         <w:t>Sentiment analysis on tweets in a financial domain</w:t>
       </w:r>
       <w:r>
@@ -2476,7 +2932,74 @@
           <w:szCs w:val="22"/>
           <w:lang w:val="en-TR"/>
         </w:rPr>
-        <w:t xml:space="preserve"> [Preprint]. </w:t>
+        <w:t xml:space="preserve">. Available at: https://citeseerx.ist.psu.edu/document?repid=rep1&amp;type=pdf&amp;doi=ba53a72840a5e9dd5787235007a873984d3a4f3d (Accessed: 31 August 2023). </w:t>
+      </w:r>
+    </w:p>
+    <w:p>
+      <w:pPr>
+        <w:tabs>
+          <w:tab w:val="clear" w:pos="360"/>
+          <w:tab w:val="clear" w:pos="720"/>
+          <w:tab w:val="clear" w:pos="1080"/>
+        </w:tabs>
+        <w:spacing w:before="100" w:beforeAutospacing="1" w:after="100" w:afterAutospacing="1" w:line="360" w:lineRule="auto"/>
+        <w:ind w:left="567" w:hanging="567"/>
+        <w:jc w:val="left"/>
+        <w:rPr>
+          <w:rFonts w:ascii="Arial" w:hAnsi="Arial" w:cs="Arial"/>
+          <w:snapToGrid/>
+          <w:szCs w:val="22"/>
+          <w:lang w:val="en-TR"/>
+        </w:rPr>
+      </w:pPr>
+      <w:r>
+        <w:rPr>
+          <w:rFonts w:ascii="Arial" w:hAnsi="Arial" w:cs="Arial"/>
+          <w:snapToGrid/>
+          <w:szCs w:val="22"/>
+          <w:lang w:val="en-TR"/>
+        </w:rPr>
+        <w:t xml:space="preserve">Yue, L. </w:t>
+      </w:r>
+      <w:r>
+        <w:rPr>
+          <w:rFonts w:ascii="Arial" w:hAnsi="Arial" w:cs="Arial"/>
+          <w:i/>
+          <w:iCs/>
+          <w:snapToGrid/>
+          <w:szCs w:val="22"/>
+          <w:lang w:val="en-TR"/>
+        </w:rPr>
+        <w:t>et al.</w:t>
+      </w:r>
+      <w:r>
+        <w:rPr>
+          <w:rFonts w:ascii="Arial" w:hAnsi="Arial" w:cs="Arial"/>
+          <w:snapToGrid/>
+          <w:szCs w:val="22"/>
+          <w:lang w:val="en-TR"/>
+        </w:rPr>
+        <w:t xml:space="preserve"> (2018) ‘A survey of sentiment analysis in social media’, </w:t>
+      </w:r>
+      <w:r>
+        <w:rPr>
+          <w:rFonts w:ascii="Arial" w:hAnsi="Arial" w:cs="Arial"/>
+          <w:i/>
+          <w:iCs/>
+          <w:snapToGrid/>
+          <w:szCs w:val="22"/>
+          <w:lang w:val="en-TR"/>
+        </w:rPr>
+        <w:t>Knowledge and Information Systems</w:t>
+      </w:r>
+      <w:r>
+        <w:rPr>
+          <w:rFonts w:ascii="Arial" w:hAnsi="Arial" w:cs="Arial"/>
+          <w:snapToGrid/>
+          <w:szCs w:val="22"/>
+          <w:lang w:val="en-TR"/>
+        </w:rPr>
+        <w:t xml:space="preserve">, 60(2), pp. 617–663. doi:10.1007/s10115-018-1236-4. </w:t>
       </w:r>
     </w:p>
     <w:p>
@@ -2548,7 +3071,7 @@
                     <pic:cNvPicPr/>
                   </pic:nvPicPr>
                   <pic:blipFill rotWithShape="1">
-                    <a:blip r:embed="rId17"/>
+                    <a:blip r:embed="rId12"/>
                     <a:srcRect t="2111"/>
                     <a:stretch/>
                   </pic:blipFill>
@@ -2577,10 +3100,10 @@
       </w:r>
     </w:p>
     <w:sectPr>
-      <w:headerReference w:type="default" r:id="rId18"/>
-      <w:footerReference w:type="even" r:id="rId19"/>
-      <w:footerReference w:type="default" r:id="rId20"/>
-      <w:headerReference w:type="first" r:id="rId21"/>
+      <w:headerReference w:type="default" r:id="rId13"/>
+      <w:footerReference w:type="even" r:id="rId14"/>
+      <w:footerReference w:type="default" r:id="rId15"/>
+      <w:headerReference w:type="first" r:id="rId16"/>
       <w:pgSz w:w="11907" w:h="16839" w:code="9"/>
       <w:pgMar w:top="1440" w:right="1440" w:bottom="1440" w:left="1440" w:header="1077" w:footer="1077" w:gutter="0"/>
       <w:pgNumType w:start="0"/>

</xml_diff>